<commit_message>
Delete Functional Requirements from SRS TeamPassionFruit.docx, Edit in 8. Logged user tries to create post from ScenariosPassionFruit.xlsx
</commit_message>
<xml_diff>
--- a/Docs/SRS TeamPassionFruit.docx
+++ b/Docs/SRS TeamPassionFruit.docx
@@ -1,6 +1,6 @@
 
 <file path=word/document.xml><?xml version="1.0" encoding="utf-8"?>
-<w:document xmlns:ve="http://schemas.openxmlformats.org/markup-compatibility/2006" xmlns:o="urn:schemas-microsoft-com:office:office" xmlns:r="http://schemas.openxmlformats.org/officeDocument/2006/relationships" xmlns:m="http://schemas.openxmlformats.org/officeDocument/2006/math" xmlns:v="urn:schemas-microsoft-com:vml" xmlns:wp="http://schemas.openxmlformats.org/drawingml/2006/wordprocessingDrawing" xmlns:w10="urn:schemas-microsoft-com:office:word" xmlns:w="http://schemas.openxmlformats.org/wordprocessingml/2006/main" xmlns:wne="http://schemas.microsoft.com/office/word/2006/wordml">
+<w:document xmlns:wpc="http://schemas.microsoft.com/office/word/2010/wordprocessingCanvas" xmlns:mc="http://schemas.openxmlformats.org/markup-compatibility/2006" xmlns:o="urn:schemas-microsoft-com:office:office" xmlns:r="http://schemas.openxmlformats.org/officeDocument/2006/relationships" xmlns:m="http://schemas.openxmlformats.org/officeDocument/2006/math" xmlns:v="urn:schemas-microsoft-com:vml" xmlns:wp14="http://schemas.microsoft.com/office/word/2010/wordprocessingDrawing" xmlns:wp="http://schemas.openxmlformats.org/drawingml/2006/wordprocessingDrawing" xmlns:w10="urn:schemas-microsoft-com:office:word" xmlns:w="http://schemas.openxmlformats.org/wordprocessingml/2006/main" xmlns:w14="http://schemas.microsoft.com/office/word/2010/wordml" xmlns:w15="http://schemas.microsoft.com/office/word/2012/wordml" xmlns:wpg="http://schemas.microsoft.com/office/word/2010/wordprocessingGroup" xmlns:wpi="http://schemas.microsoft.com/office/word/2010/wordprocessingInk" xmlns:wne="http://schemas.microsoft.com/office/word/2006/wordml" xmlns:wps="http://schemas.microsoft.com/office/word/2010/wordprocessingShape" mc:Ignorable="w14 w15 wp14">
   <w:body>
     <w:p>
       <w:pPr>
@@ -54,7 +54,6 @@
           <w:szCs w:val="36"/>
         </w:rPr>
       </w:pPr>
-      <w:proofErr w:type="gramStart"/>
       <w:r>
         <w:rPr>
           <w:rFonts w:ascii="Times New Roman" w:eastAsia="Arial Unicode MS" w:hAnsi="Times New Roman" w:cs="Times New Roman"/>
@@ -64,7 +63,6 @@
         </w:rPr>
         <w:t>for</w:t>
       </w:r>
-      <w:proofErr w:type="gramEnd"/>
     </w:p>
     <w:p>
       <w:pPr>
@@ -92,7 +90,6 @@
         </w:rPr>
         <w:t xml:space="preserve"> </w:t>
       </w:r>
-      <w:proofErr w:type="gramStart"/>
       <w:r>
         <w:rPr>
           <w:rFonts w:ascii="Times New Roman" w:eastAsia="Arial Unicode MS" w:hAnsi="Times New Roman" w:cs="Times New Roman"/>
@@ -107,16 +104,7 @@
           <w:sz w:val="40"/>
           <w:szCs w:val="40"/>
         </w:rPr>
-        <w:t xml:space="preserve"> :</w:t>
-      </w:r>
-      <w:proofErr w:type="gramEnd"/>
-      <w:r>
-        <w:rPr>
-          <w:rFonts w:ascii="Times New Roman" w:eastAsia="Arial Unicode MS" w:hAnsi="Times New Roman" w:cs="Times New Roman"/>
-          <w:sz w:val="40"/>
-          <w:szCs w:val="40"/>
-        </w:rPr>
-        <w:t xml:space="preserve"> “</w:t>
+        <w:t xml:space="preserve"> : “</w:t>
       </w:r>
       <w:r>
         <w:rPr>
@@ -155,7 +143,6 @@
           <w:szCs w:val="32"/>
         </w:rPr>
       </w:pPr>
-      <w:proofErr w:type="gramStart"/>
       <w:r>
         <w:rPr>
           <w:rFonts w:ascii="Times New Roman" w:eastAsia="Arial Unicode MS" w:hAnsi="Times New Roman" w:cs="Times New Roman"/>
@@ -163,17 +150,7 @@
           <w:sz w:val="32"/>
           <w:szCs w:val="32"/>
         </w:rPr>
-        <w:t>created</w:t>
-      </w:r>
-      <w:proofErr w:type="gramEnd"/>
-      <w:r>
-        <w:rPr>
-          <w:rFonts w:ascii="Times New Roman" w:eastAsia="Arial Unicode MS" w:hAnsi="Times New Roman" w:cs="Times New Roman"/>
-          <w:i/>
-          <w:sz w:val="32"/>
-          <w:szCs w:val="32"/>
-        </w:rPr>
-        <w:t xml:space="preserve"> f</w:t>
+        <w:t>created f</w:t>
       </w:r>
       <w:r>
         <w:rPr>
@@ -278,7 +255,7 @@
             </v:handles>
             <o:lock v:ext="edit" text="t" shapetype="t"/>
           </v:shapetype>
-          <v:shape id="_x0000_i1025" type="#_x0000_t159" style="width:388.35pt;height:58.2pt" fillcolor="#dcebf5">
+          <v:shape id="_x0000_i1025" type="#_x0000_t159" style="width:388.5pt;height:58.5pt" fillcolor="#dcebf5">
             <v:fill color2="#55261c" colors="0 #dcebf5;5243f #83a7c3;8520f #768fb9;13763f #83a7c3;34079f white;36700f #9c6563;38011f #80302d;46531f #c0524e;61604f #ebdad4;1 #55261c" method="none" focus="100%" type="gradient"/>
             <v:shadow color="#868686"/>
             <o:extrusion v:ext="view" color="silver" on="t" rotationangle=",-6" viewpoint=",34.72222mm" viewpointorigin=",.5" skewangle="135" brightness="4000f" lightposition="0,50000" lightlevel="52000f" lightposition2="0,-50000" lightlevel2="14000f" type="perspective" lightharsh2="t"/>
@@ -325,7 +302,6 @@
         </w:rPr>
         <w:t xml:space="preserve">ith </w:t>
       </w:r>
-      <w:proofErr w:type="gramStart"/>
       <w:r>
         <w:rPr>
           <w:rFonts w:ascii="Times New Roman" w:eastAsia="Arial Unicode MS" w:hAnsi="Times New Roman" w:cs="Times New Roman"/>
@@ -342,28 +318,18 @@
           <w:sz w:val="32"/>
           <w:szCs w:val="32"/>
         </w:rPr>
-        <w:t xml:space="preserve"> :</w:t>
-      </w:r>
-      <w:proofErr w:type="gramEnd"/>
-      <w:r>
+        <w:t xml:space="preserve"> : </w:t>
+      </w:r>
+    </w:p>
+    <w:p>
+      <w:pPr>
+        <w:jc w:val="center"/>
         <w:rPr>
           <w:rFonts w:ascii="Times New Roman" w:eastAsia="Arial Unicode MS" w:hAnsi="Times New Roman" w:cs="Times New Roman"/>
           <w:i/>
           <w:sz w:val="32"/>
           <w:szCs w:val="32"/>
         </w:rPr>
-        <w:t xml:space="preserve"> </w:t>
-      </w:r>
-    </w:p>
-    <w:p>
-      <w:pPr>
-        <w:jc w:val="center"/>
-        <w:rPr>
-          <w:rFonts w:ascii="Times New Roman" w:eastAsia="Arial Unicode MS" w:hAnsi="Times New Roman" w:cs="Times New Roman"/>
-          <w:i/>
-          <w:sz w:val="32"/>
-          <w:szCs w:val="32"/>
-        </w:rPr>
       </w:pPr>
       <w:r>
         <w:rPr>
@@ -372,9 +338,8 @@
           <w:sz w:val="36"/>
           <w:szCs w:val="36"/>
         </w:rPr>
-        <w:t xml:space="preserve">Jordan </w:t>
-      </w:r>
-      <w:proofErr w:type="spellStart"/>
+        <w:t>Jordan Petkov</w:t>
+      </w:r>
       <w:r>
         <w:rPr>
           <w:rFonts w:ascii="Times New Roman" w:eastAsia="Arial Unicode MS" w:hAnsi="Times New Roman" w:cs="Times New Roman"/>
@@ -382,9 +347,8 @@
           <w:sz w:val="36"/>
           <w:szCs w:val="36"/>
         </w:rPr>
-        <w:t>Petkov</w:t>
-      </w:r>
-      <w:proofErr w:type="spellEnd"/>
+        <w:t xml:space="preserve"> – </w:t>
+      </w:r>
       <w:r>
         <w:rPr>
           <w:rFonts w:ascii="Times New Roman" w:eastAsia="Arial Unicode MS" w:hAnsi="Times New Roman" w:cs="Times New Roman"/>
@@ -392,59 +356,28 @@
           <w:sz w:val="36"/>
           <w:szCs w:val="36"/>
         </w:rPr>
-        <w:t xml:space="preserve"> – </w:t>
-      </w:r>
-      <w:r>
+        <w:t>Junior QA</w:t>
+      </w:r>
+    </w:p>
+    <w:p>
+      <w:pPr>
+        <w:jc w:val="center"/>
         <w:rPr>
           <w:rFonts w:ascii="Times New Roman" w:eastAsia="Arial Unicode MS" w:hAnsi="Times New Roman" w:cs="Times New Roman"/>
           <w:i/>
           <w:sz w:val="36"/>
           <w:szCs w:val="36"/>
         </w:rPr>
-        <w:t>Junior QA</w:t>
-      </w:r>
-    </w:p>
-    <w:p>
-      <w:pPr>
-        <w:jc w:val="center"/>
+      </w:pPr>
+      <w:r>
         <w:rPr>
           <w:rFonts w:ascii="Times New Roman" w:eastAsia="Arial Unicode MS" w:hAnsi="Times New Roman" w:cs="Times New Roman"/>
           <w:i/>
           <w:sz w:val="36"/>
           <w:szCs w:val="36"/>
         </w:rPr>
-      </w:pPr>
-      <w:proofErr w:type="spellStart"/>
-      <w:r>
-        <w:rPr>
-          <w:rFonts w:ascii="Times New Roman" w:eastAsia="Arial Unicode MS" w:hAnsi="Times New Roman" w:cs="Times New Roman"/>
-          <w:i/>
-          <w:sz w:val="36"/>
-          <w:szCs w:val="36"/>
-        </w:rPr>
-        <w:t>Gergana</w:t>
-      </w:r>
-      <w:proofErr w:type="spellEnd"/>
-      <w:r>
-        <w:rPr>
-          <w:rFonts w:ascii="Times New Roman" w:eastAsia="Arial Unicode MS" w:hAnsi="Times New Roman" w:cs="Times New Roman"/>
-          <w:i/>
-          <w:sz w:val="36"/>
-          <w:szCs w:val="36"/>
-        </w:rPr>
-        <w:t xml:space="preserve"> </w:t>
-      </w:r>
-      <w:proofErr w:type="spellStart"/>
-      <w:r>
-        <w:rPr>
-          <w:rFonts w:ascii="Times New Roman" w:eastAsia="Arial Unicode MS" w:hAnsi="Times New Roman" w:cs="Times New Roman"/>
-          <w:i/>
-          <w:sz w:val="36"/>
-          <w:szCs w:val="36"/>
-        </w:rPr>
-        <w:t>Suvandzhieva</w:t>
-      </w:r>
-      <w:proofErr w:type="spellEnd"/>
+        <w:t>Gergana Suvandzhieva</w:t>
+      </w:r>
       <w:r>
         <w:rPr>
           <w:rFonts w:ascii="Times New Roman" w:eastAsia="Arial Unicode MS" w:hAnsi="Times New Roman" w:cs="Times New Roman"/>
@@ -496,7 +429,6 @@
         </w:rPr>
       </w:pPr>
       <w:hyperlink r:id="rId9" w:history="1">
-        <w:proofErr w:type="spellStart"/>
         <w:r>
           <w:rPr>
             <w:rFonts w:ascii="Times New Roman" w:eastAsia="Arial Unicode MS" w:hAnsi="Times New Roman" w:cs="Times New Roman"/>
@@ -506,7 +438,6 @@
           </w:rPr>
           <w:t>Dimitar</w:t>
         </w:r>
-        <w:proofErr w:type="spellEnd"/>
       </w:hyperlink>
       <w:r>
         <w:rPr>
@@ -515,9 +446,8 @@
           <w:sz w:val="36"/>
           <w:szCs w:val="36"/>
         </w:rPr>
-        <w:t xml:space="preserve"> </w:t>
-      </w:r>
-      <w:proofErr w:type="spellStart"/>
+        <w:t xml:space="preserve"> Dimitrov</w:t>
+      </w:r>
       <w:r>
         <w:rPr>
           <w:rFonts w:ascii="Times New Roman" w:eastAsia="Arial Unicode MS" w:hAnsi="Times New Roman" w:cs="Times New Roman"/>
@@ -525,9 +455,8 @@
           <w:sz w:val="36"/>
           <w:szCs w:val="36"/>
         </w:rPr>
-        <w:t>Dimitrov</w:t>
-      </w:r>
-      <w:proofErr w:type="spellEnd"/>
+        <w:t xml:space="preserve"> – </w:t>
+      </w:r>
       <w:r>
         <w:rPr>
           <w:rFonts w:ascii="Times New Roman" w:eastAsia="Arial Unicode MS" w:hAnsi="Times New Roman" w:cs="Times New Roman"/>
@@ -535,28 +464,28 @@
           <w:sz w:val="36"/>
           <w:szCs w:val="36"/>
         </w:rPr>
-        <w:t xml:space="preserve"> – </w:t>
-      </w:r>
-      <w:r>
+        <w:t>Junior QA</w:t>
+      </w:r>
+    </w:p>
+    <w:p>
+      <w:pPr>
+        <w:jc w:val="center"/>
         <w:rPr>
           <w:rFonts w:ascii="Times New Roman" w:eastAsia="Arial Unicode MS" w:hAnsi="Times New Roman" w:cs="Times New Roman"/>
           <w:i/>
           <w:sz w:val="36"/>
           <w:szCs w:val="36"/>
         </w:rPr>
-        <w:t>Junior QA</w:t>
-      </w:r>
-    </w:p>
-    <w:p>
-      <w:pPr>
-        <w:jc w:val="center"/>
+      </w:pPr>
+      <w:r>
         <w:rPr>
           <w:rFonts w:ascii="Times New Roman" w:eastAsia="Arial Unicode MS" w:hAnsi="Times New Roman" w:cs="Times New Roman"/>
           <w:i/>
           <w:sz w:val="36"/>
           <w:szCs w:val="36"/>
         </w:rPr>
-      </w:pPr>
+        <w:t xml:space="preserve">Jordan Mihailov </w:t>
+      </w:r>
       <w:r>
         <w:rPr>
           <w:rFonts w:ascii="Times New Roman" w:eastAsia="Arial Unicode MS" w:hAnsi="Times New Roman" w:cs="Times New Roman"/>
@@ -564,9 +493,8 @@
           <w:sz w:val="36"/>
           <w:szCs w:val="36"/>
         </w:rPr>
-        <w:t xml:space="preserve">Jordan </w:t>
-      </w:r>
-      <w:proofErr w:type="spellStart"/>
+        <w:t xml:space="preserve">– </w:t>
+      </w:r>
       <w:r>
         <w:rPr>
           <w:rFonts w:ascii="Times New Roman" w:eastAsia="Arial Unicode MS" w:hAnsi="Times New Roman" w:cs="Times New Roman"/>
@@ -574,18 +502,19 @@
           <w:sz w:val="36"/>
           <w:szCs w:val="36"/>
         </w:rPr>
-        <w:t>Mihailov</w:t>
-      </w:r>
-      <w:proofErr w:type="spellEnd"/>
-      <w:r>
+        <w:t>Junior QA</w:t>
+      </w:r>
+    </w:p>
+    <w:p>
+      <w:pPr>
+        <w:jc w:val="center"/>
         <w:rPr>
           <w:rFonts w:ascii="Times New Roman" w:eastAsia="Arial Unicode MS" w:hAnsi="Times New Roman" w:cs="Times New Roman"/>
           <w:i/>
           <w:sz w:val="36"/>
           <w:szCs w:val="36"/>
         </w:rPr>
-        <w:t xml:space="preserve"> </w:t>
-      </w:r>
+      </w:pPr>
       <w:r>
         <w:rPr>
           <w:rFonts w:ascii="Times New Roman" w:eastAsia="Arial Unicode MS" w:hAnsi="Times New Roman" w:cs="Times New Roman"/>
@@ -593,7 +522,7 @@
           <w:sz w:val="36"/>
           <w:szCs w:val="36"/>
         </w:rPr>
-        <w:t xml:space="preserve">– </w:t>
+        <w:t>Tsvetelina Gogova</w:t>
       </w:r>
       <w:r>
         <w:rPr>
@@ -602,7 +531,7 @@
           <w:sz w:val="36"/>
           <w:szCs w:val="36"/>
         </w:rPr>
-        <w:t>Junior QA</w:t>
+        <w:t xml:space="preserve"> – Junior QA</w:t>
       </w:r>
     </w:p>
     <w:p>
@@ -615,7 +544,6 @@
           <w:szCs w:val="36"/>
         </w:rPr>
       </w:pPr>
-      <w:proofErr w:type="spellStart"/>
       <w:r>
         <w:rPr>
           <w:rFonts w:ascii="Times New Roman" w:eastAsia="Arial Unicode MS" w:hAnsi="Times New Roman" w:cs="Times New Roman"/>
@@ -623,9 +551,8 @@
           <w:sz w:val="36"/>
           <w:szCs w:val="36"/>
         </w:rPr>
-        <w:t>Tsvetelina</w:t>
-      </w:r>
-      <w:proofErr w:type="spellEnd"/>
+        <w:t>Ilian Panchev</w:t>
+      </w:r>
       <w:r>
         <w:rPr>
           <w:rFonts w:ascii="Times New Roman" w:eastAsia="Arial Unicode MS" w:hAnsi="Times New Roman" w:cs="Times New Roman"/>
@@ -633,19 +560,19 @@
           <w:sz w:val="36"/>
           <w:szCs w:val="36"/>
         </w:rPr>
-        <w:t xml:space="preserve"> </w:t>
-      </w:r>
-      <w:proofErr w:type="spellStart"/>
-      <w:r>
+        <w:t>– Junior QA</w:t>
+      </w:r>
+    </w:p>
+    <w:p>
+      <w:pPr>
+        <w:jc w:val="center"/>
         <w:rPr>
           <w:rFonts w:ascii="Times New Roman" w:eastAsia="Arial Unicode MS" w:hAnsi="Times New Roman" w:cs="Times New Roman"/>
           <w:i/>
           <w:sz w:val="36"/>
           <w:szCs w:val="36"/>
         </w:rPr>
-        <w:t>Gogova</w:t>
-      </w:r>
-      <w:proofErr w:type="spellEnd"/>
+      </w:pPr>
       <w:r>
         <w:rPr>
           <w:rFonts w:ascii="Times New Roman" w:eastAsia="Arial Unicode MS" w:hAnsi="Times New Roman" w:cs="Times New Roman"/>
@@ -653,98 +580,7 @@
           <w:sz w:val="36"/>
           <w:szCs w:val="36"/>
         </w:rPr>
-        <w:t xml:space="preserve"> – Junior QA</w:t>
-      </w:r>
-    </w:p>
-    <w:p>
-      <w:pPr>
-        <w:jc w:val="center"/>
-        <w:rPr>
-          <w:rFonts w:ascii="Times New Roman" w:eastAsia="Arial Unicode MS" w:hAnsi="Times New Roman" w:cs="Times New Roman"/>
-          <w:i/>
-          <w:sz w:val="36"/>
-          <w:szCs w:val="36"/>
-        </w:rPr>
-      </w:pPr>
-      <w:proofErr w:type="spellStart"/>
-      <w:r>
-        <w:rPr>
-          <w:rFonts w:ascii="Times New Roman" w:eastAsia="Arial Unicode MS" w:hAnsi="Times New Roman" w:cs="Times New Roman"/>
-          <w:i/>
-          <w:sz w:val="36"/>
-          <w:szCs w:val="36"/>
-        </w:rPr>
-        <w:t>Ilian</w:t>
-      </w:r>
-      <w:proofErr w:type="spellEnd"/>
-      <w:r>
-        <w:rPr>
-          <w:rFonts w:ascii="Times New Roman" w:eastAsia="Arial Unicode MS" w:hAnsi="Times New Roman" w:cs="Times New Roman"/>
-          <w:i/>
-          <w:sz w:val="36"/>
-          <w:szCs w:val="36"/>
-        </w:rPr>
-        <w:t xml:space="preserve"> </w:t>
-      </w:r>
-      <w:proofErr w:type="spellStart"/>
-      <w:r>
-        <w:rPr>
-          <w:rFonts w:ascii="Times New Roman" w:eastAsia="Arial Unicode MS" w:hAnsi="Times New Roman" w:cs="Times New Roman"/>
-          <w:i/>
-          <w:sz w:val="36"/>
-          <w:szCs w:val="36"/>
-        </w:rPr>
-        <w:t>Panchev</w:t>
-      </w:r>
-      <w:proofErr w:type="spellEnd"/>
-      <w:r>
-        <w:rPr>
-          <w:rFonts w:ascii="Times New Roman" w:eastAsia="Arial Unicode MS" w:hAnsi="Times New Roman" w:cs="Times New Roman"/>
-          <w:i/>
-          <w:sz w:val="36"/>
-          <w:szCs w:val="36"/>
-        </w:rPr>
-        <w:t>– Junior QA</w:t>
-      </w:r>
-    </w:p>
-    <w:p>
-      <w:pPr>
-        <w:jc w:val="center"/>
-        <w:rPr>
-          <w:rFonts w:ascii="Times New Roman" w:eastAsia="Arial Unicode MS" w:hAnsi="Times New Roman" w:cs="Times New Roman"/>
-          <w:i/>
-          <w:sz w:val="36"/>
-          <w:szCs w:val="36"/>
-        </w:rPr>
-      </w:pPr>
-      <w:r>
-        <w:rPr>
-          <w:rFonts w:ascii="Times New Roman" w:eastAsia="Arial Unicode MS" w:hAnsi="Times New Roman" w:cs="Times New Roman"/>
-          <w:i/>
-          <w:sz w:val="36"/>
-          <w:szCs w:val="36"/>
-        </w:rPr>
-        <w:t xml:space="preserve">Valeria </w:t>
-      </w:r>
-      <w:proofErr w:type="spellStart"/>
-      <w:r>
-        <w:rPr>
-          <w:rFonts w:ascii="Times New Roman" w:eastAsia="Arial Unicode MS" w:hAnsi="Times New Roman" w:cs="Times New Roman"/>
-          <w:i/>
-          <w:sz w:val="36"/>
-          <w:szCs w:val="36"/>
-        </w:rPr>
-        <w:t>Savova</w:t>
-      </w:r>
-      <w:proofErr w:type="spellEnd"/>
-      <w:r>
-        <w:rPr>
-          <w:rFonts w:ascii="Times New Roman" w:eastAsia="Arial Unicode MS" w:hAnsi="Times New Roman" w:cs="Times New Roman"/>
-          <w:i/>
-          <w:sz w:val="36"/>
-          <w:szCs w:val="36"/>
-        </w:rPr>
-        <w:t>– Junior QA</w:t>
+        <w:t>Valeria Savova– Junior QA</w:t>
       </w:r>
     </w:p>
     <w:p>
@@ -858,7 +694,25 @@
             <w:sz w:val="28"/>
             <w:szCs w:val="28"/>
           </w:rPr>
-          <w:t>Purpose</w:t>
+          <w:t>Pu</w:t>
+        </w:r>
+        <w:r>
+          <w:rPr>
+            <w:rStyle w:val="Hyperlink"/>
+            <w:rFonts w:ascii="Times New Roman" w:eastAsia="Arial Unicode MS" w:hAnsi="Times New Roman" w:cs="Times New Roman"/>
+            <w:sz w:val="28"/>
+            <w:szCs w:val="28"/>
+          </w:rPr>
+          <w:t>r</w:t>
+        </w:r>
+        <w:r>
+          <w:rPr>
+            <w:rStyle w:val="Hyperlink"/>
+            <w:rFonts w:ascii="Times New Roman" w:eastAsia="Arial Unicode MS" w:hAnsi="Times New Roman" w:cs="Times New Roman"/>
+            <w:sz w:val="28"/>
+            <w:szCs w:val="28"/>
+          </w:rPr>
+          <w:t>pose</w:t>
         </w:r>
       </w:hyperlink>
       <w:r>
@@ -937,7 +791,25 @@
             <w:sz w:val="28"/>
             <w:szCs w:val="28"/>
           </w:rPr>
-          <w:t>Constrains</w:t>
+          <w:t>Const</w:t>
+        </w:r>
+        <w:r>
+          <w:rPr>
+            <w:rStyle w:val="Hyperlink"/>
+            <w:rFonts w:ascii="Times New Roman" w:eastAsia="Arial Unicode MS" w:hAnsi="Times New Roman" w:cs="Times New Roman"/>
+            <w:sz w:val="28"/>
+            <w:szCs w:val="28"/>
+          </w:rPr>
+          <w:t>r</w:t>
+        </w:r>
+        <w:r>
+          <w:rPr>
+            <w:rStyle w:val="Hyperlink"/>
+            <w:rFonts w:ascii="Times New Roman" w:eastAsia="Arial Unicode MS" w:hAnsi="Times New Roman" w:cs="Times New Roman"/>
+            <w:sz w:val="28"/>
+            <w:szCs w:val="28"/>
+          </w:rPr>
+          <w:t>ains</w:t>
         </w:r>
       </w:hyperlink>
       <w:r>
@@ -985,7 +857,25 @@
             <w:sz w:val="28"/>
             <w:szCs w:val="28"/>
           </w:rPr>
-          <w:t>Overall description</w:t>
+          <w:t>Overall de</w:t>
+        </w:r>
+        <w:r>
+          <w:rPr>
+            <w:rStyle w:val="Hyperlink"/>
+            <w:rFonts w:ascii="Times New Roman" w:eastAsia="Arial Unicode MS" w:hAnsi="Times New Roman" w:cs="Times New Roman"/>
+            <w:sz w:val="28"/>
+            <w:szCs w:val="28"/>
+          </w:rPr>
+          <w:t>s</w:t>
+        </w:r>
+        <w:r>
+          <w:rPr>
+            <w:rStyle w:val="Hyperlink"/>
+            <w:rFonts w:ascii="Times New Roman" w:eastAsia="Arial Unicode MS" w:hAnsi="Times New Roman" w:cs="Times New Roman"/>
+            <w:sz w:val="28"/>
+            <w:szCs w:val="28"/>
+          </w:rPr>
+          <w:t>cription</w:t>
         </w:r>
       </w:hyperlink>
     </w:p>
@@ -1518,7 +1408,6 @@
         </w:rPr>
         <w:t>Team “</w:t>
       </w:r>
-      <w:proofErr w:type="spellStart"/>
       <w:r>
         <w:rPr>
           <w:rFonts w:ascii="Times New Roman" w:hAnsi="Times New Roman" w:cs="Times New Roman"/>
@@ -1543,7 +1432,6 @@
         </w:rPr>
         <w:t>ruit</w:t>
       </w:r>
-      <w:proofErr w:type="spellEnd"/>
       <w:r>
         <w:rPr>
           <w:rFonts w:ascii="Times New Roman" w:hAnsi="Times New Roman" w:cs="Times New Roman"/>
@@ -1568,23 +1456,13 @@
         </w:rPr>
         <w:t xml:space="preserve"> named “</w:t>
       </w:r>
-      <w:proofErr w:type="spellStart"/>
-      <w:r>
-        <w:rPr>
-          <w:rFonts w:ascii="Times New Roman" w:hAnsi="Times New Roman" w:cs="Times New Roman"/>
-          <w:sz w:val="24"/>
-          <w:szCs w:val="24"/>
-        </w:rPr>
-        <w:t>SoftUni</w:t>
-      </w:r>
-      <w:proofErr w:type="spellEnd"/>
-      <w:r>
-        <w:rPr>
-          <w:rFonts w:ascii="Times New Roman" w:hAnsi="Times New Roman" w:cs="Times New Roman"/>
-          <w:sz w:val="24"/>
-          <w:szCs w:val="24"/>
-        </w:rPr>
-        <w:t xml:space="preserve"> Blog</w:t>
+      <w:r>
+        <w:rPr>
+          <w:rFonts w:ascii="Times New Roman" w:hAnsi="Times New Roman" w:cs="Times New Roman"/>
+          <w:sz w:val="24"/>
+          <w:szCs w:val="24"/>
+        </w:rPr>
+        <w:t>SoftUni Blog</w:t>
       </w:r>
       <w:r>
         <w:rPr>
@@ -1648,25 +1526,7 @@
           <w:sz w:val="24"/>
           <w:szCs w:val="24"/>
         </w:rPr>
-        <w:t xml:space="preserve"> website, consisting of structured, informal diary-style text arias named “posts”. It will be used from </w:t>
-      </w:r>
-      <w:proofErr w:type="spellStart"/>
-      <w:r>
-        <w:rPr>
-          <w:rFonts w:ascii="Times New Roman" w:hAnsi="Times New Roman" w:cs="Times New Roman"/>
-          <w:sz w:val="24"/>
-          <w:szCs w:val="24"/>
-        </w:rPr>
-        <w:t>SoftUni</w:t>
-      </w:r>
-      <w:proofErr w:type="spellEnd"/>
-      <w:r>
-        <w:rPr>
-          <w:rFonts w:ascii="Times New Roman" w:hAnsi="Times New Roman" w:cs="Times New Roman"/>
-          <w:sz w:val="24"/>
-          <w:szCs w:val="24"/>
-        </w:rPr>
-        <w:t xml:space="preserve"> students for posting t</w:t>
+        <w:t xml:space="preserve"> website, consisting of structured, informal diary-style text arias named “posts”. It will be used from SoftUni students for posting t</w:t>
       </w:r>
       <w:r>
         <w:rPr>
@@ -1850,25 +1710,7 @@
           <w:sz w:val="24"/>
           <w:szCs w:val="24"/>
         </w:rPr>
-        <w:t xml:space="preserve">You need </w:t>
-      </w:r>
-      <w:proofErr w:type="gramStart"/>
-      <w:r>
-        <w:rPr>
-          <w:rFonts w:ascii="Times New Roman" w:hAnsi="Times New Roman" w:cs="Times New Roman"/>
-          <w:sz w:val="24"/>
-          <w:szCs w:val="24"/>
-        </w:rPr>
-        <w:t>a</w:t>
-      </w:r>
-      <w:proofErr w:type="gramEnd"/>
-      <w:r>
-        <w:rPr>
-          <w:rFonts w:ascii="Times New Roman" w:hAnsi="Times New Roman" w:cs="Times New Roman"/>
-          <w:sz w:val="24"/>
-          <w:szCs w:val="24"/>
-        </w:rPr>
-        <w:t xml:space="preserve"> Internet connection to get into the blog</w:t>
+        <w:t>You need a Internet connection to get into the blog</w:t>
       </w:r>
       <w:r>
         <w:rPr>
@@ -3313,25 +3155,7 @@
           <w:sz w:val="24"/>
           <w:szCs w:val="24"/>
         </w:rPr>
-        <w:t xml:space="preserve"> will have form for registration with </w:t>
-      </w:r>
-      <w:proofErr w:type="gramStart"/>
-      <w:r>
-        <w:rPr>
-          <w:rFonts w:ascii="Times New Roman" w:hAnsi="Times New Roman" w:cs="Times New Roman"/>
-          <w:sz w:val="24"/>
-          <w:szCs w:val="24"/>
-        </w:rPr>
-        <w:t>this fields</w:t>
-      </w:r>
-      <w:proofErr w:type="gramEnd"/>
-      <w:r>
-        <w:rPr>
-          <w:rFonts w:ascii="Times New Roman" w:hAnsi="Times New Roman" w:cs="Times New Roman"/>
-          <w:sz w:val="24"/>
-          <w:szCs w:val="24"/>
-        </w:rPr>
-        <w:t xml:space="preserve"> – Email, Full Name, Password, Confirm Password. </w:t>
+        <w:t xml:space="preserve"> will have form for registration with this fields – Email, Full Name, Password, Confirm Password. </w:t>
       </w:r>
       <w:r>
         <w:rPr>
@@ -3371,18 +3195,8 @@
           <w:sz w:val="24"/>
           <w:szCs w:val="24"/>
         </w:rPr>
-        <w:t xml:space="preserve">The form will check for </w:t>
-      </w:r>
-      <w:proofErr w:type="spellStart"/>
-      <w:r>
-        <w:rPr>
-          <w:rFonts w:ascii="Times New Roman" w:hAnsi="Times New Roman" w:cs="Times New Roman"/>
-          <w:sz w:val="24"/>
-          <w:szCs w:val="24"/>
-        </w:rPr>
-        <w:t>vali</w:t>
-      </w:r>
-      <w:proofErr w:type="spellEnd"/>
+        <w:t>The form will check for vali</w:t>
+      </w:r>
       <w:r>
         <w:rPr>
           <w:rFonts w:ascii="Times New Roman" w:hAnsi="Times New Roman" w:cs="Times New Roman"/>
@@ -4959,23 +4773,13 @@
                       <w:szCs w:val="24"/>
                     </w:rPr>
                   </w:pPr>
-                  <w:proofErr w:type="spellStart"/>
                   <w:r>
                     <w:rPr>
                       <w:b/>
                       <w:sz w:val="24"/>
                       <w:szCs w:val="24"/>
                     </w:rPr>
-                    <w:t>Reentrans</w:t>
-                  </w:r>
-                  <w:proofErr w:type="spellEnd"/>
-                  <w:r>
-                    <w:rPr>
-                      <w:b/>
-                      <w:sz w:val="24"/>
-                      <w:szCs w:val="24"/>
-                    </w:rPr>
-                    <w:t xml:space="preserve"> into the Blog</w:t>
+                    <w:t>Reentrans into the Blog</w:t>
                   </w:r>
                 </w:p>
                 <w:p>
@@ -5417,23 +5221,13 @@
                       <w:szCs w:val="28"/>
                     </w:rPr>
                   </w:pPr>
-                  <w:proofErr w:type="gramStart"/>
                   <w:r>
                     <w:rPr>
                       <w:b/>
                       <w:sz w:val="28"/>
                       <w:szCs w:val="28"/>
                     </w:rPr>
-                    <w:t>the</w:t>
-                  </w:r>
-                  <w:proofErr w:type="gramEnd"/>
-                  <w:r>
-                    <w:rPr>
-                      <w:b/>
-                      <w:sz w:val="28"/>
-                      <w:szCs w:val="28"/>
-                    </w:rPr>
-                    <w:t xml:space="preserve"> Blog</w:t>
+                    <w:t>the Blog</w:t>
                   </w:r>
                 </w:p>
                 <w:p>
@@ -5472,14 +5266,6 @@
     </w:p>
     <w:p>
       <w:pPr>
-        <w:rPr>
-          <w:rFonts w:ascii="Times New Roman" w:hAnsi="Times New Roman" w:cs="Times New Roman"/>
-          <w:lang w:val="bg-BG"/>
-        </w:rPr>
-      </w:pPr>
-    </w:p>
-    <w:p>
-      <w:pPr>
         <w:pStyle w:val="ListParagraph"/>
         <w:numPr>
           <w:ilvl w:val="1"/>
@@ -5502,6 +5288,7 @@
           <w:szCs w:val="28"/>
           <w:u w:val="single"/>
         </w:rPr>
+        <w:lastRenderedPageBreak/>
         <w:t>Non - functional Requirements</w:t>
       </w:r>
       <w:bookmarkEnd w:id="8"/>
@@ -6037,27 +5824,7 @@
           <w:sz w:val="24"/>
           <w:szCs w:val="24"/>
         </w:rPr>
-        <w:t xml:space="preserve">only </w:t>
-      </w:r>
-      <w:proofErr w:type="gramStart"/>
-      <w:r>
-        <w:rPr>
-          <w:rFonts w:ascii="Times New Roman" w:eastAsia="Arial Unicode MS" w:hAnsi="Times New Roman" w:cs="Times New Roman"/>
-          <w:b/>
-          <w:sz w:val="24"/>
-          <w:szCs w:val="24"/>
-        </w:rPr>
-        <w:t>his own</w:t>
-      </w:r>
-      <w:proofErr w:type="gramEnd"/>
-      <w:r>
-        <w:rPr>
-          <w:rFonts w:ascii="Times New Roman" w:eastAsia="Arial Unicode MS" w:hAnsi="Times New Roman" w:cs="Times New Roman"/>
-          <w:b/>
-          <w:sz w:val="24"/>
-          <w:szCs w:val="24"/>
-        </w:rPr>
-        <w:t xml:space="preserve"> posts</w:t>
+        <w:t>only his own posts</w:t>
       </w:r>
       <w:r>
         <w:rPr>
@@ -6401,6 +6168,7 @@
         </w:rPr>
         <w:t xml:space="preserve"> hardware/software configuration.</w:t>
       </w:r>
+      <w:bookmarkStart w:id="9" w:name="FunctionalRequirements"/>
     </w:p>
     <w:p>
       <w:pPr>
@@ -6413,18 +6181,6 @@
           <w:lang w:val="en-GB"/>
         </w:rPr>
       </w:pPr>
-    </w:p>
-    <w:p>
-      <w:pPr>
-        <w:rPr>
-          <w:rFonts w:ascii="Times New Roman" w:eastAsia="SimSun" w:hAnsi="Times New Roman" w:cs="Times New Roman"/>
-          <w:kern w:val="3"/>
-          <w:sz w:val="24"/>
-          <w:szCs w:val="24"/>
-          <w:lang w:val="en-GB"/>
-        </w:rPr>
-      </w:pPr>
-      <w:bookmarkStart w:id="9" w:name="FunctionalRequirements"/>
     </w:p>
     <w:p>
       <w:pPr>
@@ -6450,11 +6206,10 @@
           <w:szCs w:val="28"/>
           <w:u w:val="single"/>
         </w:rPr>
-        <w:lastRenderedPageBreak/>
         <w:t>Functional Requirements</w:t>
       </w:r>
-    </w:p>
-    <w:bookmarkEnd w:id="9"/>
+      <w:bookmarkEnd w:id="9"/>
+    </w:p>
     <w:p>
       <w:pPr>
         <w:pStyle w:val="ListParagraph"/>
@@ -6465,1925 +6220,17 @@
           <w:szCs w:val="26"/>
         </w:rPr>
       </w:pPr>
-    </w:p>
-    <w:p>
-      <w:pPr>
-        <w:pStyle w:val="ListParagraph"/>
+      <w:r>
         <w:rPr>
           <w:rFonts w:ascii="Times New Roman" w:hAnsi="Times New Roman" w:cs="Times New Roman"/>
           <w:b/>
           <w:sz w:val="26"/>
           <w:szCs w:val="26"/>
         </w:rPr>
-      </w:pPr>
-      <w:r>
-        <w:rPr>
-          <w:rFonts w:ascii="Times New Roman" w:hAnsi="Times New Roman" w:cs="Times New Roman"/>
-          <w:b/>
-          <w:sz w:val="26"/>
-          <w:szCs w:val="26"/>
-        </w:rPr>
         <w:t>For detailed information please check the document “ScenariosPassionFruit.xlsx”</w:t>
-      </w:r>
-    </w:p>
-    <w:p>
-      <w:pPr>
-        <w:pStyle w:val="Standard"/>
-        <w:numPr>
-          <w:ilvl w:val="0"/>
-          <w:numId w:val="6"/>
-        </w:numPr>
-        <w:rPr>
-          <w:rFonts w:ascii="Times New Roman" w:eastAsia="Arial Unicode MS" w:hAnsi="Times New Roman" w:cs="Times New Roman"/>
-          <w:b/>
-          <w:i/>
-          <w:sz w:val="28"/>
-          <w:szCs w:val="28"/>
-        </w:rPr>
-      </w:pPr>
-      <w:r>
-        <w:rPr>
-          <w:rFonts w:ascii="Times New Roman" w:eastAsia="Arial Unicode MS" w:hAnsi="Times New Roman" w:cs="Times New Roman"/>
-          <w:b/>
-          <w:i/>
-          <w:sz w:val="28"/>
-          <w:szCs w:val="28"/>
-        </w:rPr>
-        <w:t xml:space="preserve">Use </w:t>
-      </w:r>
-      <w:r>
-        <w:rPr>
-          <w:rFonts w:ascii="Times New Roman" w:eastAsia="Arial Unicode MS" w:hAnsi="Times New Roman" w:cs="Times New Roman"/>
-          <w:b/>
-          <w:i/>
-          <w:sz w:val="28"/>
-          <w:szCs w:val="28"/>
-        </w:rPr>
-        <w:t>Case</w:t>
-      </w:r>
-      <w:r>
-        <w:rPr>
-          <w:rFonts w:ascii="Times New Roman" w:eastAsia="Arial Unicode MS" w:hAnsi="Times New Roman" w:cs="Times New Roman"/>
-          <w:b/>
-          <w:i/>
-          <w:sz w:val="28"/>
-          <w:szCs w:val="28"/>
-        </w:rPr>
-        <w:t xml:space="preserve"> – </w:t>
-      </w:r>
-      <w:r>
-        <w:rPr>
-          <w:rFonts w:ascii="Times New Roman" w:eastAsia="Arial Unicode MS" w:hAnsi="Times New Roman" w:cs="Times New Roman"/>
-          <w:b/>
-          <w:i/>
-          <w:sz w:val="28"/>
-          <w:szCs w:val="28"/>
-        </w:rPr>
-        <w:t>User l</w:t>
-      </w:r>
-      <w:r>
-        <w:rPr>
-          <w:rFonts w:ascii="Times New Roman" w:eastAsia="Arial Unicode MS" w:hAnsi="Times New Roman" w:cs="Times New Roman"/>
-          <w:b/>
-          <w:i/>
-          <w:sz w:val="28"/>
-          <w:szCs w:val="28"/>
-        </w:rPr>
-        <w:t>oading Blog Entry page</w:t>
-      </w:r>
-    </w:p>
-    <w:p>
-      <w:pPr>
-        <w:pStyle w:val="Standard"/>
-        <w:ind w:left="720"/>
-        <w:rPr>
-          <w:rFonts w:ascii="Times New Roman" w:eastAsia="Arial Unicode MS" w:hAnsi="Times New Roman" w:cs="Times New Roman"/>
-          <w:sz w:val="24"/>
-          <w:szCs w:val="24"/>
-        </w:rPr>
-      </w:pPr>
-      <w:r>
-        <w:rPr>
-          <w:rFonts w:ascii="Times New Roman" w:eastAsia="Arial Unicode MS" w:hAnsi="Times New Roman" w:cs="Times New Roman"/>
-          <w:sz w:val="24"/>
-          <w:szCs w:val="24"/>
-        </w:rPr>
-        <w:t xml:space="preserve">When entering the URL </w:t>
-      </w:r>
-      <w:r>
-        <w:rPr>
-          <w:rFonts w:ascii="Times New Roman" w:eastAsia="Arial Unicode MS" w:hAnsi="Times New Roman" w:cs="Times New Roman"/>
-          <w:sz w:val="24"/>
-          <w:szCs w:val="24"/>
-        </w:rPr>
-        <w:t xml:space="preserve">of </w:t>
-      </w:r>
-      <w:r>
-        <w:rPr>
-          <w:rFonts w:ascii="Times New Roman" w:eastAsia="Arial Unicode MS" w:hAnsi="Times New Roman" w:cs="Times New Roman"/>
-          <w:sz w:val="24"/>
-          <w:szCs w:val="24"/>
-        </w:rPr>
-        <w:t>B</w:t>
-      </w:r>
-      <w:r>
-        <w:rPr>
-          <w:rFonts w:ascii="Times New Roman" w:eastAsia="Arial Unicode MS" w:hAnsi="Times New Roman" w:cs="Times New Roman"/>
-          <w:sz w:val="24"/>
-          <w:szCs w:val="24"/>
-        </w:rPr>
-        <w:t>log in browser the Home page with latest posts</w:t>
-      </w:r>
-      <w:r>
-        <w:rPr>
-          <w:rFonts w:ascii="Times New Roman" w:eastAsia="Arial Unicode MS" w:hAnsi="Times New Roman" w:cs="Times New Roman"/>
-          <w:sz w:val="24"/>
-          <w:szCs w:val="24"/>
-        </w:rPr>
-        <w:t xml:space="preserve"> must be load.</w:t>
-      </w:r>
-    </w:p>
-    <w:p>
-      <w:pPr>
-        <w:pStyle w:val="Standard"/>
-        <w:numPr>
-          <w:ilvl w:val="0"/>
-          <w:numId w:val="6"/>
-        </w:numPr>
-        <w:rPr>
-          <w:rFonts w:ascii="Times New Roman" w:eastAsia="Arial Unicode MS" w:hAnsi="Times New Roman" w:cs="Times New Roman"/>
-          <w:b/>
-          <w:i/>
-          <w:sz w:val="28"/>
-          <w:szCs w:val="28"/>
-        </w:rPr>
-      </w:pPr>
-      <w:r>
-        <w:rPr>
-          <w:rFonts w:ascii="Times New Roman" w:eastAsia="Arial Unicode MS" w:hAnsi="Times New Roman" w:cs="Times New Roman"/>
-          <w:b/>
-          <w:i/>
-          <w:sz w:val="28"/>
-          <w:szCs w:val="28"/>
-        </w:rPr>
-        <w:t xml:space="preserve">Use Case  – </w:t>
-      </w:r>
-      <w:r>
-        <w:rPr>
-          <w:rFonts w:ascii="Times New Roman" w:eastAsia="Arial Unicode MS" w:hAnsi="Times New Roman" w:cs="Times New Roman"/>
-          <w:b/>
-          <w:i/>
-          <w:sz w:val="28"/>
-          <w:szCs w:val="28"/>
-        </w:rPr>
-        <w:t>User Register</w:t>
-      </w:r>
-    </w:p>
-    <w:p>
-      <w:pPr>
-        <w:pStyle w:val="Standard"/>
-        <w:pBdr>
-          <w:bottom w:val="single" w:sz="12" w:space="1" w:color="auto"/>
-        </w:pBdr>
-        <w:ind w:left="720"/>
-        <w:rPr>
-          <w:rFonts w:ascii="Times New Roman" w:eastAsia="Arial Unicode MS" w:hAnsi="Times New Roman" w:cs="Times New Roman"/>
-          <w:sz w:val="24"/>
-          <w:szCs w:val="24"/>
-        </w:rPr>
-      </w:pPr>
-      <w:r>
-        <w:rPr>
-          <w:rFonts w:ascii="Times New Roman" w:eastAsia="Arial Unicode MS" w:hAnsi="Times New Roman" w:cs="Times New Roman"/>
-          <w:sz w:val="24"/>
-          <w:szCs w:val="24"/>
-        </w:rPr>
-        <w:t xml:space="preserve">From the Home page when new user pushed Register button </w:t>
-      </w:r>
-      <w:r>
-        <w:rPr>
-          <w:rFonts w:ascii="Times New Roman" w:eastAsia="Arial Unicode MS" w:hAnsi="Times New Roman" w:cs="Times New Roman"/>
-          <w:sz w:val="24"/>
-          <w:szCs w:val="24"/>
-        </w:rPr>
-        <w:t>t</w:t>
-      </w:r>
-      <w:r>
-        <w:rPr>
-          <w:rFonts w:ascii="Times New Roman" w:eastAsia="Arial Unicode MS" w:hAnsi="Times New Roman" w:cs="Times New Roman"/>
-          <w:sz w:val="24"/>
-          <w:szCs w:val="24"/>
-        </w:rPr>
-        <w:t xml:space="preserve">he Register page must be load. When </w:t>
-      </w:r>
-      <w:r>
-        <w:rPr>
-          <w:rFonts w:ascii="Times New Roman" w:eastAsia="Arial Unicode MS" w:hAnsi="Times New Roman" w:cs="Times New Roman"/>
-          <w:sz w:val="24"/>
-          <w:szCs w:val="24"/>
-        </w:rPr>
-        <w:t>U</w:t>
-      </w:r>
-      <w:r>
-        <w:rPr>
-          <w:rFonts w:ascii="Times New Roman" w:eastAsia="Arial Unicode MS" w:hAnsi="Times New Roman" w:cs="Times New Roman"/>
-          <w:sz w:val="24"/>
-          <w:szCs w:val="24"/>
-        </w:rPr>
-        <w:t xml:space="preserve">ser fill the form with </w:t>
-      </w:r>
-      <w:r>
-        <w:rPr>
-          <w:rFonts w:ascii="Times New Roman" w:eastAsia="Arial Unicode MS" w:hAnsi="Times New Roman" w:cs="Times New Roman"/>
-          <w:sz w:val="24"/>
-          <w:szCs w:val="24"/>
-        </w:rPr>
-        <w:t xml:space="preserve">requested </w:t>
-      </w:r>
-      <w:r>
-        <w:rPr>
-          <w:rFonts w:ascii="Times New Roman" w:eastAsia="Arial Unicode MS" w:hAnsi="Times New Roman" w:cs="Times New Roman"/>
-          <w:sz w:val="24"/>
-          <w:szCs w:val="24"/>
-        </w:rPr>
-        <w:t xml:space="preserve">information </w:t>
-      </w:r>
-      <w:r>
-        <w:rPr>
-          <w:rFonts w:ascii="Times New Roman" w:eastAsia="Arial Unicode MS" w:hAnsi="Times New Roman" w:cs="Times New Roman"/>
-          <w:sz w:val="24"/>
-          <w:szCs w:val="24"/>
-        </w:rPr>
-        <w:t>for the given fields, a New Registration must be activated</w:t>
-      </w:r>
-      <w:r>
-        <w:rPr>
-          <w:rFonts w:ascii="Times New Roman" w:eastAsia="Arial Unicode MS" w:hAnsi="Times New Roman" w:cs="Times New Roman"/>
-          <w:sz w:val="24"/>
-          <w:szCs w:val="24"/>
-        </w:rPr>
-        <w:t>. U</w:t>
-      </w:r>
-      <w:r>
-        <w:rPr>
-          <w:rFonts w:ascii="Times New Roman" w:eastAsia="Arial Unicode MS" w:hAnsi="Times New Roman" w:cs="Times New Roman"/>
-          <w:sz w:val="24"/>
-          <w:szCs w:val="24"/>
-        </w:rPr>
-        <w:t xml:space="preserve">ser will be redirect to Home page where is displayed </w:t>
-      </w:r>
-      <w:r>
-        <w:rPr>
-          <w:rFonts w:ascii="Times New Roman" w:eastAsia="Arial Unicode MS" w:hAnsi="Times New Roman" w:cs="Times New Roman"/>
-          <w:sz w:val="24"/>
-          <w:szCs w:val="24"/>
-        </w:rPr>
-        <w:t>that user is registered and logged in</w:t>
-      </w:r>
-      <w:r>
-        <w:rPr>
-          <w:rFonts w:ascii="Times New Roman" w:eastAsia="Arial Unicode MS" w:hAnsi="Times New Roman" w:cs="Times New Roman"/>
-          <w:sz w:val="24"/>
-          <w:szCs w:val="24"/>
-        </w:rPr>
-        <w:t xml:space="preserve"> –  in the right side of the Header will be displayed “Create” post button, registered email and “Log off” button.</w:t>
-      </w:r>
-    </w:p>
-    <w:p>
-      <w:pPr>
-        <w:pStyle w:val="Standard"/>
-        <w:pBdr>
-          <w:bottom w:val="single" w:sz="12" w:space="1" w:color="auto"/>
-        </w:pBdr>
-        <w:ind w:left="720"/>
-        <w:rPr>
-          <w:rFonts w:ascii="Times New Roman" w:eastAsia="Arial Unicode MS" w:hAnsi="Times New Roman" w:cs="Times New Roman"/>
-          <w:sz w:val="24"/>
-          <w:szCs w:val="24"/>
-        </w:rPr>
-      </w:pPr>
-      <w:r>
-        <w:rPr>
-          <w:rFonts w:ascii="Times New Roman" w:eastAsia="Arial Unicode MS" w:hAnsi="Times New Roman" w:cs="Times New Roman"/>
-          <w:sz w:val="24"/>
-          <w:szCs w:val="24"/>
-        </w:rPr>
-        <w:t xml:space="preserve">If there are problems with some of the form fields an appropriate error message must be displayed. </w:t>
-      </w:r>
-      <w:r>
-        <w:rPr>
-          <w:rFonts w:ascii="Times New Roman" w:eastAsia="Arial Unicode MS" w:hAnsi="Times New Roman" w:cs="Times New Roman"/>
-          <w:sz w:val="24"/>
-          <w:szCs w:val="24"/>
-        </w:rPr>
-        <w:br/>
-      </w:r>
-    </w:p>
-    <w:p>
-      <w:pPr>
-        <w:pStyle w:val="Standard"/>
-        <w:numPr>
-          <w:ilvl w:val="0"/>
-          <w:numId w:val="6"/>
-        </w:numPr>
-        <w:rPr>
-          <w:rFonts w:ascii="Times New Roman" w:eastAsia="Arial Unicode MS" w:hAnsi="Times New Roman" w:cs="Times New Roman"/>
-          <w:b/>
-          <w:i/>
-          <w:sz w:val="28"/>
-          <w:szCs w:val="28"/>
-        </w:rPr>
-      </w:pPr>
-      <w:r>
-        <w:rPr>
-          <w:rFonts w:ascii="Times New Roman" w:eastAsia="Arial Unicode MS" w:hAnsi="Times New Roman" w:cs="Times New Roman"/>
-          <w:b/>
-          <w:i/>
-          <w:sz w:val="28"/>
-          <w:szCs w:val="28"/>
-        </w:rPr>
-        <w:t xml:space="preserve">Use Case – </w:t>
-      </w:r>
-      <w:r>
-        <w:rPr>
-          <w:rFonts w:ascii="Times New Roman" w:eastAsia="Arial Unicode MS" w:hAnsi="Times New Roman" w:cs="Times New Roman"/>
-          <w:b/>
-          <w:i/>
-          <w:sz w:val="28"/>
-          <w:szCs w:val="28"/>
-        </w:rPr>
-        <w:t>User Login</w:t>
-      </w:r>
-    </w:p>
-    <w:p>
-      <w:pPr>
-        <w:pStyle w:val="Standard"/>
-        <w:pBdr>
-          <w:bottom w:val="single" w:sz="12" w:space="1" w:color="auto"/>
-        </w:pBdr>
-        <w:ind w:left="720"/>
-        <w:jc w:val="both"/>
-        <w:rPr>
-          <w:rFonts w:ascii="Times New Roman" w:eastAsia="Arial Unicode MS" w:hAnsi="Times New Roman" w:cs="Times New Roman"/>
-          <w:sz w:val="24"/>
-          <w:szCs w:val="24"/>
-        </w:rPr>
-      </w:pPr>
-      <w:r>
-        <w:rPr>
-          <w:rFonts w:ascii="Times New Roman" w:eastAsia="Arial Unicode MS" w:hAnsi="Times New Roman" w:cs="Times New Roman"/>
-          <w:sz w:val="24"/>
-          <w:szCs w:val="24"/>
-        </w:rPr>
-        <w:t xml:space="preserve">From the Home page when </w:t>
-      </w:r>
-      <w:proofErr w:type="gramStart"/>
-      <w:r>
-        <w:rPr>
-          <w:rFonts w:ascii="Times New Roman" w:eastAsia="Arial Unicode MS" w:hAnsi="Times New Roman" w:cs="Times New Roman"/>
-          <w:sz w:val="24"/>
-          <w:szCs w:val="24"/>
-        </w:rPr>
-        <w:t>Registered</w:t>
-      </w:r>
-      <w:proofErr w:type="gramEnd"/>
-      <w:r>
-        <w:rPr>
-          <w:rFonts w:ascii="Times New Roman" w:eastAsia="Arial Unicode MS" w:hAnsi="Times New Roman" w:cs="Times New Roman"/>
-          <w:sz w:val="24"/>
-          <w:szCs w:val="24"/>
-        </w:rPr>
-        <w:t xml:space="preserve"> user pushed Login button the Login page must be load. When User fill</w:t>
-      </w:r>
-      <w:r>
-        <w:rPr>
-          <w:rFonts w:ascii="Times New Roman" w:eastAsia="Arial Unicode MS" w:hAnsi="Times New Roman" w:cs="Times New Roman"/>
-          <w:sz w:val="24"/>
-          <w:szCs w:val="24"/>
-        </w:rPr>
-        <w:t>s</w:t>
-      </w:r>
-      <w:r>
-        <w:rPr>
-          <w:rFonts w:ascii="Times New Roman" w:eastAsia="Arial Unicode MS" w:hAnsi="Times New Roman" w:cs="Times New Roman"/>
-          <w:sz w:val="24"/>
-          <w:szCs w:val="24"/>
-        </w:rPr>
-        <w:t xml:space="preserve"> the form with requested information for the given fields, a Login must be activated. User will be redirect to Home page where is displayed </w:t>
-      </w:r>
-      <w:r>
-        <w:rPr>
-          <w:rFonts w:ascii="Times New Roman" w:eastAsia="Arial Unicode MS" w:hAnsi="Times New Roman" w:cs="Times New Roman"/>
-          <w:sz w:val="24"/>
-          <w:szCs w:val="24"/>
-        </w:rPr>
-        <w:t>that a user is logged in</w:t>
-      </w:r>
-      <w:r>
-        <w:rPr>
-          <w:rFonts w:ascii="Times New Roman" w:eastAsia="Arial Unicode MS" w:hAnsi="Times New Roman" w:cs="Times New Roman"/>
-          <w:sz w:val="24"/>
-          <w:szCs w:val="24"/>
-        </w:rPr>
-        <w:t xml:space="preserve"> the right side of the Header will be displayed “Create” post button, registered email and “Log off” button.</w:t>
-      </w:r>
-    </w:p>
-    <w:p>
-      <w:pPr>
-        <w:pStyle w:val="Standard"/>
-        <w:pBdr>
-          <w:bottom w:val="single" w:sz="12" w:space="1" w:color="auto"/>
-        </w:pBdr>
-        <w:ind w:left="720"/>
-        <w:jc w:val="both"/>
-        <w:rPr>
-          <w:rFonts w:ascii="Times New Roman" w:eastAsia="Arial Unicode MS" w:hAnsi="Times New Roman" w:cs="Times New Roman"/>
-          <w:sz w:val="24"/>
-          <w:szCs w:val="24"/>
-        </w:rPr>
-      </w:pPr>
-      <w:r>
-        <w:rPr>
-          <w:rFonts w:ascii="Times New Roman" w:eastAsia="Arial Unicode MS" w:hAnsi="Times New Roman" w:cs="Times New Roman"/>
-          <w:sz w:val="24"/>
-          <w:szCs w:val="24"/>
-        </w:rPr>
-        <w:t>If there are problems with some of the form fields an appropriate error message must be displayed.</w:t>
-      </w:r>
-    </w:p>
-    <w:p>
-      <w:pPr>
-        <w:pStyle w:val="Standard"/>
-        <w:pBdr>
-          <w:bottom w:val="single" w:sz="12" w:space="1" w:color="auto"/>
-        </w:pBdr>
-        <w:ind w:left="720"/>
-        <w:jc w:val="both"/>
-        <w:rPr>
-          <w:rFonts w:ascii="Times New Roman" w:eastAsia="Arial Unicode MS" w:hAnsi="Times New Roman" w:cs="Times New Roman"/>
-          <w:sz w:val="24"/>
-          <w:szCs w:val="24"/>
-        </w:rPr>
-      </w:pPr>
-    </w:p>
-    <w:p>
-      <w:pPr>
-        <w:pStyle w:val="Standard"/>
-        <w:numPr>
-          <w:ilvl w:val="0"/>
-          <w:numId w:val="6"/>
-        </w:numPr>
-        <w:rPr>
-          <w:rFonts w:ascii="Times New Roman" w:eastAsia="Arial Unicode MS" w:hAnsi="Times New Roman" w:cs="Times New Roman"/>
-          <w:b/>
-          <w:sz w:val="26"/>
-          <w:szCs w:val="26"/>
-        </w:rPr>
-      </w:pPr>
-      <w:r>
-        <w:rPr>
-          <w:rFonts w:ascii="Times New Roman" w:eastAsia="Arial Unicode MS" w:hAnsi="Times New Roman" w:cs="Times New Roman"/>
-          <w:b/>
-          <w:i/>
-          <w:sz w:val="28"/>
-          <w:szCs w:val="28"/>
-        </w:rPr>
-        <w:t xml:space="preserve">Use Case – </w:t>
-      </w:r>
-      <w:r>
-        <w:rPr>
-          <w:rFonts w:ascii="Times New Roman" w:eastAsia="Arial Unicode MS" w:hAnsi="Times New Roman" w:cs="Times New Roman"/>
-          <w:b/>
-          <w:i/>
-          <w:sz w:val="28"/>
-          <w:szCs w:val="28"/>
-        </w:rPr>
-        <w:t>Guest</w:t>
-      </w:r>
-      <w:r>
-        <w:rPr>
-          <w:rFonts w:ascii="Times New Roman" w:eastAsia="Arial Unicode MS" w:hAnsi="Times New Roman" w:cs="Times New Roman"/>
-          <w:b/>
-          <w:i/>
-          <w:sz w:val="28"/>
-          <w:szCs w:val="28"/>
-        </w:rPr>
-        <w:t xml:space="preserve"> u</w:t>
-      </w:r>
-      <w:r>
-        <w:rPr>
-          <w:rFonts w:ascii="Times New Roman" w:eastAsia="Arial Unicode MS" w:hAnsi="Times New Roman" w:cs="Times New Roman"/>
-          <w:b/>
-          <w:i/>
-          <w:sz w:val="28"/>
-          <w:szCs w:val="28"/>
-        </w:rPr>
-        <w:t>ser tries to edit post</w:t>
-      </w:r>
-    </w:p>
-    <w:p>
-      <w:pPr>
-        <w:pStyle w:val="Standard"/>
-        <w:ind w:left="720"/>
-        <w:rPr>
-          <w:rFonts w:ascii="Times New Roman" w:eastAsia="Arial Unicode MS" w:hAnsi="Times New Roman" w:cs="Times New Roman"/>
-          <w:sz w:val="24"/>
-          <w:szCs w:val="24"/>
-        </w:rPr>
-      </w:pPr>
-      <w:r>
-        <w:rPr>
-          <w:rFonts w:ascii="Times New Roman" w:eastAsia="Arial Unicode MS" w:hAnsi="Times New Roman" w:cs="Times New Roman"/>
-          <w:sz w:val="24"/>
-          <w:szCs w:val="24"/>
-        </w:rPr>
-        <w:t xml:space="preserve">From the Home page when </w:t>
-      </w:r>
-      <w:r>
-        <w:rPr>
-          <w:rFonts w:ascii="Times New Roman" w:eastAsia="Arial Unicode MS" w:hAnsi="Times New Roman" w:cs="Times New Roman"/>
-          <w:sz w:val="24"/>
-          <w:szCs w:val="24"/>
-        </w:rPr>
-        <w:t>Guest</w:t>
-      </w:r>
-      <w:r>
-        <w:rPr>
-          <w:rFonts w:ascii="Times New Roman" w:eastAsia="Arial Unicode MS" w:hAnsi="Times New Roman" w:cs="Times New Roman"/>
-          <w:sz w:val="24"/>
-          <w:szCs w:val="24"/>
-        </w:rPr>
-        <w:t xml:space="preserve"> </w:t>
-      </w:r>
-      <w:r>
-        <w:rPr>
-          <w:rFonts w:ascii="Times New Roman" w:eastAsia="Arial Unicode MS" w:hAnsi="Times New Roman" w:cs="Times New Roman"/>
-          <w:sz w:val="24"/>
-          <w:szCs w:val="24"/>
-        </w:rPr>
-        <w:t>Use</w:t>
-      </w:r>
-      <w:r>
-        <w:rPr>
-          <w:rFonts w:ascii="Times New Roman" w:eastAsia="Arial Unicode MS" w:hAnsi="Times New Roman" w:cs="Times New Roman"/>
-          <w:sz w:val="24"/>
-          <w:szCs w:val="24"/>
-        </w:rPr>
-        <w:t xml:space="preserve">r </w:t>
-      </w:r>
-      <w:r>
-        <w:rPr>
-          <w:rFonts w:ascii="Times New Roman" w:eastAsia="Arial Unicode MS" w:hAnsi="Times New Roman" w:cs="Times New Roman"/>
-          <w:sz w:val="24"/>
-          <w:szCs w:val="24"/>
-        </w:rPr>
-        <w:t>click</w:t>
-      </w:r>
-      <w:r>
-        <w:rPr>
-          <w:rFonts w:ascii="Times New Roman" w:eastAsia="Arial Unicode MS" w:hAnsi="Times New Roman" w:cs="Times New Roman"/>
-          <w:sz w:val="24"/>
-          <w:szCs w:val="24"/>
-        </w:rPr>
-        <w:t>s</w:t>
-      </w:r>
-      <w:r>
-        <w:rPr>
-          <w:rFonts w:ascii="Times New Roman" w:eastAsia="Arial Unicode MS" w:hAnsi="Times New Roman" w:cs="Times New Roman"/>
-          <w:sz w:val="24"/>
-          <w:szCs w:val="24"/>
-        </w:rPr>
-        <w:t xml:space="preserve"> on the </w:t>
-      </w:r>
-      <w:r>
-        <w:rPr>
-          <w:rFonts w:ascii="Times New Roman" w:eastAsia="Arial Unicode MS" w:hAnsi="Times New Roman" w:cs="Times New Roman"/>
-          <w:sz w:val="24"/>
-          <w:szCs w:val="24"/>
-        </w:rPr>
-        <w:t>Title</w:t>
-      </w:r>
-      <w:r>
-        <w:rPr>
-          <w:rFonts w:ascii="Times New Roman" w:eastAsia="Arial Unicode MS" w:hAnsi="Times New Roman" w:cs="Times New Roman"/>
-          <w:sz w:val="24"/>
-          <w:szCs w:val="24"/>
-        </w:rPr>
-        <w:t xml:space="preserve"> of the blog post Blog will be redirected to the</w:t>
-      </w:r>
-      <w:r>
-        <w:rPr>
-          <w:rFonts w:ascii="Times New Roman" w:eastAsia="Arial Unicode MS" w:hAnsi="Times New Roman" w:cs="Times New Roman"/>
-          <w:sz w:val="24"/>
-          <w:szCs w:val="24"/>
-        </w:rPr>
-        <w:t xml:space="preserve"> Article</w:t>
-      </w:r>
-      <w:r>
-        <w:rPr>
-          <w:rFonts w:ascii="Times New Roman" w:eastAsia="Arial Unicode MS" w:hAnsi="Times New Roman" w:cs="Times New Roman"/>
-          <w:sz w:val="24"/>
-          <w:szCs w:val="24"/>
-        </w:rPr>
-        <w:t xml:space="preserve"> Details page. In the</w:t>
-      </w:r>
-      <w:r>
-        <w:rPr>
-          <w:rFonts w:ascii="Times New Roman" w:eastAsia="Arial Unicode MS" w:hAnsi="Times New Roman" w:cs="Times New Roman"/>
-          <w:sz w:val="24"/>
-          <w:szCs w:val="24"/>
-        </w:rPr>
-        <w:t xml:space="preserve"> Article</w:t>
-      </w:r>
-      <w:r>
-        <w:rPr>
-          <w:rFonts w:ascii="Times New Roman" w:eastAsia="Arial Unicode MS" w:hAnsi="Times New Roman" w:cs="Times New Roman"/>
-          <w:sz w:val="24"/>
-          <w:szCs w:val="24"/>
-        </w:rPr>
-        <w:t xml:space="preserve"> Details page when User click</w:t>
-      </w:r>
-      <w:r>
-        <w:rPr>
-          <w:rFonts w:ascii="Times New Roman" w:eastAsia="Arial Unicode MS" w:hAnsi="Times New Roman" w:cs="Times New Roman"/>
-          <w:sz w:val="24"/>
-          <w:szCs w:val="24"/>
-        </w:rPr>
-        <w:t>s</w:t>
-      </w:r>
-      <w:r>
-        <w:rPr>
-          <w:rFonts w:ascii="Times New Roman" w:eastAsia="Arial Unicode MS" w:hAnsi="Times New Roman" w:cs="Times New Roman"/>
-          <w:sz w:val="24"/>
-          <w:szCs w:val="24"/>
-        </w:rPr>
-        <w:t xml:space="preserve"> on buttons Edit </w:t>
-      </w:r>
-      <w:r>
-        <w:rPr>
-          <w:rFonts w:ascii="Times New Roman" w:eastAsia="Arial Unicode MS" w:hAnsi="Times New Roman" w:cs="Times New Roman"/>
-          <w:sz w:val="24"/>
-          <w:szCs w:val="24"/>
-        </w:rPr>
-        <w:t>Blog will be redirected to Log in page.</w:t>
-      </w:r>
-    </w:p>
-    <w:p>
-      <w:pPr>
-        <w:pStyle w:val="Standard"/>
-        <w:ind w:left="720"/>
-        <w:rPr>
-          <w:rFonts w:ascii="Times New Roman" w:eastAsia="Arial Unicode MS" w:hAnsi="Times New Roman" w:cs="Times New Roman"/>
-          <w:sz w:val="24"/>
-          <w:szCs w:val="24"/>
-        </w:rPr>
-      </w:pPr>
-      <w:r>
-        <w:rPr>
-          <w:rFonts w:ascii="Times New Roman" w:eastAsia="Arial Unicode MS" w:hAnsi="Times New Roman" w:cs="Times New Roman"/>
-          <w:sz w:val="24"/>
-          <w:szCs w:val="24"/>
-        </w:rPr>
-        <w:t xml:space="preserve"> If Use</w:t>
-      </w:r>
-      <w:r>
-        <w:rPr>
-          <w:rFonts w:ascii="Times New Roman" w:eastAsia="Arial Unicode MS" w:hAnsi="Times New Roman" w:cs="Times New Roman"/>
-          <w:sz w:val="24"/>
-          <w:szCs w:val="24"/>
-        </w:rPr>
-        <w:t>r hasn’t registration he will</w:t>
-      </w:r>
-      <w:r>
-        <w:rPr>
-          <w:rFonts w:ascii="Times New Roman" w:eastAsia="Arial Unicode MS" w:hAnsi="Times New Roman" w:cs="Times New Roman"/>
-          <w:sz w:val="24"/>
-          <w:szCs w:val="24"/>
-        </w:rPr>
-        <w:t xml:space="preserve"> not allowed to edit the post.</w:t>
-      </w:r>
-    </w:p>
-    <w:p>
-      <w:pPr>
-        <w:pStyle w:val="Standard"/>
-        <w:ind w:left="720"/>
-        <w:rPr>
-          <w:rFonts w:ascii="Times New Roman" w:eastAsia="Arial Unicode MS" w:hAnsi="Times New Roman" w:cs="Times New Roman"/>
-          <w:sz w:val="24"/>
-          <w:szCs w:val="24"/>
-        </w:rPr>
-      </w:pPr>
-      <w:r>
-        <w:rPr>
-          <w:rFonts w:ascii="Times New Roman" w:eastAsia="Arial Unicode MS" w:hAnsi="Times New Roman" w:cs="Times New Roman"/>
-          <w:sz w:val="24"/>
-          <w:szCs w:val="24"/>
-        </w:rPr>
-        <w:t xml:space="preserve"> </w:t>
-      </w:r>
-    </w:p>
-    <w:p>
-      <w:pPr>
-        <w:pStyle w:val="Standard"/>
-        <w:numPr>
-          <w:ilvl w:val="0"/>
-          <w:numId w:val="6"/>
-        </w:numPr>
-        <w:rPr>
-          <w:rFonts w:ascii="Times New Roman" w:eastAsia="Arial Unicode MS" w:hAnsi="Times New Roman" w:cs="Times New Roman"/>
-          <w:b/>
-          <w:sz w:val="26"/>
-          <w:szCs w:val="26"/>
-        </w:rPr>
-      </w:pPr>
-      <w:r>
-        <w:rPr>
-          <w:rFonts w:ascii="Times New Roman" w:eastAsia="Arial Unicode MS" w:hAnsi="Times New Roman" w:cs="Times New Roman"/>
-          <w:b/>
-          <w:i/>
-          <w:sz w:val="28"/>
-          <w:szCs w:val="28"/>
-        </w:rPr>
-        <w:t>Use Case – Guest user tries to delete post</w:t>
-      </w:r>
-    </w:p>
-    <w:p>
-      <w:pPr>
-        <w:pStyle w:val="Standard"/>
-        <w:ind w:left="720"/>
-        <w:rPr>
-          <w:rFonts w:ascii="Times New Roman" w:eastAsia="Arial Unicode MS" w:hAnsi="Times New Roman" w:cs="Times New Roman"/>
-          <w:sz w:val="24"/>
-          <w:szCs w:val="24"/>
-        </w:rPr>
-      </w:pPr>
-      <w:r>
-        <w:rPr>
-          <w:rFonts w:ascii="Times New Roman" w:eastAsia="Arial Unicode MS" w:hAnsi="Times New Roman" w:cs="Times New Roman"/>
-          <w:sz w:val="24"/>
-          <w:szCs w:val="24"/>
-        </w:rPr>
-        <w:t xml:space="preserve">From the Home page when Guest User clicks on the Title of the blog post Blog will be redirected to the </w:t>
-      </w:r>
-      <w:r>
-        <w:rPr>
-          <w:rFonts w:ascii="Times New Roman" w:eastAsia="Arial Unicode MS" w:hAnsi="Times New Roman" w:cs="Times New Roman"/>
-          <w:sz w:val="24"/>
-          <w:szCs w:val="24"/>
-        </w:rPr>
-        <w:t xml:space="preserve">Article </w:t>
-      </w:r>
-      <w:r>
-        <w:rPr>
-          <w:rFonts w:ascii="Times New Roman" w:eastAsia="Arial Unicode MS" w:hAnsi="Times New Roman" w:cs="Times New Roman"/>
-          <w:sz w:val="24"/>
-          <w:szCs w:val="24"/>
-        </w:rPr>
-        <w:t xml:space="preserve">Details page. In the </w:t>
-      </w:r>
-      <w:r>
-        <w:rPr>
-          <w:rFonts w:ascii="Times New Roman" w:eastAsia="Arial Unicode MS" w:hAnsi="Times New Roman" w:cs="Times New Roman"/>
-          <w:sz w:val="24"/>
-          <w:szCs w:val="24"/>
-        </w:rPr>
-        <w:t xml:space="preserve">Article </w:t>
-      </w:r>
-      <w:r>
-        <w:rPr>
-          <w:rFonts w:ascii="Times New Roman" w:eastAsia="Arial Unicode MS" w:hAnsi="Times New Roman" w:cs="Times New Roman"/>
-          <w:sz w:val="24"/>
-          <w:szCs w:val="24"/>
-        </w:rPr>
-        <w:t>Details page when User clicks on buttons Delete Blog will be redirected to Log in page.</w:t>
-      </w:r>
-    </w:p>
-    <w:p>
-      <w:pPr>
-        <w:pStyle w:val="Standard"/>
-        <w:ind w:left="720"/>
-        <w:rPr>
-          <w:rFonts w:ascii="Times New Roman" w:eastAsia="Arial Unicode MS" w:hAnsi="Times New Roman" w:cs="Times New Roman"/>
-          <w:sz w:val="24"/>
-          <w:szCs w:val="24"/>
-        </w:rPr>
-      </w:pPr>
-      <w:r>
-        <w:rPr>
-          <w:rFonts w:ascii="Times New Roman" w:eastAsia="Arial Unicode MS" w:hAnsi="Times New Roman" w:cs="Times New Roman"/>
-          <w:sz w:val="24"/>
-          <w:szCs w:val="24"/>
-        </w:rPr>
-        <w:lastRenderedPageBreak/>
-        <w:t xml:space="preserve"> If User hasn’t registration he will not allowed to delete the post. </w:t>
-      </w:r>
-    </w:p>
-    <w:p>
-      <w:pPr>
-        <w:pStyle w:val="Standard"/>
-        <w:ind w:left="720"/>
-        <w:rPr>
-          <w:rFonts w:ascii="Times New Roman" w:eastAsia="Arial Unicode MS" w:hAnsi="Times New Roman" w:cs="Times New Roman"/>
-          <w:sz w:val="24"/>
-          <w:szCs w:val="24"/>
-        </w:rPr>
-      </w:pPr>
-    </w:p>
-    <w:p>
-      <w:pPr>
-        <w:pStyle w:val="Standard"/>
-        <w:numPr>
-          <w:ilvl w:val="0"/>
-          <w:numId w:val="6"/>
-        </w:numPr>
-        <w:rPr>
-          <w:rFonts w:ascii="Times New Roman" w:eastAsia="Arial Unicode MS" w:hAnsi="Times New Roman" w:cs="Times New Roman"/>
-          <w:b/>
-          <w:sz w:val="26"/>
-          <w:szCs w:val="26"/>
-        </w:rPr>
-      </w:pPr>
-      <w:r>
-        <w:rPr>
-          <w:rFonts w:ascii="Times New Roman" w:eastAsia="Arial Unicode MS" w:hAnsi="Times New Roman" w:cs="Times New Roman"/>
-          <w:b/>
-          <w:i/>
-          <w:sz w:val="28"/>
-          <w:szCs w:val="28"/>
-        </w:rPr>
-        <w:t xml:space="preserve">Use Case – </w:t>
-      </w:r>
-      <w:r>
-        <w:rPr>
-          <w:rFonts w:ascii="Times New Roman" w:eastAsia="Arial Unicode MS" w:hAnsi="Times New Roman" w:cs="Times New Roman"/>
-          <w:b/>
-          <w:i/>
-          <w:sz w:val="28"/>
-          <w:szCs w:val="28"/>
-        </w:rPr>
-        <w:t>Logged</w:t>
-      </w:r>
-      <w:r>
-        <w:rPr>
-          <w:rFonts w:ascii="Times New Roman" w:eastAsia="Arial Unicode MS" w:hAnsi="Times New Roman" w:cs="Times New Roman"/>
-          <w:b/>
-          <w:i/>
-          <w:sz w:val="28"/>
-          <w:szCs w:val="28"/>
-        </w:rPr>
-        <w:t xml:space="preserve"> user tries to edit his own post</w:t>
-      </w:r>
-    </w:p>
-    <w:p>
-      <w:pPr>
-        <w:pStyle w:val="Standard"/>
-        <w:ind w:left="720"/>
-        <w:rPr>
-          <w:rFonts w:ascii="Times New Roman" w:eastAsia="Arial Unicode MS" w:hAnsi="Times New Roman" w:cs="Times New Roman"/>
-          <w:sz w:val="24"/>
-          <w:szCs w:val="24"/>
-        </w:rPr>
-      </w:pPr>
-      <w:r>
-        <w:rPr>
-          <w:rFonts w:ascii="Times New Roman" w:eastAsia="Arial Unicode MS" w:hAnsi="Times New Roman" w:cs="Times New Roman"/>
-          <w:sz w:val="24"/>
-          <w:szCs w:val="24"/>
-        </w:rPr>
-        <w:t xml:space="preserve">From the Home page when User is logged and click on the </w:t>
-      </w:r>
-      <w:r>
-        <w:rPr>
-          <w:rFonts w:ascii="Times New Roman" w:eastAsia="Arial Unicode MS" w:hAnsi="Times New Roman" w:cs="Times New Roman"/>
-          <w:sz w:val="24"/>
-          <w:szCs w:val="24"/>
-        </w:rPr>
-        <w:t>Title</w:t>
-      </w:r>
-      <w:r>
-        <w:rPr>
-          <w:rFonts w:ascii="Times New Roman" w:eastAsia="Arial Unicode MS" w:hAnsi="Times New Roman" w:cs="Times New Roman"/>
-          <w:sz w:val="24"/>
-          <w:szCs w:val="24"/>
-        </w:rPr>
-        <w:t xml:space="preserve"> of </w:t>
-      </w:r>
-      <w:r>
-        <w:rPr>
-          <w:rFonts w:ascii="Times New Roman" w:eastAsia="Arial Unicode MS" w:hAnsi="Times New Roman" w:cs="Times New Roman"/>
-          <w:sz w:val="24"/>
-          <w:szCs w:val="24"/>
-        </w:rPr>
-        <w:t xml:space="preserve">his own </w:t>
-      </w:r>
-      <w:r>
-        <w:rPr>
-          <w:rFonts w:ascii="Times New Roman" w:eastAsia="Arial Unicode MS" w:hAnsi="Times New Roman" w:cs="Times New Roman"/>
-          <w:sz w:val="24"/>
-          <w:szCs w:val="24"/>
-        </w:rPr>
-        <w:t>blog post Blog will be redirected to the Details page. In the Details page when Logged User cli</w:t>
-      </w:r>
-      <w:r>
-        <w:rPr>
-          <w:rFonts w:ascii="Times New Roman" w:eastAsia="Arial Unicode MS" w:hAnsi="Times New Roman" w:cs="Times New Roman"/>
-          <w:sz w:val="24"/>
-          <w:szCs w:val="24"/>
-        </w:rPr>
-        <w:t>ck</w:t>
-      </w:r>
-      <w:r>
-        <w:rPr>
-          <w:rFonts w:ascii="Times New Roman" w:eastAsia="Arial Unicode MS" w:hAnsi="Times New Roman" w:cs="Times New Roman"/>
-          <w:sz w:val="24"/>
-          <w:szCs w:val="24"/>
-        </w:rPr>
-        <w:t>s</w:t>
-      </w:r>
-      <w:r>
-        <w:rPr>
-          <w:rFonts w:ascii="Times New Roman" w:eastAsia="Arial Unicode MS" w:hAnsi="Times New Roman" w:cs="Times New Roman"/>
-          <w:sz w:val="24"/>
-          <w:szCs w:val="24"/>
-        </w:rPr>
-        <w:t xml:space="preserve"> </w:t>
-      </w:r>
-      <w:r>
-        <w:rPr>
-          <w:rFonts w:ascii="Times New Roman" w:eastAsia="Arial Unicode MS" w:hAnsi="Times New Roman" w:cs="Times New Roman"/>
-          <w:sz w:val="24"/>
-          <w:szCs w:val="24"/>
-        </w:rPr>
-        <w:t xml:space="preserve">on buttons Edit Blog will be redirected to </w:t>
-      </w:r>
-      <w:proofErr w:type="gramStart"/>
-      <w:r>
-        <w:rPr>
-          <w:rFonts w:ascii="Times New Roman" w:eastAsia="Arial Unicode MS" w:hAnsi="Times New Roman" w:cs="Times New Roman"/>
-          <w:sz w:val="24"/>
-          <w:szCs w:val="24"/>
-        </w:rPr>
-        <w:t>Edit</w:t>
-      </w:r>
-      <w:proofErr w:type="gramEnd"/>
-      <w:r>
-        <w:rPr>
-          <w:rFonts w:ascii="Times New Roman" w:eastAsia="Arial Unicode MS" w:hAnsi="Times New Roman" w:cs="Times New Roman"/>
-          <w:sz w:val="24"/>
-          <w:szCs w:val="24"/>
-        </w:rPr>
-        <w:t xml:space="preserve"> page, where Logged User can edit </w:t>
-      </w:r>
-      <w:r>
-        <w:rPr>
-          <w:rFonts w:ascii="Times New Roman" w:eastAsia="Arial Unicode MS" w:hAnsi="Times New Roman" w:cs="Times New Roman"/>
-          <w:sz w:val="24"/>
-          <w:szCs w:val="24"/>
-        </w:rPr>
-        <w:t>Title</w:t>
-      </w:r>
-      <w:r>
-        <w:rPr>
-          <w:rFonts w:ascii="Times New Roman" w:eastAsia="Arial Unicode MS" w:hAnsi="Times New Roman" w:cs="Times New Roman"/>
-          <w:sz w:val="24"/>
-          <w:szCs w:val="24"/>
-        </w:rPr>
-        <w:t xml:space="preserve"> and body of the message.</w:t>
-      </w:r>
-      <w:r>
-        <w:rPr>
-          <w:rFonts w:ascii="Times New Roman" w:eastAsia="Arial Unicode MS" w:hAnsi="Times New Roman" w:cs="Times New Roman"/>
-          <w:sz w:val="24"/>
-          <w:szCs w:val="24"/>
-        </w:rPr>
-        <w:t xml:space="preserve"> When User click Edit button Blog redirects to Home page where </w:t>
-      </w:r>
-      <w:r>
-        <w:rPr>
-          <w:rFonts w:ascii="Times New Roman" w:eastAsia="Arial Unicode MS" w:hAnsi="Times New Roman" w:cs="Times New Roman"/>
-          <w:sz w:val="24"/>
-          <w:szCs w:val="24"/>
-        </w:rPr>
-        <w:t>user see messages and his edited message.</w:t>
-      </w:r>
-    </w:p>
-    <w:p>
-      <w:pPr>
-        <w:pStyle w:val="Standard"/>
-        <w:ind w:left="720"/>
-        <w:rPr>
-          <w:rFonts w:ascii="Times New Roman" w:eastAsia="Arial Unicode MS" w:hAnsi="Times New Roman" w:cs="Times New Roman"/>
-          <w:sz w:val="24"/>
-          <w:szCs w:val="24"/>
-        </w:rPr>
-      </w:pPr>
-    </w:p>
-    <w:p>
-      <w:pPr>
-        <w:pStyle w:val="Standard"/>
-        <w:numPr>
-          <w:ilvl w:val="0"/>
-          <w:numId w:val="6"/>
-        </w:numPr>
-        <w:rPr>
-          <w:rFonts w:ascii="Times New Roman" w:eastAsia="Arial Unicode MS" w:hAnsi="Times New Roman" w:cs="Times New Roman"/>
-          <w:b/>
-          <w:i/>
-          <w:sz w:val="28"/>
-          <w:szCs w:val="28"/>
-        </w:rPr>
-      </w:pPr>
-      <w:r>
-        <w:rPr>
-          <w:rFonts w:ascii="Times New Roman" w:eastAsia="Arial Unicode MS" w:hAnsi="Times New Roman" w:cs="Times New Roman"/>
-          <w:b/>
-          <w:i/>
-          <w:sz w:val="28"/>
-          <w:szCs w:val="28"/>
-        </w:rPr>
-        <w:t xml:space="preserve">Use Case  – </w:t>
-      </w:r>
-      <w:r>
-        <w:rPr>
-          <w:rFonts w:ascii="Times New Roman" w:eastAsia="Arial Unicode MS" w:hAnsi="Times New Roman" w:cs="Times New Roman"/>
-          <w:b/>
-          <w:i/>
-          <w:sz w:val="28"/>
-          <w:szCs w:val="28"/>
-        </w:rPr>
-        <w:t>Logged user tries to delete his own post</w:t>
-      </w:r>
-    </w:p>
-    <w:p>
-      <w:pPr>
-        <w:pStyle w:val="Standard"/>
-        <w:ind w:left="720"/>
-        <w:rPr>
-          <w:rFonts w:ascii="Times New Roman" w:eastAsia="Arial Unicode MS" w:hAnsi="Times New Roman" w:cs="Times New Roman"/>
-          <w:sz w:val="24"/>
-          <w:szCs w:val="24"/>
-        </w:rPr>
-      </w:pPr>
-      <w:r>
-        <w:rPr>
-          <w:rFonts w:ascii="Times New Roman" w:eastAsia="Arial Unicode MS" w:hAnsi="Times New Roman" w:cs="Times New Roman"/>
-          <w:sz w:val="24"/>
-          <w:szCs w:val="24"/>
-        </w:rPr>
-        <w:t xml:space="preserve">From the Home page when User is logged and click on the </w:t>
-      </w:r>
-      <w:r>
-        <w:rPr>
-          <w:rFonts w:ascii="Times New Roman" w:eastAsia="Arial Unicode MS" w:hAnsi="Times New Roman" w:cs="Times New Roman"/>
-          <w:sz w:val="24"/>
-          <w:szCs w:val="24"/>
-        </w:rPr>
-        <w:t>Title</w:t>
-      </w:r>
-      <w:r>
-        <w:rPr>
-          <w:rFonts w:ascii="Times New Roman" w:eastAsia="Arial Unicode MS" w:hAnsi="Times New Roman" w:cs="Times New Roman"/>
-          <w:sz w:val="24"/>
-          <w:szCs w:val="24"/>
-        </w:rPr>
-        <w:t xml:space="preserve"> of his own blog post Blog will be redirected to the Details page. In the Details page when Logged User click on Delete button Blog will be redirected to </w:t>
-      </w:r>
-      <w:proofErr w:type="gramStart"/>
-      <w:r>
-        <w:rPr>
-          <w:rFonts w:ascii="Times New Roman" w:eastAsia="Arial Unicode MS" w:hAnsi="Times New Roman" w:cs="Times New Roman"/>
-          <w:sz w:val="24"/>
-          <w:szCs w:val="24"/>
-        </w:rPr>
-        <w:t>Delete</w:t>
-      </w:r>
-      <w:proofErr w:type="gramEnd"/>
-      <w:r>
-        <w:rPr>
-          <w:rFonts w:ascii="Times New Roman" w:eastAsia="Arial Unicode MS" w:hAnsi="Times New Roman" w:cs="Times New Roman"/>
-          <w:sz w:val="24"/>
-          <w:szCs w:val="24"/>
-        </w:rPr>
-        <w:t xml:space="preserve"> </w:t>
-      </w:r>
-      <w:r>
-        <w:rPr>
-          <w:rFonts w:ascii="Times New Roman" w:eastAsia="Arial Unicode MS" w:hAnsi="Times New Roman" w:cs="Times New Roman"/>
-          <w:sz w:val="24"/>
-          <w:szCs w:val="24"/>
-        </w:rPr>
-        <w:t xml:space="preserve">page, where Logged User must confirm delete operation with click on Delete button or cancel the deletion </w:t>
-      </w:r>
-      <w:r>
-        <w:rPr>
-          <w:rFonts w:ascii="Times New Roman" w:eastAsia="Arial Unicode MS" w:hAnsi="Times New Roman" w:cs="Times New Roman"/>
-          <w:sz w:val="24"/>
-          <w:szCs w:val="24"/>
-        </w:rPr>
-        <w:t>with click on Cancel button.</w:t>
-      </w:r>
-      <w:r>
-        <w:rPr>
-          <w:rFonts w:ascii="Times New Roman" w:eastAsia="Arial Unicode MS" w:hAnsi="Times New Roman" w:cs="Times New Roman"/>
-          <w:sz w:val="24"/>
-          <w:szCs w:val="24"/>
-        </w:rPr>
-        <w:t xml:space="preserve"> </w:t>
-      </w:r>
-      <w:r>
-        <w:rPr>
-          <w:rFonts w:ascii="Times New Roman" w:eastAsia="Arial Unicode MS" w:hAnsi="Times New Roman" w:cs="Times New Roman"/>
-          <w:sz w:val="24"/>
-          <w:szCs w:val="24"/>
-        </w:rPr>
-        <w:t xml:space="preserve">After that </w:t>
-      </w:r>
-      <w:r>
-        <w:rPr>
-          <w:rFonts w:ascii="Times New Roman" w:eastAsia="Arial Unicode MS" w:hAnsi="Times New Roman" w:cs="Times New Roman"/>
-          <w:sz w:val="24"/>
-          <w:szCs w:val="24"/>
-        </w:rPr>
-        <w:t>Bl</w:t>
-      </w:r>
-      <w:r>
-        <w:rPr>
-          <w:rFonts w:ascii="Times New Roman" w:eastAsia="Arial Unicode MS" w:hAnsi="Times New Roman" w:cs="Times New Roman"/>
-          <w:sz w:val="24"/>
-          <w:szCs w:val="24"/>
-        </w:rPr>
-        <w:t>og redirects to Home page</w:t>
-      </w:r>
-      <w:r>
-        <w:rPr>
-          <w:rFonts w:ascii="Times New Roman" w:eastAsia="Arial Unicode MS" w:hAnsi="Times New Roman" w:cs="Times New Roman"/>
-          <w:sz w:val="24"/>
-          <w:szCs w:val="24"/>
-        </w:rPr>
-        <w:t>.</w:t>
-      </w:r>
-      <w:r>
-        <w:rPr>
-          <w:rFonts w:ascii="Times New Roman" w:eastAsia="Arial Unicode MS" w:hAnsi="Times New Roman" w:cs="Times New Roman"/>
-          <w:sz w:val="24"/>
-          <w:szCs w:val="24"/>
-        </w:rPr>
-        <w:t xml:space="preserve"> The deleted blog message disappears.</w:t>
-      </w:r>
-    </w:p>
-    <w:p>
-      <w:pPr>
-        <w:pStyle w:val="Standard"/>
-        <w:ind w:left="720"/>
-        <w:rPr>
-          <w:rFonts w:ascii="Times New Roman" w:eastAsia="Arial Unicode MS" w:hAnsi="Times New Roman" w:cs="Times New Roman"/>
-          <w:sz w:val="24"/>
-          <w:szCs w:val="24"/>
-        </w:rPr>
-      </w:pPr>
-    </w:p>
-    <w:p>
-      <w:pPr>
-        <w:pStyle w:val="Standard"/>
-        <w:numPr>
-          <w:ilvl w:val="0"/>
-          <w:numId w:val="6"/>
-        </w:numPr>
-        <w:rPr>
-          <w:rFonts w:ascii="Times New Roman" w:eastAsia="Arial Unicode MS" w:hAnsi="Times New Roman" w:cs="Times New Roman"/>
-          <w:b/>
-          <w:sz w:val="26"/>
-          <w:szCs w:val="26"/>
-        </w:rPr>
-      </w:pPr>
-      <w:r>
-        <w:rPr>
-          <w:rFonts w:ascii="Times New Roman" w:eastAsia="Arial Unicode MS" w:hAnsi="Times New Roman" w:cs="Times New Roman"/>
-          <w:b/>
-          <w:i/>
-          <w:sz w:val="28"/>
-          <w:szCs w:val="28"/>
-        </w:rPr>
-        <w:t>Use Case – Logged user tries to edit post of another user</w:t>
-      </w:r>
-    </w:p>
-    <w:p>
-      <w:pPr>
-        <w:pStyle w:val="Standard"/>
-        <w:ind w:left="720"/>
-        <w:rPr>
-          <w:rFonts w:ascii="Times New Roman" w:eastAsia="Arial Unicode MS" w:hAnsi="Times New Roman" w:cs="Times New Roman"/>
-          <w:sz w:val="24"/>
-          <w:szCs w:val="24"/>
-        </w:rPr>
-      </w:pPr>
-      <w:r>
-        <w:rPr>
-          <w:rFonts w:ascii="Times New Roman" w:eastAsia="Arial Unicode MS" w:hAnsi="Times New Roman" w:cs="Times New Roman"/>
-          <w:sz w:val="24"/>
-          <w:szCs w:val="24"/>
-        </w:rPr>
-        <w:t xml:space="preserve">From the Home page when User is logged and click on the Title post Blog will be redirected to the Details page. In the Details page when Logged User clicks </w:t>
-      </w:r>
-      <w:r>
-        <w:rPr>
-          <w:rFonts w:ascii="Times New Roman" w:eastAsia="Arial Unicode MS" w:hAnsi="Times New Roman" w:cs="Times New Roman"/>
-          <w:sz w:val="24"/>
-          <w:szCs w:val="24"/>
-        </w:rPr>
-        <w:t>on button</w:t>
-      </w:r>
-      <w:r>
-        <w:rPr>
-          <w:rFonts w:ascii="Times New Roman" w:eastAsia="Arial Unicode MS" w:hAnsi="Times New Roman" w:cs="Times New Roman"/>
-          <w:sz w:val="24"/>
-          <w:szCs w:val="24"/>
-        </w:rPr>
-        <w:t xml:space="preserve"> Edit, Blog must </w:t>
-      </w:r>
-      <w:r>
-        <w:rPr>
-          <w:rFonts w:ascii="Times New Roman" w:eastAsia="Arial Unicode MS" w:hAnsi="Times New Roman" w:cs="Times New Roman"/>
-          <w:sz w:val="24"/>
-          <w:szCs w:val="24"/>
-        </w:rPr>
-        <w:t>appropriate report that this post belongs to another user and edition is prohibited</w:t>
-      </w:r>
-      <w:r>
-        <w:rPr>
-          <w:rFonts w:ascii="Times New Roman" w:eastAsia="Arial Unicode MS" w:hAnsi="Times New Roman" w:cs="Times New Roman"/>
-          <w:sz w:val="24"/>
-          <w:szCs w:val="24"/>
-        </w:rPr>
-        <w:t>.</w:t>
-      </w:r>
-    </w:p>
-    <w:p>
-      <w:pPr>
-        <w:pStyle w:val="Standard"/>
-        <w:ind w:left="720"/>
-        <w:rPr>
-          <w:rFonts w:ascii="Times New Roman" w:eastAsia="Arial Unicode MS" w:hAnsi="Times New Roman" w:cs="Times New Roman"/>
-          <w:sz w:val="24"/>
-          <w:szCs w:val="24"/>
-        </w:rPr>
-      </w:pPr>
-    </w:p>
-    <w:p>
-      <w:pPr>
-        <w:pStyle w:val="Standard"/>
-        <w:numPr>
-          <w:ilvl w:val="0"/>
-          <w:numId w:val="6"/>
-        </w:numPr>
-        <w:rPr>
-          <w:rFonts w:ascii="Times New Roman" w:eastAsia="Arial Unicode MS" w:hAnsi="Times New Roman" w:cs="Times New Roman"/>
-          <w:b/>
-          <w:sz w:val="26"/>
-          <w:szCs w:val="26"/>
-        </w:rPr>
-      </w:pPr>
-      <w:r>
-        <w:rPr>
-          <w:rFonts w:ascii="Times New Roman" w:eastAsia="Arial Unicode MS" w:hAnsi="Times New Roman" w:cs="Times New Roman"/>
-          <w:b/>
-          <w:i/>
-          <w:sz w:val="28"/>
-          <w:szCs w:val="28"/>
-        </w:rPr>
-        <w:t>Use Case – Logged user tries to delete post of another user</w:t>
-      </w:r>
-    </w:p>
-    <w:p>
-      <w:pPr>
-        <w:pStyle w:val="Standard"/>
-        <w:ind w:left="720"/>
-        <w:rPr>
-          <w:rFonts w:ascii="Times New Roman" w:eastAsia="Arial Unicode MS" w:hAnsi="Times New Roman" w:cs="Times New Roman"/>
-          <w:sz w:val="24"/>
-          <w:szCs w:val="24"/>
-        </w:rPr>
-      </w:pPr>
-      <w:r>
-        <w:rPr>
-          <w:rFonts w:ascii="Times New Roman" w:eastAsia="Arial Unicode MS" w:hAnsi="Times New Roman" w:cs="Times New Roman"/>
-          <w:sz w:val="24"/>
-          <w:szCs w:val="24"/>
-        </w:rPr>
-        <w:t>From the Home page when User is logged and click on the Title post Blog will be redirected to the Details page. In the Details page when Logged User clicks on button Delete, Blog must appropriate report that this post belongs to another user and deletion is prohibited.</w:t>
-      </w:r>
-    </w:p>
-    <w:p>
-      <w:pPr>
-        <w:pStyle w:val="Standard"/>
-        <w:ind w:left="720"/>
-        <w:rPr>
-          <w:rFonts w:ascii="Times New Roman" w:eastAsia="Arial Unicode MS" w:hAnsi="Times New Roman" w:cs="Times New Roman"/>
-          <w:sz w:val="24"/>
-          <w:szCs w:val="24"/>
-        </w:rPr>
-      </w:pPr>
-    </w:p>
-    <w:p>
-      <w:pPr>
-        <w:pStyle w:val="Standard"/>
-        <w:numPr>
-          <w:ilvl w:val="0"/>
-          <w:numId w:val="6"/>
-        </w:numPr>
-        <w:tabs>
-          <w:tab w:val="left" w:pos="6525"/>
-        </w:tabs>
-        <w:rPr>
-          <w:rFonts w:ascii="Times New Roman" w:eastAsia="Arial Unicode MS" w:hAnsi="Times New Roman" w:cs="Times New Roman"/>
-          <w:b/>
-          <w:i/>
-          <w:sz w:val="28"/>
-          <w:szCs w:val="28"/>
-          <w:lang w:val="bg-BG"/>
-        </w:rPr>
-      </w:pPr>
-      <w:r>
-        <w:rPr>
-          <w:rFonts w:ascii="Times New Roman" w:eastAsia="Arial Unicode MS" w:hAnsi="Times New Roman" w:cs="Times New Roman"/>
-          <w:b/>
-          <w:sz w:val="24"/>
-          <w:szCs w:val="24"/>
-        </w:rPr>
-        <w:t xml:space="preserve">  </w:t>
-      </w:r>
-      <w:r>
-        <w:rPr>
-          <w:rFonts w:ascii="Times New Roman" w:eastAsia="Arial Unicode MS" w:hAnsi="Times New Roman" w:cs="Times New Roman"/>
-          <w:b/>
-          <w:i/>
-          <w:sz w:val="28"/>
-          <w:szCs w:val="28"/>
-        </w:rPr>
-        <w:t>Use case – Logged user tries to edit his own user information</w:t>
-      </w:r>
-    </w:p>
-    <w:p>
-      <w:pPr>
-        <w:pStyle w:val="Standard"/>
-        <w:ind w:left="720"/>
-        <w:rPr>
-          <w:rFonts w:ascii="Times New Roman" w:eastAsia="Arial Unicode MS" w:hAnsi="Times New Roman" w:cs="Times New Roman"/>
-          <w:sz w:val="24"/>
-          <w:szCs w:val="24"/>
-        </w:rPr>
-      </w:pPr>
-      <w:r>
-        <w:rPr>
-          <w:rFonts w:ascii="Times New Roman" w:eastAsia="Arial Unicode MS" w:hAnsi="Times New Roman" w:cs="Times New Roman"/>
-          <w:sz w:val="24"/>
-          <w:szCs w:val="24"/>
-        </w:rPr>
-        <w:t xml:space="preserve">From the Home page when User is logged and click on the </w:t>
-      </w:r>
-      <w:r>
-        <w:rPr>
-          <w:rFonts w:ascii="Times New Roman" w:eastAsia="Arial Unicode MS" w:hAnsi="Times New Roman" w:cs="Times New Roman"/>
-          <w:sz w:val="24"/>
-          <w:szCs w:val="24"/>
-        </w:rPr>
-        <w:t>Hello registered email</w:t>
-      </w:r>
-      <w:r>
-        <w:rPr>
-          <w:rFonts w:ascii="Times New Roman" w:eastAsia="Arial Unicode MS" w:hAnsi="Times New Roman" w:cs="Times New Roman"/>
-          <w:sz w:val="24"/>
-          <w:szCs w:val="24"/>
-        </w:rPr>
-        <w:t xml:space="preserve"> will be redirected to the </w:t>
-      </w:r>
-      <w:r>
-        <w:rPr>
-          <w:rFonts w:ascii="Times New Roman" w:eastAsia="Arial Unicode MS" w:hAnsi="Times New Roman" w:cs="Times New Roman"/>
-          <w:sz w:val="24"/>
-          <w:szCs w:val="24"/>
-        </w:rPr>
-        <w:t xml:space="preserve">Registered User </w:t>
-      </w:r>
-      <w:r>
-        <w:rPr>
-          <w:rFonts w:ascii="Times New Roman" w:eastAsia="Arial Unicode MS" w:hAnsi="Times New Roman" w:cs="Times New Roman"/>
-          <w:sz w:val="24"/>
-          <w:szCs w:val="24"/>
-        </w:rPr>
-        <w:t>Manage</w:t>
-      </w:r>
-      <w:r>
-        <w:rPr>
-          <w:rFonts w:ascii="Times New Roman" w:eastAsia="Arial Unicode MS" w:hAnsi="Times New Roman" w:cs="Times New Roman"/>
-          <w:sz w:val="24"/>
-          <w:szCs w:val="24"/>
-        </w:rPr>
-        <w:t xml:space="preserve"> Info</w:t>
-      </w:r>
-      <w:r>
-        <w:rPr>
-          <w:rFonts w:ascii="Times New Roman" w:eastAsia="Arial Unicode MS" w:hAnsi="Times New Roman" w:cs="Times New Roman"/>
-          <w:sz w:val="24"/>
-          <w:szCs w:val="24"/>
-        </w:rPr>
-        <w:t xml:space="preserve"> page. </w:t>
-      </w:r>
-      <w:r>
-        <w:rPr>
-          <w:rFonts w:ascii="Times New Roman" w:eastAsia="Arial Unicode MS" w:hAnsi="Times New Roman" w:cs="Times New Roman"/>
-          <w:sz w:val="24"/>
-          <w:szCs w:val="24"/>
-        </w:rPr>
-        <w:t>There</w:t>
-      </w:r>
-      <w:r>
-        <w:rPr>
-          <w:rFonts w:ascii="Times New Roman" w:eastAsia="Arial Unicode MS" w:hAnsi="Times New Roman" w:cs="Times New Roman"/>
-          <w:sz w:val="24"/>
-          <w:szCs w:val="24"/>
-        </w:rPr>
-        <w:t xml:space="preserve"> when Logged User click on [Change your </w:t>
       </w:r>
       <w:bookmarkStart w:id="10" w:name="_GoBack"/>
       <w:bookmarkEnd w:id="10"/>
-      <w:r>
-        <w:rPr>
-          <w:rFonts w:ascii="Times New Roman" w:eastAsia="Arial Unicode MS" w:hAnsi="Times New Roman" w:cs="Times New Roman"/>
-          <w:sz w:val="24"/>
-          <w:szCs w:val="24"/>
-        </w:rPr>
-        <w:t>password</w:t>
-      </w:r>
-      <w:proofErr w:type="gramStart"/>
-      <w:r>
-        <w:rPr>
-          <w:rFonts w:ascii="Times New Roman" w:eastAsia="Arial Unicode MS" w:hAnsi="Times New Roman" w:cs="Times New Roman"/>
-          <w:sz w:val="24"/>
-          <w:szCs w:val="24"/>
-        </w:rPr>
-        <w:t>]  Blog</w:t>
-      </w:r>
-      <w:proofErr w:type="gramEnd"/>
-      <w:r>
-        <w:rPr>
-          <w:rFonts w:ascii="Times New Roman" w:eastAsia="Arial Unicode MS" w:hAnsi="Times New Roman" w:cs="Times New Roman"/>
-          <w:sz w:val="24"/>
-          <w:szCs w:val="24"/>
-        </w:rPr>
-        <w:t xml:space="preserve"> will be redirected to </w:t>
-      </w:r>
-      <w:r>
-        <w:rPr>
-          <w:rFonts w:ascii="Times New Roman" w:eastAsia="Arial Unicode MS" w:hAnsi="Times New Roman" w:cs="Times New Roman"/>
-          <w:sz w:val="24"/>
-          <w:szCs w:val="24"/>
-        </w:rPr>
-        <w:t xml:space="preserve">Registered User </w:t>
-      </w:r>
-      <w:r>
-        <w:rPr>
-          <w:rFonts w:ascii="Times New Roman" w:eastAsia="Arial Unicode MS" w:hAnsi="Times New Roman" w:cs="Times New Roman"/>
-          <w:sz w:val="24"/>
-          <w:szCs w:val="24"/>
-        </w:rPr>
-        <w:t xml:space="preserve">Change password page. In </w:t>
-      </w:r>
-      <w:r>
-        <w:rPr>
-          <w:rFonts w:ascii="Times New Roman" w:eastAsia="Arial Unicode MS" w:hAnsi="Times New Roman" w:cs="Times New Roman"/>
-          <w:sz w:val="24"/>
-          <w:szCs w:val="24"/>
-        </w:rPr>
-        <w:t xml:space="preserve">this </w:t>
-      </w:r>
-      <w:proofErr w:type="gramStart"/>
-      <w:r>
-        <w:rPr>
-          <w:rFonts w:ascii="Times New Roman" w:eastAsia="Arial Unicode MS" w:hAnsi="Times New Roman" w:cs="Times New Roman"/>
-          <w:sz w:val="24"/>
-          <w:szCs w:val="24"/>
-        </w:rPr>
-        <w:t>page  Logged</w:t>
-      </w:r>
-      <w:proofErr w:type="gramEnd"/>
-      <w:r>
-        <w:rPr>
-          <w:rFonts w:ascii="Times New Roman" w:eastAsia="Arial Unicode MS" w:hAnsi="Times New Roman" w:cs="Times New Roman"/>
-          <w:sz w:val="24"/>
-          <w:szCs w:val="24"/>
-        </w:rPr>
-        <w:t xml:space="preserve"> User have to </w:t>
-      </w:r>
-      <w:r>
-        <w:rPr>
-          <w:rFonts w:ascii="Times New Roman" w:eastAsia="Arial Unicode MS" w:hAnsi="Times New Roman" w:cs="Times New Roman"/>
-          <w:sz w:val="24"/>
-          <w:szCs w:val="24"/>
-        </w:rPr>
-        <w:t>fill old and new password fields to change password.</w:t>
-      </w:r>
-    </w:p>
-    <w:p>
-      <w:pPr>
-        <w:pStyle w:val="Standard"/>
-        <w:ind w:left="720"/>
-        <w:rPr>
-          <w:rFonts w:ascii="Times New Roman" w:eastAsia="Arial Unicode MS" w:hAnsi="Times New Roman" w:cs="Times New Roman"/>
-          <w:sz w:val="24"/>
-          <w:szCs w:val="24"/>
-        </w:rPr>
-      </w:pPr>
-      <w:r>
-        <w:rPr>
-          <w:rFonts w:ascii="Times New Roman" w:eastAsia="Arial Unicode MS" w:hAnsi="Times New Roman" w:cs="Times New Roman"/>
-          <w:sz w:val="24"/>
-          <w:szCs w:val="24"/>
-        </w:rPr>
-        <w:t xml:space="preserve">If the change is successful under the heading Manage will be displayed </w:t>
-      </w:r>
-      <w:proofErr w:type="gramStart"/>
-      <w:r>
-        <w:rPr>
-          <w:rFonts w:ascii="Helvetica" w:hAnsi="Helvetica" w:cs="Helvetica"/>
-          <w:color w:val="18BC9C"/>
-          <w:sz w:val="23"/>
-          <w:szCs w:val="23"/>
-          <w:shd w:val="clear" w:color="auto" w:fill="FFFFFF"/>
-        </w:rPr>
-        <w:t>Your</w:t>
-      </w:r>
-      <w:proofErr w:type="gramEnd"/>
-      <w:r>
-        <w:rPr>
-          <w:rFonts w:ascii="Helvetica" w:hAnsi="Helvetica" w:cs="Helvetica"/>
-          <w:color w:val="18BC9C"/>
-          <w:sz w:val="23"/>
-          <w:szCs w:val="23"/>
-          <w:shd w:val="clear" w:color="auto" w:fill="FFFFFF"/>
-        </w:rPr>
-        <w:t xml:space="preserve"> password has been changed.</w:t>
-      </w:r>
-    </w:p>
-    <w:p>
-      <w:pPr>
-        <w:pStyle w:val="Standard"/>
-        <w:ind w:left="720"/>
-        <w:rPr>
-          <w:rFonts w:ascii="Times New Roman" w:eastAsia="Arial Unicode MS" w:hAnsi="Times New Roman" w:cs="Times New Roman"/>
-          <w:sz w:val="24"/>
-          <w:szCs w:val="24"/>
-        </w:rPr>
-      </w:pPr>
-      <w:r>
-        <w:rPr>
-          <w:rFonts w:ascii="Times New Roman" w:eastAsia="Arial Unicode MS" w:hAnsi="Times New Roman" w:cs="Times New Roman"/>
-          <w:sz w:val="24"/>
-          <w:szCs w:val="24"/>
-        </w:rPr>
-        <w:lastRenderedPageBreak/>
-        <w:t xml:space="preserve">If there are problems with some of the form fields an appropriate error message must be displayed. </w:t>
-      </w:r>
-      <w:r>
-        <w:rPr>
-          <w:rFonts w:ascii="Times New Roman" w:eastAsia="Arial Unicode MS" w:hAnsi="Times New Roman" w:cs="Times New Roman"/>
-          <w:sz w:val="24"/>
-          <w:szCs w:val="24"/>
-        </w:rPr>
-        <w:br/>
-      </w:r>
-    </w:p>
-    <w:p>
-      <w:pPr>
-        <w:pStyle w:val="Standard"/>
-        <w:numPr>
-          <w:ilvl w:val="0"/>
-          <w:numId w:val="6"/>
-        </w:numPr>
-        <w:rPr>
-          <w:rFonts w:ascii="Times New Roman" w:eastAsia="Arial Unicode MS" w:hAnsi="Times New Roman" w:cs="Times New Roman"/>
-          <w:b/>
-          <w:i/>
-          <w:sz w:val="28"/>
-          <w:szCs w:val="28"/>
-        </w:rPr>
-      </w:pPr>
-      <w:r>
-        <w:rPr>
-          <w:rFonts w:ascii="Times New Roman" w:eastAsia="Arial Unicode MS" w:hAnsi="Times New Roman" w:cs="Times New Roman"/>
-          <w:b/>
-          <w:i/>
-          <w:sz w:val="28"/>
-          <w:szCs w:val="28"/>
-        </w:rPr>
-        <w:t xml:space="preserve">Use Case – </w:t>
-      </w:r>
-      <w:r>
-        <w:rPr>
-          <w:rFonts w:ascii="Times New Roman" w:eastAsia="Arial Unicode MS" w:hAnsi="Times New Roman" w:cs="Times New Roman"/>
-          <w:b/>
-          <w:i/>
-          <w:sz w:val="28"/>
-          <w:szCs w:val="28"/>
-        </w:rPr>
-        <w:t>User e</w:t>
-      </w:r>
-      <w:r>
-        <w:rPr>
-          <w:rFonts w:ascii="Times New Roman" w:eastAsia="Arial Unicode MS" w:hAnsi="Times New Roman" w:cs="Times New Roman"/>
-          <w:b/>
-          <w:i/>
-          <w:sz w:val="28"/>
-          <w:szCs w:val="28"/>
-        </w:rPr>
-        <w:t>xit the Blog</w:t>
-      </w:r>
-    </w:p>
-    <w:p>
-      <w:pPr>
-        <w:pStyle w:val="Standard"/>
-        <w:ind w:left="720"/>
-        <w:rPr>
-          <w:rFonts w:ascii="Times New Roman" w:eastAsia="Arial Unicode MS" w:hAnsi="Times New Roman" w:cs="Times New Roman"/>
-          <w:sz w:val="24"/>
-          <w:szCs w:val="24"/>
-        </w:rPr>
-      </w:pPr>
-      <w:proofErr w:type="gramStart"/>
-      <w:r>
-        <w:rPr>
-          <w:rFonts w:ascii="Times New Roman" w:eastAsia="Arial Unicode MS" w:hAnsi="Times New Roman" w:cs="Times New Roman"/>
-          <w:sz w:val="24"/>
-          <w:szCs w:val="24"/>
-        </w:rPr>
-        <w:t xml:space="preserve">When the </w:t>
-      </w:r>
-      <w:r>
-        <w:rPr>
-          <w:rFonts w:ascii="Times New Roman" w:eastAsia="Arial Unicode MS" w:hAnsi="Times New Roman" w:cs="Times New Roman"/>
-          <w:sz w:val="24"/>
-          <w:szCs w:val="24"/>
-        </w:rPr>
-        <w:t>User closed the blog window or browser application</w:t>
-      </w:r>
-      <w:r>
-        <w:rPr>
-          <w:rFonts w:ascii="Times New Roman" w:eastAsia="Arial Unicode MS" w:hAnsi="Times New Roman" w:cs="Times New Roman"/>
-          <w:sz w:val="24"/>
-          <w:szCs w:val="24"/>
-        </w:rPr>
-        <w:t>.</w:t>
-      </w:r>
-      <w:proofErr w:type="gramEnd"/>
-      <w:r>
-        <w:rPr>
-          <w:rFonts w:ascii="Times New Roman" w:eastAsia="Arial Unicode MS" w:hAnsi="Times New Roman" w:cs="Times New Roman"/>
-          <w:sz w:val="24"/>
-          <w:szCs w:val="24"/>
-        </w:rPr>
-        <w:t xml:space="preserve"> </w:t>
-      </w:r>
-    </w:p>
-    <w:p>
-      <w:pPr>
-        <w:pStyle w:val="Standard"/>
-        <w:ind w:left="720"/>
-        <w:rPr>
-          <w:rFonts w:ascii="Times New Roman" w:eastAsia="Arial Unicode MS" w:hAnsi="Times New Roman" w:cs="Times New Roman"/>
-          <w:sz w:val="24"/>
-          <w:szCs w:val="24"/>
-        </w:rPr>
-      </w:pPr>
-    </w:p>
-    <w:p>
-      <w:pPr>
-        <w:pStyle w:val="Standard"/>
-        <w:numPr>
-          <w:ilvl w:val="0"/>
-          <w:numId w:val="6"/>
-        </w:numPr>
-        <w:tabs>
-          <w:tab w:val="left" w:pos="6525"/>
-        </w:tabs>
-        <w:rPr>
-          <w:rFonts w:ascii="Times New Roman" w:eastAsia="Arial Unicode MS" w:hAnsi="Times New Roman" w:cs="Times New Roman"/>
-          <w:b/>
-          <w:i/>
-          <w:sz w:val="28"/>
-          <w:szCs w:val="28"/>
-          <w:lang w:val="bg-BG"/>
-        </w:rPr>
-      </w:pPr>
-      <w:r>
-        <w:rPr>
-          <w:rFonts w:ascii="Times New Roman" w:eastAsia="Arial Unicode MS" w:hAnsi="Times New Roman" w:cs="Times New Roman"/>
-          <w:b/>
-          <w:i/>
-          <w:sz w:val="28"/>
-          <w:szCs w:val="28"/>
-        </w:rPr>
-        <w:t xml:space="preserve">  </w:t>
-      </w:r>
-      <w:r>
-        <w:rPr>
-          <w:rFonts w:ascii="Times New Roman" w:eastAsia="Arial Unicode MS" w:hAnsi="Times New Roman" w:cs="Times New Roman"/>
-          <w:b/>
-          <w:i/>
-          <w:sz w:val="28"/>
-          <w:szCs w:val="28"/>
-        </w:rPr>
-        <w:t>Use case –</w:t>
-      </w:r>
-      <w:r>
-        <w:rPr>
-          <w:rFonts w:ascii="Times New Roman" w:eastAsia="Arial Unicode MS" w:hAnsi="Times New Roman" w:cs="Times New Roman"/>
-          <w:b/>
-          <w:i/>
-          <w:sz w:val="28"/>
-          <w:szCs w:val="28"/>
-        </w:rPr>
-        <w:t xml:space="preserve"> User</w:t>
-      </w:r>
-      <w:r>
-        <w:rPr>
-          <w:rFonts w:ascii="Times New Roman" w:eastAsia="Arial Unicode MS" w:hAnsi="Times New Roman" w:cs="Times New Roman"/>
-          <w:b/>
-          <w:i/>
-          <w:sz w:val="28"/>
-          <w:szCs w:val="28"/>
-        </w:rPr>
-        <w:t xml:space="preserve"> </w:t>
-      </w:r>
-      <w:r>
-        <w:rPr>
-          <w:rFonts w:ascii="Times New Roman" w:eastAsia="Arial Unicode MS" w:hAnsi="Times New Roman" w:cs="Times New Roman"/>
-          <w:b/>
-          <w:i/>
-          <w:sz w:val="28"/>
-          <w:szCs w:val="28"/>
-        </w:rPr>
-        <w:t>re</w:t>
-      </w:r>
-      <w:r>
-        <w:rPr>
-          <w:rFonts w:ascii="Times New Roman" w:eastAsia="Arial Unicode MS" w:hAnsi="Times New Roman" w:cs="Times New Roman"/>
-          <w:b/>
-          <w:i/>
-          <w:sz w:val="28"/>
-          <w:szCs w:val="28"/>
-          <w:lang w:val="bg-BG"/>
-        </w:rPr>
-        <w:t>-</w:t>
-      </w:r>
-      <w:r>
-        <w:rPr>
-          <w:rFonts w:ascii="Times New Roman" w:eastAsia="Arial Unicode MS" w:hAnsi="Times New Roman" w:cs="Times New Roman"/>
-          <w:b/>
-          <w:i/>
-          <w:sz w:val="28"/>
-          <w:szCs w:val="28"/>
-        </w:rPr>
-        <w:t>entry into the Blog</w:t>
-      </w:r>
-    </w:p>
-    <w:p>
-      <w:pPr>
-        <w:pStyle w:val="Standard"/>
-        <w:ind w:left="720"/>
-        <w:rPr>
-          <w:rFonts w:ascii="Times New Roman" w:eastAsia="Arial Unicode MS" w:hAnsi="Times New Roman" w:cs="Times New Roman"/>
-          <w:sz w:val="24"/>
-          <w:szCs w:val="24"/>
-        </w:rPr>
-      </w:pPr>
-      <w:proofErr w:type="gramStart"/>
-      <w:r>
-        <w:rPr>
-          <w:rFonts w:ascii="Times New Roman" w:eastAsia="Arial Unicode MS" w:hAnsi="Times New Roman" w:cs="Times New Roman"/>
-          <w:sz w:val="24"/>
-          <w:szCs w:val="24"/>
-        </w:rPr>
-        <w:t xml:space="preserve">When the </w:t>
-      </w:r>
-      <w:r>
-        <w:rPr>
-          <w:rFonts w:ascii="Times New Roman" w:eastAsia="Arial Unicode MS" w:hAnsi="Times New Roman" w:cs="Times New Roman"/>
-          <w:sz w:val="24"/>
-          <w:szCs w:val="24"/>
-        </w:rPr>
-        <w:t>User load Home page of blog.</w:t>
-      </w:r>
-      <w:proofErr w:type="gramEnd"/>
-    </w:p>
-    <w:p>
-      <w:pPr>
-        <w:pStyle w:val="Standard"/>
-        <w:ind w:left="720"/>
-        <w:rPr>
-          <w:rFonts w:ascii="Times New Roman" w:eastAsia="Arial Unicode MS" w:hAnsi="Times New Roman" w:cs="Times New Roman"/>
-          <w:sz w:val="24"/>
-          <w:szCs w:val="24"/>
-        </w:rPr>
-      </w:pPr>
-      <w:r>
-        <w:rPr>
-          <w:rFonts w:ascii="Times New Roman" w:eastAsia="Arial Unicode MS" w:hAnsi="Times New Roman" w:cs="Times New Roman"/>
-          <w:sz w:val="24"/>
-          <w:szCs w:val="24"/>
-        </w:rPr>
-        <w:t>If user has account he can automatically logged i</w:t>
-      </w:r>
-      <w:r>
-        <w:rPr>
-          <w:rFonts w:ascii="Times New Roman" w:eastAsia="Arial Unicode MS" w:hAnsi="Times New Roman" w:cs="Times New Roman"/>
-          <w:sz w:val="24"/>
-          <w:szCs w:val="24"/>
-        </w:rPr>
-        <w:t>n</w:t>
-      </w:r>
-      <w:r>
-        <w:rPr>
-          <w:rFonts w:ascii="Times New Roman" w:eastAsia="Arial Unicode MS" w:hAnsi="Times New Roman" w:cs="Times New Roman"/>
-          <w:sz w:val="24"/>
-          <w:szCs w:val="24"/>
-        </w:rPr>
-        <w:t>.</w:t>
-      </w:r>
-      <w:r>
-        <w:rPr>
-          <w:rFonts w:ascii="Times New Roman" w:eastAsia="Arial Unicode MS" w:hAnsi="Times New Roman" w:cs="Times New Roman"/>
-          <w:sz w:val="24"/>
-          <w:szCs w:val="24"/>
-        </w:rPr>
-        <w:t xml:space="preserve"> His browser must store cookie or some other information for restoring the login</w:t>
-      </w:r>
-      <w:r>
-        <w:rPr>
-          <w:rFonts w:ascii="Times New Roman" w:eastAsia="Arial Unicode MS" w:hAnsi="Times New Roman" w:cs="Times New Roman"/>
-          <w:sz w:val="24"/>
-          <w:szCs w:val="24"/>
-        </w:rPr>
-        <w:t>.</w:t>
-      </w:r>
-    </w:p>
-    <w:p>
-      <w:pPr>
-        <w:pStyle w:val="Standard"/>
-        <w:tabs>
-          <w:tab w:val="left" w:pos="6525"/>
-        </w:tabs>
-        <w:ind w:left="720"/>
-        <w:rPr>
-          <w:rFonts w:ascii="Times New Roman" w:eastAsia="Arial Unicode MS" w:hAnsi="Times New Roman" w:cs="Times New Roman"/>
-          <w:i/>
-          <w:sz w:val="28"/>
-          <w:szCs w:val="28"/>
-        </w:rPr>
-      </w:pPr>
-    </w:p>
-    <w:p>
-      <w:pPr>
-        <w:pStyle w:val="Standard"/>
-        <w:rPr>
-          <w:rFonts w:ascii="Times New Roman" w:eastAsia="Arial Unicode MS" w:hAnsi="Times New Roman" w:cs="Times New Roman"/>
-          <w:sz w:val="24"/>
-          <w:szCs w:val="24"/>
-        </w:rPr>
-      </w:pPr>
-    </w:p>
-    <w:p>
-      <w:pPr>
-        <w:pStyle w:val="Standard"/>
-        <w:rPr>
-          <w:rFonts w:ascii="Times New Roman" w:eastAsia="Arial Unicode MS" w:hAnsi="Times New Roman" w:cs="Times New Roman"/>
-          <w:sz w:val="24"/>
-          <w:szCs w:val="24"/>
-          <w:lang w:val="bg-BG"/>
-        </w:rPr>
-      </w:pPr>
-    </w:p>
-    <w:p>
-      <w:pPr>
-        <w:pStyle w:val="Standard"/>
-        <w:tabs>
-          <w:tab w:val="left" w:pos="6525"/>
-        </w:tabs>
-        <w:ind w:left="720"/>
-        <w:rPr>
-          <w:rFonts w:ascii="Times New Roman" w:eastAsia="Arial Unicode MS" w:hAnsi="Times New Roman" w:cs="Times New Roman"/>
-          <w:i/>
-          <w:sz w:val="26"/>
-          <w:szCs w:val="26"/>
-        </w:rPr>
-      </w:pPr>
-      <w:r>
-        <w:rPr>
-          <w:rFonts w:ascii="Times New Roman" w:hAnsi="Times New Roman" w:cs="Times New Roman"/>
-          <w:sz w:val="24"/>
-          <w:szCs w:val="24"/>
-        </w:rPr>
-        <w:br/>
-      </w:r>
     </w:p>
     <w:sectPr>
       <w:headerReference w:type="default" r:id="rId18"/>
@@ -8398,7 +6245,7 @@
 </file>
 
 <file path=word/endnotes.xml><?xml version="1.0" encoding="utf-8"?>
-<w:endnotes xmlns:ve="http://schemas.openxmlformats.org/markup-compatibility/2006" xmlns:o="urn:schemas-microsoft-com:office:office" xmlns:r="http://schemas.openxmlformats.org/officeDocument/2006/relationships" xmlns:m="http://schemas.openxmlformats.org/officeDocument/2006/math" xmlns:v="urn:schemas-microsoft-com:vml" xmlns:wp="http://schemas.openxmlformats.org/drawingml/2006/wordprocessingDrawing" xmlns:w10="urn:schemas-microsoft-com:office:word" xmlns:w="http://schemas.openxmlformats.org/wordprocessingml/2006/main" xmlns:wne="http://schemas.microsoft.com/office/word/2006/wordml">
+<w:endnotes xmlns:wpc="http://schemas.microsoft.com/office/word/2010/wordprocessingCanvas" xmlns:mc="http://schemas.openxmlformats.org/markup-compatibility/2006" xmlns:o="urn:schemas-microsoft-com:office:office" xmlns:r="http://schemas.openxmlformats.org/officeDocument/2006/relationships" xmlns:m="http://schemas.openxmlformats.org/officeDocument/2006/math" xmlns:v="urn:schemas-microsoft-com:vml" xmlns:wp14="http://schemas.microsoft.com/office/word/2010/wordprocessingDrawing" xmlns:wp="http://schemas.openxmlformats.org/drawingml/2006/wordprocessingDrawing" xmlns:w10="urn:schemas-microsoft-com:office:word" xmlns:w="http://schemas.openxmlformats.org/wordprocessingml/2006/main" xmlns:w14="http://schemas.microsoft.com/office/word/2010/wordml" xmlns:w15="http://schemas.microsoft.com/office/word/2012/wordml" xmlns:wpg="http://schemas.microsoft.com/office/word/2010/wordprocessingGroup" xmlns:wpi="http://schemas.microsoft.com/office/word/2010/wordprocessingInk" xmlns:wne="http://schemas.microsoft.com/office/word/2006/wordml" xmlns:wps="http://schemas.microsoft.com/office/word/2010/wordprocessingShape" mc:Ignorable="w14 w15 wp14">
   <w:endnote w:type="separator" w:id="-1">
     <w:p>
       <w:pPr>
@@ -8423,7 +6270,7 @@
 </file>
 
 <file path=word/footer1.xml><?xml version="1.0" encoding="utf-8"?>
-<w:ftr xmlns:ve="http://schemas.openxmlformats.org/markup-compatibility/2006" xmlns:o="urn:schemas-microsoft-com:office:office" xmlns:r="http://schemas.openxmlformats.org/officeDocument/2006/relationships" xmlns:m="http://schemas.openxmlformats.org/officeDocument/2006/math" xmlns:v="urn:schemas-microsoft-com:vml" xmlns:wp="http://schemas.openxmlformats.org/drawingml/2006/wordprocessingDrawing" xmlns:w10="urn:schemas-microsoft-com:office:word" xmlns:w="http://schemas.openxmlformats.org/wordprocessingml/2006/main" xmlns:wne="http://schemas.microsoft.com/office/word/2006/wordml">
+<w:ftr xmlns:wpc="http://schemas.microsoft.com/office/word/2010/wordprocessingCanvas" xmlns:mc="http://schemas.openxmlformats.org/markup-compatibility/2006" xmlns:o="urn:schemas-microsoft-com:office:office" xmlns:r="http://schemas.openxmlformats.org/officeDocument/2006/relationships" xmlns:m="http://schemas.openxmlformats.org/officeDocument/2006/math" xmlns:v="urn:schemas-microsoft-com:vml" xmlns:wp14="http://schemas.microsoft.com/office/word/2010/wordprocessingDrawing" xmlns:wp="http://schemas.openxmlformats.org/drawingml/2006/wordprocessingDrawing" xmlns:w10="urn:schemas-microsoft-com:office:word" xmlns:w="http://schemas.openxmlformats.org/wordprocessingml/2006/main" xmlns:w14="http://schemas.microsoft.com/office/word/2010/wordml" xmlns:w15="http://schemas.microsoft.com/office/word/2012/wordml" xmlns:wpg="http://schemas.microsoft.com/office/word/2010/wordprocessingGroup" xmlns:wpi="http://schemas.microsoft.com/office/word/2010/wordprocessingInk" xmlns:wne="http://schemas.microsoft.com/office/word/2006/wordml" xmlns:wps="http://schemas.microsoft.com/office/word/2010/wordprocessingShape" mc:Ignorable="w14 w15 wp14">
   <w:p>
     <w:pPr>
       <w:pBdr>
@@ -8476,7 +6323,7 @@
         <w:sz w:val="26"/>
         <w:szCs w:val="26"/>
       </w:rPr>
-      <w:t>13</w:t>
+      <w:t>10</w:t>
     </w:r>
     <w:r>
       <w:rPr>
@@ -8639,7 +6486,7 @@
 </file>
 
 <file path=word/footnotes.xml><?xml version="1.0" encoding="utf-8"?>
-<w:footnotes xmlns:ve="http://schemas.openxmlformats.org/markup-compatibility/2006" xmlns:o="urn:schemas-microsoft-com:office:office" xmlns:r="http://schemas.openxmlformats.org/officeDocument/2006/relationships" xmlns:m="http://schemas.openxmlformats.org/officeDocument/2006/math" xmlns:v="urn:schemas-microsoft-com:vml" xmlns:wp="http://schemas.openxmlformats.org/drawingml/2006/wordprocessingDrawing" xmlns:w10="urn:schemas-microsoft-com:office:word" xmlns:w="http://schemas.openxmlformats.org/wordprocessingml/2006/main" xmlns:wne="http://schemas.microsoft.com/office/word/2006/wordml">
+<w:footnotes xmlns:wpc="http://schemas.microsoft.com/office/word/2010/wordprocessingCanvas" xmlns:mc="http://schemas.openxmlformats.org/markup-compatibility/2006" xmlns:o="urn:schemas-microsoft-com:office:office" xmlns:r="http://schemas.openxmlformats.org/officeDocument/2006/relationships" xmlns:m="http://schemas.openxmlformats.org/officeDocument/2006/math" xmlns:v="urn:schemas-microsoft-com:vml" xmlns:wp14="http://schemas.microsoft.com/office/word/2010/wordprocessingDrawing" xmlns:wp="http://schemas.openxmlformats.org/drawingml/2006/wordprocessingDrawing" xmlns:w10="urn:schemas-microsoft-com:office:word" xmlns:w="http://schemas.openxmlformats.org/wordprocessingml/2006/main" xmlns:w14="http://schemas.microsoft.com/office/word/2010/wordml" xmlns:w15="http://schemas.microsoft.com/office/word/2012/wordml" xmlns:wpg="http://schemas.microsoft.com/office/word/2010/wordprocessingGroup" xmlns:wpi="http://schemas.microsoft.com/office/word/2010/wordprocessingInk" xmlns:wne="http://schemas.microsoft.com/office/word/2006/wordml" xmlns:wps="http://schemas.microsoft.com/office/word/2010/wordprocessingShape" mc:Ignorable="w14 w15 wp14">
   <w:footnote w:type="separator" w:id="-1">
     <w:p>
       <w:pPr>
@@ -8664,7 +6511,7 @@
 </file>
 
 <file path=word/header1.xml><?xml version="1.0" encoding="utf-8"?>
-<w:hdr xmlns:ve="http://schemas.openxmlformats.org/markup-compatibility/2006" xmlns:o="urn:schemas-microsoft-com:office:office" xmlns:r="http://schemas.openxmlformats.org/officeDocument/2006/relationships" xmlns:m="http://schemas.openxmlformats.org/officeDocument/2006/math" xmlns:v="urn:schemas-microsoft-com:vml" xmlns:wp="http://schemas.openxmlformats.org/drawingml/2006/wordprocessingDrawing" xmlns:w10="urn:schemas-microsoft-com:office:word" xmlns:w="http://schemas.openxmlformats.org/wordprocessingml/2006/main" xmlns:wne="http://schemas.microsoft.com/office/word/2006/wordml">
+<w:hdr xmlns:wpc="http://schemas.microsoft.com/office/word/2010/wordprocessingCanvas" xmlns:mc="http://schemas.openxmlformats.org/markup-compatibility/2006" xmlns:o="urn:schemas-microsoft-com:office:office" xmlns:r="http://schemas.openxmlformats.org/officeDocument/2006/relationships" xmlns:m="http://schemas.openxmlformats.org/officeDocument/2006/math" xmlns:v="urn:schemas-microsoft-com:vml" xmlns:wp14="http://schemas.microsoft.com/office/word/2010/wordprocessingDrawing" xmlns:wp="http://schemas.openxmlformats.org/drawingml/2006/wordprocessingDrawing" xmlns:w10="urn:schemas-microsoft-com:office:word" xmlns:w="http://schemas.openxmlformats.org/wordprocessingml/2006/main" xmlns:w14="http://schemas.microsoft.com/office/word/2010/wordml" xmlns:w15="http://schemas.microsoft.com/office/word/2012/wordml" xmlns:wpg="http://schemas.microsoft.com/office/word/2010/wordprocessingGroup" xmlns:wpi="http://schemas.microsoft.com/office/word/2010/wordprocessingInk" xmlns:wne="http://schemas.microsoft.com/office/word/2006/wordml" xmlns:wps="http://schemas.microsoft.com/office/word/2010/wordprocessingShape" mc:Ignorable="w14 w15 wp14">
   <w:p>
     <w:pPr>
       <w:pBdr>
@@ -8699,6 +6546,7 @@
         <w:dataBinding w:prefixMappings="xmlns:ns0='http://purl.org/dc/elements/1.1/' xmlns:ns1='http://schemas.openxmlformats.org/package/2006/metadata/core-properties' " w:xpath="/ns1:coreProperties[1]/ns0:title[1]" w:storeItemID="{6C3C8BC8-F283-45AE-878A-BAB7291924A1}"/>
         <w:text/>
       </w:sdtPr>
+      <w:sdtEndPr/>
       <w:sdtContent>
         <w:r>
           <w:rPr>
@@ -8716,27 +6564,7 @@
             <w:sz w:val="26"/>
             <w:szCs w:val="26"/>
           </w:rPr>
-          <w:t>“</w:t>
-        </w:r>
-        <w:proofErr w:type="spellStart"/>
-        <w:r>
-          <w:rPr>
-            <w:rFonts w:asciiTheme="majorHAnsi" w:eastAsiaTheme="majorEastAsia" w:hAnsiTheme="majorHAnsi" w:cstheme="majorBidi"/>
-            <w:color w:val="2E74B5" w:themeColor="accent1" w:themeShade="BF"/>
-            <w:sz w:val="26"/>
-            <w:szCs w:val="26"/>
-          </w:rPr>
-          <w:t>PassionFruit</w:t>
-        </w:r>
-        <w:proofErr w:type="spellEnd"/>
-        <w:r>
-          <w:rPr>
-            <w:rFonts w:asciiTheme="majorHAnsi" w:eastAsiaTheme="majorEastAsia" w:hAnsiTheme="majorHAnsi" w:cstheme="majorBidi"/>
-            <w:color w:val="2E74B5" w:themeColor="accent1" w:themeShade="BF"/>
-            <w:sz w:val="26"/>
-            <w:szCs w:val="26"/>
-          </w:rPr>
-          <w:t>”</w:t>
+          <w:t>“PassionFruit”</w:t>
         </w:r>
       </w:sdtContent>
     </w:sdt>
@@ -8777,7 +6605,7 @@
                   <a:blip r:embed="rId1">
                     <a:extLst>
                       <a:ext uri="{28A0092B-C50C-407E-A947-70E740481C1C}">
-                        <a14:useLocalDpi xmlns="" xmlns:wpc="http://schemas.microsoft.com/office/word/2010/wordprocessingCanvas" xmlns:mc="http://schemas.openxmlformats.org/markup-compatibility/2006" xmlns:o="urn:schemas-microsoft-com:office:office" xmlns:v="urn:schemas-microsoft-com:vml" xmlns:wp14="http://schemas.microsoft.com/office/word/2010/wordprocessingDrawing" xmlns:w10="urn:schemas-microsoft-com:office:word" xmlns:w="http://schemas.openxmlformats.org/wordprocessingml/2006/main" xmlns:w14="http://schemas.microsoft.com/office/word/2010/wordml" xmlns:w15="http://schemas.microsoft.com/office/word/2012/wordml" xmlns:wpg="http://schemas.microsoft.com/office/word/2010/wordprocessingGroup" xmlns:wpi="http://schemas.microsoft.com/office/word/2010/wordprocessingInk" xmlns:wps="http://schemas.microsoft.com/office/word/2010/wordprocessingShape" xmlns:a14="http://schemas.microsoft.com/office/drawing/2010/main" val="0"/>
+                        <a14:useLocalDpi xmlns:a14="http://schemas.microsoft.com/office/drawing/2010/main" val="0"/>
                       </a:ext>
                     </a:extLst>
                   </a:blip>
@@ -8826,6 +6654,7 @@
         <w:dataBinding w:prefixMappings="xmlns:ns0='http://purl.org/dc/elements/1.1/' xmlns:ns1='http://schemas.openxmlformats.org/package/2006/metadata/core-properties' " w:xpath="/ns1:coreProperties[1]/ns0:subject[1]" w:storeItemID="{6C3C8BC8-F283-45AE-878A-BAB7291924A1}"/>
         <w:text/>
       </w:sdtPr>
+      <w:sdtEndPr/>
       <w:sdtContent>
         <w:r>
           <w:rPr>
@@ -8848,8 +6677,8 @@
 </file>
 
 <file path=word/numbering.xml><?xml version="1.0" encoding="utf-8"?>
-<w:numbering xmlns:ve="http://schemas.openxmlformats.org/markup-compatibility/2006" xmlns:o="urn:schemas-microsoft-com:office:office" xmlns:r="http://schemas.openxmlformats.org/officeDocument/2006/relationships" xmlns:m="http://schemas.openxmlformats.org/officeDocument/2006/math" xmlns:v="urn:schemas-microsoft-com:vml" xmlns:wp="http://schemas.openxmlformats.org/drawingml/2006/wordprocessingDrawing" xmlns:w10="urn:schemas-microsoft-com:office:word" xmlns:w="http://schemas.openxmlformats.org/wordprocessingml/2006/main" xmlns:wne="http://schemas.microsoft.com/office/word/2006/wordml">
-  <w:abstractNum w:abstractNumId="0">
+<w:numbering xmlns:wpc="http://schemas.microsoft.com/office/word/2010/wordprocessingCanvas" xmlns:mc="http://schemas.openxmlformats.org/markup-compatibility/2006" xmlns:o="urn:schemas-microsoft-com:office:office" xmlns:r="http://schemas.openxmlformats.org/officeDocument/2006/relationships" xmlns:m="http://schemas.openxmlformats.org/officeDocument/2006/math" xmlns:v="urn:schemas-microsoft-com:vml" xmlns:wp14="http://schemas.microsoft.com/office/word/2010/wordprocessingDrawing" xmlns:wp="http://schemas.openxmlformats.org/drawingml/2006/wordprocessingDrawing" xmlns:w10="urn:schemas-microsoft-com:office:word" xmlns:w="http://schemas.openxmlformats.org/wordprocessingml/2006/main" xmlns:w14="http://schemas.microsoft.com/office/word/2010/wordml" xmlns:w15="http://schemas.microsoft.com/office/word/2012/wordml" xmlns:wpg="http://schemas.microsoft.com/office/word/2010/wordprocessingGroup" xmlns:wpi="http://schemas.microsoft.com/office/word/2010/wordprocessingInk" xmlns:wne="http://schemas.microsoft.com/office/word/2006/wordml" xmlns:wps="http://schemas.microsoft.com/office/word/2010/wordprocessingShape" mc:Ignorable="w14 w15 wp14">
+  <w:abstractNum w:abstractNumId="0" w15:restartNumberingAfterBreak="0">
     <w:nsid w:val="186A533E"/>
     <w:multiLevelType w:val="hybridMultilevel"/>
     <w:tmpl w:val="95E039D2"/>
@@ -8938,7 +6767,7 @@
       </w:pPr>
     </w:lvl>
   </w:abstractNum>
-  <w:abstractNum w:abstractNumId="1">
+  <w:abstractNum w:abstractNumId="1" w15:restartNumberingAfterBreak="0">
     <w:nsid w:val="265720A6"/>
     <w:multiLevelType w:val="multilevel"/>
     <w:tmpl w:val="F700799E"/>
@@ -9059,7 +6888,7 @@
       </w:rPr>
     </w:lvl>
   </w:abstractNum>
-  <w:abstractNum w:abstractNumId="2">
+  <w:abstractNum w:abstractNumId="2" w15:restartNumberingAfterBreak="0">
     <w:nsid w:val="4C4D72EE"/>
     <w:multiLevelType w:val="hybridMultilevel"/>
     <w:tmpl w:val="291ECB94"/>
@@ -9148,7 +6977,7 @@
       </w:pPr>
     </w:lvl>
   </w:abstractNum>
-  <w:abstractNum w:abstractNumId="3">
+  <w:abstractNum w:abstractNumId="3" w15:restartNumberingAfterBreak="0">
     <w:nsid w:val="5A955620"/>
     <w:multiLevelType w:val="hybridMultilevel"/>
     <w:tmpl w:val="6D60993C"/>
@@ -9261,7 +7090,7 @@
       </w:rPr>
     </w:lvl>
   </w:abstractNum>
-  <w:abstractNum w:abstractNumId="4">
+  <w:abstractNum w:abstractNumId="4" w15:restartNumberingAfterBreak="0">
     <w:nsid w:val="5CFB6216"/>
     <w:multiLevelType w:val="hybridMultilevel"/>
     <w:tmpl w:val="CAEE8050"/>
@@ -9271,7 +7100,7 @@
       <w:lvlText w:val="%1."/>
       <w:lvlJc w:val="left"/>
       <w:pPr>
-        <w:ind w:left="720" w:hanging="360"/>
+        <w:ind w:left="360" w:hanging="360"/>
       </w:pPr>
       <w:rPr>
         <w:rFonts w:hint="default"/>
@@ -9283,7 +7112,7 @@
       <w:lvlText w:val="%2."/>
       <w:lvlJc w:val="left"/>
       <w:pPr>
-        <w:ind w:left="1440" w:hanging="360"/>
+        <w:ind w:left="1080" w:hanging="360"/>
       </w:pPr>
     </w:lvl>
     <w:lvl w:ilvl="2" w:tplc="0409001B" w:tentative="1">
@@ -9292,7 +7121,7 @@
       <w:lvlText w:val="%3."/>
       <w:lvlJc w:val="right"/>
       <w:pPr>
-        <w:ind w:left="2160" w:hanging="180"/>
+        <w:ind w:left="1800" w:hanging="180"/>
       </w:pPr>
     </w:lvl>
     <w:lvl w:ilvl="3" w:tplc="0409000F" w:tentative="1">
@@ -9301,7 +7130,7 @@
       <w:lvlText w:val="%4."/>
       <w:lvlJc w:val="left"/>
       <w:pPr>
-        <w:ind w:left="2880" w:hanging="360"/>
+        <w:ind w:left="2520" w:hanging="360"/>
       </w:pPr>
     </w:lvl>
     <w:lvl w:ilvl="4" w:tplc="04090019" w:tentative="1">
@@ -9310,7 +7139,7 @@
       <w:lvlText w:val="%5."/>
       <w:lvlJc w:val="left"/>
       <w:pPr>
-        <w:ind w:left="3600" w:hanging="360"/>
+        <w:ind w:left="3240" w:hanging="360"/>
       </w:pPr>
     </w:lvl>
     <w:lvl w:ilvl="5" w:tplc="0409001B" w:tentative="1">
@@ -9319,7 +7148,7 @@
       <w:lvlText w:val="%6."/>
       <w:lvlJc w:val="right"/>
       <w:pPr>
-        <w:ind w:left="4320" w:hanging="180"/>
+        <w:ind w:left="3960" w:hanging="180"/>
       </w:pPr>
     </w:lvl>
     <w:lvl w:ilvl="6" w:tplc="0409000F" w:tentative="1">
@@ -9328,7 +7157,7 @@
       <w:lvlText w:val="%7."/>
       <w:lvlJc w:val="left"/>
       <w:pPr>
-        <w:ind w:left="5040" w:hanging="360"/>
+        <w:ind w:left="4680" w:hanging="360"/>
       </w:pPr>
     </w:lvl>
     <w:lvl w:ilvl="7" w:tplc="04090019" w:tentative="1">
@@ -9337,7 +7166,7 @@
       <w:lvlText w:val="%8."/>
       <w:lvlJc w:val="left"/>
       <w:pPr>
-        <w:ind w:left="5760" w:hanging="360"/>
+        <w:ind w:left="5400" w:hanging="360"/>
       </w:pPr>
     </w:lvl>
     <w:lvl w:ilvl="8" w:tplc="0409001B" w:tentative="1">
@@ -9346,11 +7175,11 @@
       <w:lvlText w:val="%9."/>
       <w:lvlJc w:val="right"/>
       <w:pPr>
-        <w:ind w:left="6480" w:hanging="180"/>
+        <w:ind w:left="6120" w:hanging="180"/>
       </w:pPr>
     </w:lvl>
   </w:abstractNum>
-  <w:abstractNum w:abstractNumId="5">
+  <w:abstractNum w:abstractNumId="5" w15:restartNumberingAfterBreak="0">
     <w:nsid w:val="5EDC78B9"/>
     <w:multiLevelType w:val="hybridMultilevel"/>
     <w:tmpl w:val="291ECB94"/>
@@ -9439,7 +7268,7 @@
       </w:pPr>
     </w:lvl>
   </w:abstractNum>
-  <w:abstractNum w:abstractNumId="6">
+  <w:abstractNum w:abstractNumId="6" w15:restartNumberingAfterBreak="0">
     <w:nsid w:val="6CD73E4D"/>
     <w:multiLevelType w:val="hybridMultilevel"/>
     <w:tmpl w:val="5BC8A342"/>
@@ -9528,7 +7357,7 @@
       </w:pPr>
     </w:lvl>
   </w:abstractNum>
-  <w:abstractNum w:abstractNumId="7">
+  <w:abstractNum w:abstractNumId="7" w15:restartNumberingAfterBreak="0">
     <w:nsid w:val="6E672FEA"/>
     <w:multiLevelType w:val="multilevel"/>
     <w:tmpl w:val="735AAAC2"/>
@@ -9652,7 +7481,7 @@
       </w:rPr>
     </w:lvl>
   </w:abstractNum>
-  <w:abstractNum w:abstractNumId="8">
+  <w:abstractNum w:abstractNumId="8" w15:restartNumberingAfterBreak="0">
     <w:nsid w:val="750A5283"/>
     <w:multiLevelType w:val="hybridMultilevel"/>
     <w:tmpl w:val="E28E2448"/>
@@ -9773,7 +7602,7 @@
 </file>
 
 <file path=word/styles.xml><?xml version="1.0" encoding="utf-8"?>
-<w:styles xmlns:r="http://schemas.openxmlformats.org/officeDocument/2006/relationships" xmlns:w="http://schemas.openxmlformats.org/wordprocessingml/2006/main">
+<w:styles xmlns:mc="http://schemas.openxmlformats.org/markup-compatibility/2006" xmlns:r="http://schemas.openxmlformats.org/officeDocument/2006/relationships" xmlns:w="http://schemas.openxmlformats.org/wordprocessingml/2006/main" xmlns:w14="http://schemas.microsoft.com/office/word/2010/wordml" xmlns:w15="http://schemas.microsoft.com/office/word/2012/wordml" mc:Ignorable="w14 w15">
   <w:docDefaults>
     <w:rPrDefault>
       <w:rPr>
@@ -9789,145 +7618,378 @@
       </w:pPr>
     </w:pPrDefault>
   </w:docDefaults>
-  <w:latentStyles w:defLockedState="0" w:defUIPriority="99" w:defSemiHidden="1" w:defUnhideWhenUsed="1" w:defQFormat="0" w:count="267">
-    <w:lsdException w:name="Normal" w:semiHidden="0" w:uiPriority="0" w:unhideWhenUsed="0" w:qFormat="1"/>
-    <w:lsdException w:name="heading 1" w:semiHidden="0" w:uiPriority="9" w:unhideWhenUsed="0" w:qFormat="1"/>
-    <w:lsdException w:name="heading 2" w:uiPriority="9" w:qFormat="1"/>
-    <w:lsdException w:name="heading 3" w:uiPriority="9" w:qFormat="1"/>
-    <w:lsdException w:name="heading 4" w:uiPriority="9" w:qFormat="1"/>
-    <w:lsdException w:name="heading 5" w:uiPriority="9" w:qFormat="1"/>
-    <w:lsdException w:name="heading 6" w:uiPriority="9" w:qFormat="1"/>
-    <w:lsdException w:name="heading 7" w:uiPriority="9" w:qFormat="1"/>
-    <w:lsdException w:name="heading 8" w:uiPriority="9" w:qFormat="1"/>
-    <w:lsdException w:name="heading 9" w:uiPriority="9" w:qFormat="1"/>
-    <w:lsdException w:name="toc 1" w:uiPriority="39"/>
-    <w:lsdException w:name="toc 2" w:uiPriority="39"/>
-    <w:lsdException w:name="toc 3" w:uiPriority="39"/>
-    <w:lsdException w:name="toc 4" w:uiPriority="39"/>
-    <w:lsdException w:name="toc 5" w:uiPriority="39"/>
-    <w:lsdException w:name="toc 6" w:uiPriority="39"/>
-    <w:lsdException w:name="toc 7" w:uiPriority="39"/>
-    <w:lsdException w:name="toc 8" w:uiPriority="39"/>
-    <w:lsdException w:name="toc 9" w:uiPriority="39"/>
-    <w:lsdException w:name="caption" w:uiPriority="35" w:qFormat="1"/>
-    <w:lsdException w:name="Title" w:semiHidden="0" w:uiPriority="10" w:unhideWhenUsed="0" w:qFormat="1"/>
-    <w:lsdException w:name="Default Paragraph Font" w:uiPriority="1"/>
-    <w:lsdException w:name="Body Text" w:uiPriority="0"/>
-    <w:lsdException w:name="Subtitle" w:semiHidden="0" w:uiPriority="11" w:unhideWhenUsed="0" w:qFormat="1"/>
-    <w:lsdException w:name="Strong" w:semiHidden="0" w:uiPriority="22" w:unhideWhenUsed="0" w:qFormat="1"/>
-    <w:lsdException w:name="Emphasis" w:semiHidden="0" w:uiPriority="20" w:unhideWhenUsed="0" w:qFormat="1"/>
-    <w:lsdException w:name="Table Grid" w:semiHidden="0" w:uiPriority="39" w:unhideWhenUsed="0"/>
-    <w:lsdException w:name="Placeholder Text" w:unhideWhenUsed="0"/>
-    <w:lsdException w:name="No Spacing" w:semiHidden="0" w:uiPriority="1" w:unhideWhenUsed="0" w:qFormat="1"/>
-    <w:lsdException w:name="Light Shading" w:semiHidden="0" w:uiPriority="60" w:unhideWhenUsed="0"/>
-    <w:lsdException w:name="Light List" w:semiHidden="0" w:uiPriority="61" w:unhideWhenUsed="0"/>
-    <w:lsdException w:name="Light Grid" w:semiHidden="0" w:uiPriority="62" w:unhideWhenUsed="0"/>
-    <w:lsdException w:name="Medium Shading 1" w:semiHidden="0" w:uiPriority="63" w:unhideWhenUsed="0"/>
-    <w:lsdException w:name="Medium Shading 2" w:semiHidden="0" w:uiPriority="64" w:unhideWhenUsed="0"/>
-    <w:lsdException w:name="Medium List 1" w:semiHidden="0" w:uiPriority="65" w:unhideWhenUsed="0"/>
-    <w:lsdException w:name="Medium List 2" w:semiHidden="0" w:uiPriority="66" w:unhideWhenUsed="0"/>
-    <w:lsdException w:name="Medium Grid 1" w:semiHidden="0" w:uiPriority="67" w:unhideWhenUsed="0"/>
-    <w:lsdException w:name="Medium Grid 2" w:semiHidden="0" w:uiPriority="68" w:unhideWhenUsed="0"/>
-    <w:lsdException w:name="Medium Grid 3" w:semiHidden="0" w:uiPriority="69" w:unhideWhenUsed="0"/>
-    <w:lsdException w:name="Dark List" w:semiHidden="0" w:uiPriority="70" w:unhideWhenUsed="0"/>
-    <w:lsdException w:name="Colorful Shading" w:semiHidden="0" w:uiPriority="71" w:unhideWhenUsed="0"/>
-    <w:lsdException w:name="Colorful List" w:semiHidden="0" w:uiPriority="72" w:unhideWhenUsed="0"/>
-    <w:lsdException w:name="Colorful Grid" w:semiHidden="0" w:uiPriority="73" w:unhideWhenUsed="0"/>
-    <w:lsdException w:name="Light Shading Accent 1" w:semiHidden="0" w:uiPriority="60" w:unhideWhenUsed="0"/>
-    <w:lsdException w:name="Light List Accent 1" w:semiHidden="0" w:uiPriority="61" w:unhideWhenUsed="0"/>
-    <w:lsdException w:name="Light Grid Accent 1" w:semiHidden="0" w:uiPriority="62" w:unhideWhenUsed="0"/>
-    <w:lsdException w:name="Medium Shading 1 Accent 1" w:semiHidden="0" w:uiPriority="63" w:unhideWhenUsed="0"/>
-    <w:lsdException w:name="Medium Shading 2 Accent 1" w:semiHidden="0" w:uiPriority="64" w:unhideWhenUsed="0"/>
-    <w:lsdException w:name="Medium List 1 Accent 1" w:semiHidden="0" w:uiPriority="65" w:unhideWhenUsed="0"/>
-    <w:lsdException w:name="Revision" w:unhideWhenUsed="0"/>
-    <w:lsdException w:name="List Paragraph" w:semiHidden="0" w:uiPriority="34" w:unhideWhenUsed="0" w:qFormat="1"/>
-    <w:lsdException w:name="Quote" w:semiHidden="0" w:uiPriority="29" w:unhideWhenUsed="0" w:qFormat="1"/>
-    <w:lsdException w:name="Intense Quote" w:semiHidden="0" w:uiPriority="30" w:unhideWhenUsed="0" w:qFormat="1"/>
-    <w:lsdException w:name="Medium List 2 Accent 1" w:semiHidden="0" w:uiPriority="66" w:unhideWhenUsed="0"/>
-    <w:lsdException w:name="Medium Grid 1 Accent 1" w:semiHidden="0" w:uiPriority="67" w:unhideWhenUsed="0"/>
-    <w:lsdException w:name="Medium Grid 2 Accent 1" w:semiHidden="0" w:uiPriority="68" w:unhideWhenUsed="0"/>
-    <w:lsdException w:name="Medium Grid 3 Accent 1" w:semiHidden="0" w:uiPriority="69" w:unhideWhenUsed="0"/>
-    <w:lsdException w:name="Dark List Accent 1" w:semiHidden="0" w:uiPriority="70" w:unhideWhenUsed="0"/>
-    <w:lsdException w:name="Colorful Shading Accent 1" w:semiHidden="0" w:uiPriority="71" w:unhideWhenUsed="0"/>
-    <w:lsdException w:name="Colorful List Accent 1" w:semiHidden="0" w:uiPriority="72" w:unhideWhenUsed="0"/>
-    <w:lsdException w:name="Colorful Grid Accent 1" w:semiHidden="0" w:uiPriority="73" w:unhideWhenUsed="0"/>
-    <w:lsdException w:name="Light Shading Accent 2" w:semiHidden="0" w:uiPriority="60" w:unhideWhenUsed="0"/>
-    <w:lsdException w:name="Light List Accent 2" w:semiHidden="0" w:uiPriority="61" w:unhideWhenUsed="0"/>
-    <w:lsdException w:name="Light Grid Accent 2" w:semiHidden="0" w:uiPriority="62" w:unhideWhenUsed="0"/>
-    <w:lsdException w:name="Medium Shading 1 Accent 2" w:semiHidden="0" w:uiPriority="63" w:unhideWhenUsed="0"/>
-    <w:lsdException w:name="Medium Shading 2 Accent 2" w:semiHidden="0" w:uiPriority="64" w:unhideWhenUsed="0"/>
-    <w:lsdException w:name="Medium List 1 Accent 2" w:semiHidden="0" w:uiPriority="65" w:unhideWhenUsed="0"/>
-    <w:lsdException w:name="Medium List 2 Accent 2" w:semiHidden="0" w:uiPriority="66" w:unhideWhenUsed="0"/>
-    <w:lsdException w:name="Medium Grid 1 Accent 2" w:semiHidden="0" w:uiPriority="67" w:unhideWhenUsed="0"/>
-    <w:lsdException w:name="Medium Grid 2 Accent 2" w:semiHidden="0" w:uiPriority="68" w:unhideWhenUsed="0"/>
-    <w:lsdException w:name="Medium Grid 3 Accent 2" w:semiHidden="0" w:uiPriority="69" w:unhideWhenUsed="0"/>
-    <w:lsdException w:name="Dark List Accent 2" w:semiHidden="0" w:uiPriority="70" w:unhideWhenUsed="0"/>
-    <w:lsdException w:name="Colorful Shading Accent 2" w:semiHidden="0" w:uiPriority="71" w:unhideWhenUsed="0"/>
-    <w:lsdException w:name="Colorful List Accent 2" w:semiHidden="0" w:uiPriority="72" w:unhideWhenUsed="0"/>
-    <w:lsdException w:name="Colorful Grid Accent 2" w:semiHidden="0" w:uiPriority="73" w:unhideWhenUsed="0"/>
-    <w:lsdException w:name="Light Shading Accent 3" w:semiHidden="0" w:uiPriority="60" w:unhideWhenUsed="0"/>
-    <w:lsdException w:name="Light List Accent 3" w:semiHidden="0" w:uiPriority="61" w:unhideWhenUsed="0"/>
-    <w:lsdException w:name="Light Grid Accent 3" w:semiHidden="0" w:uiPriority="62" w:unhideWhenUsed="0"/>
-    <w:lsdException w:name="Medium Shading 1 Accent 3" w:semiHidden="0" w:uiPriority="63" w:unhideWhenUsed="0"/>
-    <w:lsdException w:name="Medium Shading 2 Accent 3" w:semiHidden="0" w:uiPriority="64" w:unhideWhenUsed="0"/>
-    <w:lsdException w:name="Medium List 1 Accent 3" w:semiHidden="0" w:uiPriority="65" w:unhideWhenUsed="0"/>
-    <w:lsdException w:name="Medium List 2 Accent 3" w:semiHidden="0" w:uiPriority="66" w:unhideWhenUsed="0"/>
-    <w:lsdException w:name="Medium Grid 1 Accent 3" w:semiHidden="0" w:uiPriority="67" w:unhideWhenUsed="0"/>
-    <w:lsdException w:name="Medium Grid 2 Accent 3" w:semiHidden="0" w:uiPriority="68" w:unhideWhenUsed="0"/>
-    <w:lsdException w:name="Medium Grid 3 Accent 3" w:semiHidden="0" w:uiPriority="69" w:unhideWhenUsed="0"/>
-    <w:lsdException w:name="Dark List Accent 3" w:semiHidden="0" w:uiPriority="70" w:unhideWhenUsed="0"/>
-    <w:lsdException w:name="Colorful Shading Accent 3" w:semiHidden="0" w:uiPriority="71" w:unhideWhenUsed="0"/>
-    <w:lsdException w:name="Colorful List Accent 3" w:semiHidden="0" w:uiPriority="72" w:unhideWhenUsed="0"/>
-    <w:lsdException w:name="Colorful Grid Accent 3" w:semiHidden="0" w:uiPriority="73" w:unhideWhenUsed="0"/>
-    <w:lsdException w:name="Light Shading Accent 4" w:semiHidden="0" w:uiPriority="60" w:unhideWhenUsed="0"/>
-    <w:lsdException w:name="Light List Accent 4" w:semiHidden="0" w:uiPriority="61" w:unhideWhenUsed="0"/>
-    <w:lsdException w:name="Light Grid Accent 4" w:semiHidden="0" w:uiPriority="62" w:unhideWhenUsed="0"/>
-    <w:lsdException w:name="Medium Shading 1 Accent 4" w:semiHidden="0" w:uiPriority="63" w:unhideWhenUsed="0"/>
-    <w:lsdException w:name="Medium Shading 2 Accent 4" w:semiHidden="0" w:uiPriority="64" w:unhideWhenUsed="0"/>
-    <w:lsdException w:name="Medium List 1 Accent 4" w:semiHidden="0" w:uiPriority="65" w:unhideWhenUsed="0"/>
-    <w:lsdException w:name="Medium List 2 Accent 4" w:semiHidden="0" w:uiPriority="66" w:unhideWhenUsed="0"/>
-    <w:lsdException w:name="Medium Grid 1 Accent 4" w:semiHidden="0" w:uiPriority="67" w:unhideWhenUsed="0"/>
-    <w:lsdException w:name="Medium Grid 2 Accent 4" w:semiHidden="0" w:uiPriority="68" w:unhideWhenUsed="0"/>
-    <w:lsdException w:name="Medium Grid 3 Accent 4" w:semiHidden="0" w:uiPriority="69" w:unhideWhenUsed="0"/>
-    <w:lsdException w:name="Dark List Accent 4" w:semiHidden="0" w:uiPriority="70" w:unhideWhenUsed="0"/>
-    <w:lsdException w:name="Colorful Shading Accent 4" w:semiHidden="0" w:uiPriority="71" w:unhideWhenUsed="0"/>
-    <w:lsdException w:name="Colorful List Accent 4" w:semiHidden="0" w:uiPriority="72" w:unhideWhenUsed="0"/>
-    <w:lsdException w:name="Colorful Grid Accent 4" w:semiHidden="0" w:uiPriority="73" w:unhideWhenUsed="0"/>
-    <w:lsdException w:name="Light Shading Accent 5" w:semiHidden="0" w:uiPriority="60" w:unhideWhenUsed="0"/>
-    <w:lsdException w:name="Light List Accent 5" w:semiHidden="0" w:uiPriority="61" w:unhideWhenUsed="0"/>
-    <w:lsdException w:name="Light Grid Accent 5" w:semiHidden="0" w:uiPriority="62" w:unhideWhenUsed="0"/>
-    <w:lsdException w:name="Medium Shading 1 Accent 5" w:semiHidden="0" w:uiPriority="63" w:unhideWhenUsed="0"/>
-    <w:lsdException w:name="Medium Shading 2 Accent 5" w:semiHidden="0" w:uiPriority="64" w:unhideWhenUsed="0"/>
-    <w:lsdException w:name="Medium List 1 Accent 5" w:semiHidden="0" w:uiPriority="65" w:unhideWhenUsed="0"/>
-    <w:lsdException w:name="Medium List 2 Accent 5" w:semiHidden="0" w:uiPriority="66" w:unhideWhenUsed="0"/>
-    <w:lsdException w:name="Medium Grid 1 Accent 5" w:semiHidden="0" w:uiPriority="67" w:unhideWhenUsed="0"/>
-    <w:lsdException w:name="Medium Grid 2 Accent 5" w:semiHidden="0" w:uiPriority="68" w:unhideWhenUsed="0"/>
-    <w:lsdException w:name="Medium Grid 3 Accent 5" w:semiHidden="0" w:uiPriority="69" w:unhideWhenUsed="0"/>
-    <w:lsdException w:name="Dark List Accent 5" w:semiHidden="0" w:uiPriority="70" w:unhideWhenUsed="0"/>
-    <w:lsdException w:name="Colorful Shading Accent 5" w:semiHidden="0" w:uiPriority="71" w:unhideWhenUsed="0"/>
-    <w:lsdException w:name="Colorful List Accent 5" w:semiHidden="0" w:uiPriority="72" w:unhideWhenUsed="0"/>
-    <w:lsdException w:name="Colorful Grid Accent 5" w:semiHidden="0" w:uiPriority="73" w:unhideWhenUsed="0"/>
-    <w:lsdException w:name="Light Shading Accent 6" w:semiHidden="0" w:uiPriority="60" w:unhideWhenUsed="0"/>
-    <w:lsdException w:name="Light List Accent 6" w:semiHidden="0" w:uiPriority="61" w:unhideWhenUsed="0"/>
-    <w:lsdException w:name="Light Grid Accent 6" w:semiHidden="0" w:uiPriority="62" w:unhideWhenUsed="0"/>
-    <w:lsdException w:name="Medium Shading 1 Accent 6" w:semiHidden="0" w:uiPriority="63" w:unhideWhenUsed="0"/>
-    <w:lsdException w:name="Medium Shading 2 Accent 6" w:semiHidden="0" w:uiPriority="64" w:unhideWhenUsed="0"/>
-    <w:lsdException w:name="Medium List 1 Accent 6" w:semiHidden="0" w:uiPriority="65" w:unhideWhenUsed="0"/>
-    <w:lsdException w:name="Medium List 2 Accent 6" w:semiHidden="0" w:uiPriority="66" w:unhideWhenUsed="0"/>
-    <w:lsdException w:name="Medium Grid 1 Accent 6" w:semiHidden="0" w:uiPriority="67" w:unhideWhenUsed="0"/>
-    <w:lsdException w:name="Medium Grid 2 Accent 6" w:semiHidden="0" w:uiPriority="68" w:unhideWhenUsed="0"/>
-    <w:lsdException w:name="Medium Grid 3 Accent 6" w:semiHidden="0" w:uiPriority="69" w:unhideWhenUsed="0"/>
-    <w:lsdException w:name="Dark List Accent 6" w:semiHidden="0" w:uiPriority="70" w:unhideWhenUsed="0"/>
-    <w:lsdException w:name="Colorful Shading Accent 6" w:semiHidden="0" w:uiPriority="71" w:unhideWhenUsed="0"/>
-    <w:lsdException w:name="Colorful List Accent 6" w:semiHidden="0" w:uiPriority="72" w:unhideWhenUsed="0"/>
-    <w:lsdException w:name="Colorful Grid Accent 6" w:semiHidden="0" w:uiPriority="73" w:unhideWhenUsed="0"/>
-    <w:lsdException w:name="Subtle Emphasis" w:semiHidden="0" w:uiPriority="19" w:unhideWhenUsed="0" w:qFormat="1"/>
-    <w:lsdException w:name="Intense Emphasis" w:semiHidden="0" w:uiPriority="21" w:unhideWhenUsed="0" w:qFormat="1"/>
-    <w:lsdException w:name="Subtle Reference" w:semiHidden="0" w:uiPriority="31" w:unhideWhenUsed="0" w:qFormat="1"/>
-    <w:lsdException w:name="Intense Reference" w:semiHidden="0" w:uiPriority="32" w:unhideWhenUsed="0" w:qFormat="1"/>
-    <w:lsdException w:name="Book Title" w:semiHidden="0" w:uiPriority="33" w:unhideWhenUsed="0" w:qFormat="1"/>
-    <w:lsdException w:name="Bibliography" w:uiPriority="37"/>
-    <w:lsdException w:name="TOC Heading" w:uiPriority="39" w:qFormat="1"/>
+  <w:latentStyles w:defLockedState="0" w:defUIPriority="99" w:defSemiHidden="0" w:defUnhideWhenUsed="0" w:defQFormat="0" w:count="371">
+    <w:lsdException w:name="Normal" w:uiPriority="0" w:qFormat="1"/>
+    <w:lsdException w:name="heading 1" w:uiPriority="9" w:qFormat="1"/>
+    <w:lsdException w:name="heading 2" w:semiHidden="1" w:uiPriority="9" w:unhideWhenUsed="1" w:qFormat="1"/>
+    <w:lsdException w:name="heading 3" w:semiHidden="1" w:uiPriority="9" w:unhideWhenUsed="1" w:qFormat="1"/>
+    <w:lsdException w:name="heading 4" w:semiHidden="1" w:uiPriority="9" w:unhideWhenUsed="1" w:qFormat="1"/>
+    <w:lsdException w:name="heading 5" w:semiHidden="1" w:uiPriority="9" w:unhideWhenUsed="1" w:qFormat="1"/>
+    <w:lsdException w:name="heading 6" w:semiHidden="1" w:uiPriority="9" w:unhideWhenUsed="1" w:qFormat="1"/>
+    <w:lsdException w:name="heading 7" w:semiHidden="1" w:uiPriority="9" w:unhideWhenUsed="1" w:qFormat="1"/>
+    <w:lsdException w:name="heading 8" w:semiHidden="1" w:uiPriority="9" w:unhideWhenUsed="1" w:qFormat="1"/>
+    <w:lsdException w:name="heading 9" w:semiHidden="1" w:uiPriority="9" w:unhideWhenUsed="1" w:qFormat="1"/>
+    <w:lsdException w:name="index 1" w:semiHidden="1" w:unhideWhenUsed="1"/>
+    <w:lsdException w:name="index 2" w:semiHidden="1" w:unhideWhenUsed="1"/>
+    <w:lsdException w:name="index 3" w:semiHidden="1" w:unhideWhenUsed="1"/>
+    <w:lsdException w:name="index 4" w:semiHidden="1" w:unhideWhenUsed="1"/>
+    <w:lsdException w:name="index 5" w:semiHidden="1" w:unhideWhenUsed="1"/>
+    <w:lsdException w:name="index 6" w:semiHidden="1" w:unhideWhenUsed="1"/>
+    <w:lsdException w:name="index 7" w:semiHidden="1" w:unhideWhenUsed="1"/>
+    <w:lsdException w:name="index 8" w:semiHidden="1" w:unhideWhenUsed="1"/>
+    <w:lsdException w:name="index 9" w:semiHidden="1" w:unhideWhenUsed="1"/>
+    <w:lsdException w:name="toc 1" w:semiHidden="1" w:uiPriority="39" w:unhideWhenUsed="1"/>
+    <w:lsdException w:name="toc 2" w:semiHidden="1" w:uiPriority="39" w:unhideWhenUsed="1"/>
+    <w:lsdException w:name="toc 3" w:semiHidden="1" w:uiPriority="39" w:unhideWhenUsed="1"/>
+    <w:lsdException w:name="toc 4" w:semiHidden="1" w:uiPriority="39" w:unhideWhenUsed="1"/>
+    <w:lsdException w:name="toc 5" w:semiHidden="1" w:uiPriority="39" w:unhideWhenUsed="1"/>
+    <w:lsdException w:name="toc 6" w:semiHidden="1" w:uiPriority="39" w:unhideWhenUsed="1"/>
+    <w:lsdException w:name="toc 7" w:semiHidden="1" w:uiPriority="39" w:unhideWhenUsed="1"/>
+    <w:lsdException w:name="toc 8" w:semiHidden="1" w:uiPriority="39" w:unhideWhenUsed="1"/>
+    <w:lsdException w:name="toc 9" w:semiHidden="1" w:uiPriority="39" w:unhideWhenUsed="1"/>
+    <w:lsdException w:name="Normal Indent" w:semiHidden="1" w:unhideWhenUsed="1"/>
+    <w:lsdException w:name="footnote text" w:semiHidden="1" w:unhideWhenUsed="1"/>
+    <w:lsdException w:name="annotation text" w:semiHidden="1" w:unhideWhenUsed="1"/>
+    <w:lsdException w:name="header" w:semiHidden="1" w:unhideWhenUsed="1"/>
+    <w:lsdException w:name="footer" w:semiHidden="1" w:unhideWhenUsed="1"/>
+    <w:lsdException w:name="index heading" w:semiHidden="1" w:unhideWhenUsed="1"/>
+    <w:lsdException w:name="caption" w:semiHidden="1" w:uiPriority="35" w:unhideWhenUsed="1" w:qFormat="1"/>
+    <w:lsdException w:name="table of figures" w:semiHidden="1" w:unhideWhenUsed="1"/>
+    <w:lsdException w:name="envelope address" w:semiHidden="1" w:unhideWhenUsed="1"/>
+    <w:lsdException w:name="envelope return" w:semiHidden="1" w:unhideWhenUsed="1"/>
+    <w:lsdException w:name="footnote reference" w:semiHidden="1" w:unhideWhenUsed="1"/>
+    <w:lsdException w:name="annotation reference" w:semiHidden="1" w:unhideWhenUsed="1"/>
+    <w:lsdException w:name="line number" w:semiHidden="1" w:unhideWhenUsed="1"/>
+    <w:lsdException w:name="page number" w:semiHidden="1" w:unhideWhenUsed="1"/>
+    <w:lsdException w:name="endnote reference" w:semiHidden="1" w:unhideWhenUsed="1"/>
+    <w:lsdException w:name="endnote text" w:semiHidden="1" w:unhideWhenUsed="1"/>
+    <w:lsdException w:name="table of authorities" w:semiHidden="1" w:unhideWhenUsed="1"/>
+    <w:lsdException w:name="macro" w:semiHidden="1" w:unhideWhenUsed="1"/>
+    <w:lsdException w:name="toa heading" w:semiHidden="1" w:unhideWhenUsed="1"/>
+    <w:lsdException w:name="List" w:semiHidden="1" w:unhideWhenUsed="1"/>
+    <w:lsdException w:name="List Bullet" w:semiHidden="1" w:unhideWhenUsed="1"/>
+    <w:lsdException w:name="List Number" w:semiHidden="1" w:unhideWhenUsed="1"/>
+    <w:lsdException w:name="List 2" w:semiHidden="1" w:unhideWhenUsed="1"/>
+    <w:lsdException w:name="List 3" w:semiHidden="1" w:unhideWhenUsed="1"/>
+    <w:lsdException w:name="List 4" w:semiHidden="1" w:unhideWhenUsed="1"/>
+    <w:lsdException w:name="List 5" w:semiHidden="1" w:unhideWhenUsed="1"/>
+    <w:lsdException w:name="List Bullet 2" w:semiHidden="1" w:unhideWhenUsed="1"/>
+    <w:lsdException w:name="List Bullet 3" w:semiHidden="1" w:unhideWhenUsed="1"/>
+    <w:lsdException w:name="List Bullet 4" w:semiHidden="1" w:unhideWhenUsed="1"/>
+    <w:lsdException w:name="List Bullet 5" w:semiHidden="1" w:unhideWhenUsed="1"/>
+    <w:lsdException w:name="List Number 2" w:semiHidden="1" w:unhideWhenUsed="1"/>
+    <w:lsdException w:name="List Number 3" w:semiHidden="1" w:unhideWhenUsed="1"/>
+    <w:lsdException w:name="List Number 4" w:semiHidden="1" w:unhideWhenUsed="1"/>
+    <w:lsdException w:name="List Number 5" w:semiHidden="1" w:unhideWhenUsed="1"/>
+    <w:lsdException w:name="Title" w:uiPriority="10" w:qFormat="1"/>
+    <w:lsdException w:name="Closing" w:semiHidden="1" w:unhideWhenUsed="1"/>
+    <w:lsdException w:name="Signature" w:semiHidden="1" w:unhideWhenUsed="1"/>
+    <w:lsdException w:name="Default Paragraph Font" w:semiHidden="1" w:uiPriority="1" w:unhideWhenUsed="1"/>
+    <w:lsdException w:name="Body Text" w:semiHidden="1" w:uiPriority="0" w:unhideWhenUsed="1"/>
+    <w:lsdException w:name="Body Text Indent" w:semiHidden="1" w:unhideWhenUsed="1"/>
+    <w:lsdException w:name="List Continue" w:semiHidden="1" w:unhideWhenUsed="1"/>
+    <w:lsdException w:name="List Continue 2" w:semiHidden="1" w:unhideWhenUsed="1"/>
+    <w:lsdException w:name="List Continue 3" w:semiHidden="1" w:unhideWhenUsed="1"/>
+    <w:lsdException w:name="List Continue 4" w:semiHidden="1" w:unhideWhenUsed="1"/>
+    <w:lsdException w:name="List Continue 5" w:semiHidden="1" w:unhideWhenUsed="1"/>
+    <w:lsdException w:name="Message Header" w:semiHidden="1" w:unhideWhenUsed="1"/>
+    <w:lsdException w:name="Subtitle" w:uiPriority="11" w:qFormat="1"/>
+    <w:lsdException w:name="Salutation" w:semiHidden="1" w:unhideWhenUsed="1"/>
+    <w:lsdException w:name="Date" w:semiHidden="1" w:unhideWhenUsed="1"/>
+    <w:lsdException w:name="Body Text First Indent" w:semiHidden="1" w:unhideWhenUsed="1"/>
+    <w:lsdException w:name="Body Text First Indent 2" w:semiHidden="1" w:unhideWhenUsed="1"/>
+    <w:lsdException w:name="Note Heading" w:semiHidden="1" w:unhideWhenUsed="1"/>
+    <w:lsdException w:name="Body Text 2" w:semiHidden="1" w:unhideWhenUsed="1"/>
+    <w:lsdException w:name="Body Text 3" w:semiHidden="1" w:unhideWhenUsed="1"/>
+    <w:lsdException w:name="Body Text Indent 2" w:semiHidden="1" w:unhideWhenUsed="1"/>
+    <w:lsdException w:name="Body Text Indent 3" w:semiHidden="1" w:unhideWhenUsed="1"/>
+    <w:lsdException w:name="Block Text" w:semiHidden="1" w:unhideWhenUsed="1"/>
+    <w:lsdException w:name="Hyperlink" w:semiHidden="1" w:unhideWhenUsed="1"/>
+    <w:lsdException w:name="FollowedHyperlink" w:semiHidden="1" w:unhideWhenUsed="1"/>
+    <w:lsdException w:name="Strong" w:uiPriority="22" w:qFormat="1"/>
+    <w:lsdException w:name="Emphasis" w:uiPriority="20" w:qFormat="1"/>
+    <w:lsdException w:name="Document Map" w:semiHidden="1" w:unhideWhenUsed="1"/>
+    <w:lsdException w:name="Plain Text" w:semiHidden="1" w:unhideWhenUsed="1"/>
+    <w:lsdException w:name="E-mail Signature" w:semiHidden="1" w:unhideWhenUsed="1"/>
+    <w:lsdException w:name="HTML Top of Form" w:semiHidden="1" w:unhideWhenUsed="1"/>
+    <w:lsdException w:name="HTML Bottom of Form" w:semiHidden="1" w:unhideWhenUsed="1"/>
+    <w:lsdException w:name="Normal (Web)" w:semiHidden="1" w:unhideWhenUsed="1"/>
+    <w:lsdException w:name="HTML Acronym" w:semiHidden="1" w:unhideWhenUsed="1"/>
+    <w:lsdException w:name="HTML Address" w:semiHidden="1" w:unhideWhenUsed="1"/>
+    <w:lsdException w:name="HTML Cite" w:semiHidden="1" w:unhideWhenUsed="1"/>
+    <w:lsdException w:name="HTML Code" w:semiHidden="1" w:unhideWhenUsed="1"/>
+    <w:lsdException w:name="HTML Definition" w:semiHidden="1" w:unhideWhenUsed="1"/>
+    <w:lsdException w:name="HTML Keyboard" w:semiHidden="1" w:unhideWhenUsed="1"/>
+    <w:lsdException w:name="HTML Preformatted" w:semiHidden="1" w:unhideWhenUsed="1"/>
+    <w:lsdException w:name="HTML Sample" w:semiHidden="1" w:unhideWhenUsed="1"/>
+    <w:lsdException w:name="HTML Typewriter" w:semiHidden="1" w:unhideWhenUsed="1"/>
+    <w:lsdException w:name="HTML Variable" w:semiHidden="1" w:unhideWhenUsed="1"/>
+    <w:lsdException w:name="Normal Table" w:semiHidden="1" w:unhideWhenUsed="1"/>
+    <w:lsdException w:name="annotation subject" w:semiHidden="1" w:unhideWhenUsed="1"/>
+    <w:lsdException w:name="No List" w:semiHidden="1" w:unhideWhenUsed="1"/>
+    <w:lsdException w:name="Outline List 1" w:semiHidden="1" w:unhideWhenUsed="1"/>
+    <w:lsdException w:name="Outline List 2" w:semiHidden="1" w:unhideWhenUsed="1"/>
+    <w:lsdException w:name="Outline List 3" w:semiHidden="1" w:unhideWhenUsed="1"/>
+    <w:lsdException w:name="Table Simple 1" w:semiHidden="1" w:unhideWhenUsed="1"/>
+    <w:lsdException w:name="Table Simple 2" w:semiHidden="1" w:unhideWhenUsed="1"/>
+    <w:lsdException w:name="Table Simple 3" w:semiHidden="1" w:unhideWhenUsed="1"/>
+    <w:lsdException w:name="Table Classic 1" w:semiHidden="1" w:unhideWhenUsed="1"/>
+    <w:lsdException w:name="Table Classic 2" w:semiHidden="1" w:unhideWhenUsed="1"/>
+    <w:lsdException w:name="Table Classic 3" w:semiHidden="1" w:unhideWhenUsed="1"/>
+    <w:lsdException w:name="Table Classic 4" w:semiHidden="1" w:unhideWhenUsed="1"/>
+    <w:lsdException w:name="Table Colorful 1" w:semiHidden="1" w:unhideWhenUsed="1"/>
+    <w:lsdException w:name="Table Colorful 2" w:semiHidden="1" w:unhideWhenUsed="1"/>
+    <w:lsdException w:name="Table Colorful 3" w:semiHidden="1" w:unhideWhenUsed="1"/>
+    <w:lsdException w:name="Table Columns 1" w:semiHidden="1" w:unhideWhenUsed="1"/>
+    <w:lsdException w:name="Table Columns 2" w:semiHidden="1" w:unhideWhenUsed="1"/>
+    <w:lsdException w:name="Table Columns 3" w:semiHidden="1" w:unhideWhenUsed="1"/>
+    <w:lsdException w:name="Table Columns 4" w:semiHidden="1" w:unhideWhenUsed="1"/>
+    <w:lsdException w:name="Table Columns 5" w:semiHidden="1" w:unhideWhenUsed="1"/>
+    <w:lsdException w:name="Table Grid 1" w:semiHidden="1" w:unhideWhenUsed="1"/>
+    <w:lsdException w:name="Table Grid 2" w:semiHidden="1" w:unhideWhenUsed="1"/>
+    <w:lsdException w:name="Table Grid 3" w:semiHidden="1" w:unhideWhenUsed="1"/>
+    <w:lsdException w:name="Table Grid 4" w:semiHidden="1" w:unhideWhenUsed="1"/>
+    <w:lsdException w:name="Table Grid 5" w:semiHidden="1" w:unhideWhenUsed="1"/>
+    <w:lsdException w:name="Table Grid 6" w:semiHidden="1" w:unhideWhenUsed="1"/>
+    <w:lsdException w:name="Table Grid 7" w:semiHidden="1" w:unhideWhenUsed="1"/>
+    <w:lsdException w:name="Table Grid 8" w:semiHidden="1" w:unhideWhenUsed="1"/>
+    <w:lsdException w:name="Table List 1" w:semiHidden="1" w:unhideWhenUsed="1"/>
+    <w:lsdException w:name="Table List 2" w:semiHidden="1" w:unhideWhenUsed="1"/>
+    <w:lsdException w:name="Table List 3" w:semiHidden="1" w:unhideWhenUsed="1"/>
+    <w:lsdException w:name="Table List 4" w:semiHidden="1" w:unhideWhenUsed="1"/>
+    <w:lsdException w:name="Table List 5" w:semiHidden="1" w:unhideWhenUsed="1"/>
+    <w:lsdException w:name="Table List 6" w:semiHidden="1" w:unhideWhenUsed="1"/>
+    <w:lsdException w:name="Table List 7" w:semiHidden="1" w:unhideWhenUsed="1"/>
+    <w:lsdException w:name="Table List 8" w:semiHidden="1" w:unhideWhenUsed="1"/>
+    <w:lsdException w:name="Table 3D effects 1" w:semiHidden="1" w:unhideWhenUsed="1"/>
+    <w:lsdException w:name="Table 3D effects 2" w:semiHidden="1" w:unhideWhenUsed="1"/>
+    <w:lsdException w:name="Table 3D effects 3" w:semiHidden="1" w:unhideWhenUsed="1"/>
+    <w:lsdException w:name="Table Contemporary" w:semiHidden="1" w:unhideWhenUsed="1"/>
+    <w:lsdException w:name="Table Elegant" w:semiHidden="1" w:unhideWhenUsed="1"/>
+    <w:lsdException w:name="Table Professional" w:semiHidden="1" w:unhideWhenUsed="1"/>
+    <w:lsdException w:name="Table Subtle 1" w:semiHidden="1" w:unhideWhenUsed="1"/>
+    <w:lsdException w:name="Table Subtle 2" w:semiHidden="1" w:unhideWhenUsed="1"/>
+    <w:lsdException w:name="Table Web 1" w:semiHidden="1" w:unhideWhenUsed="1"/>
+    <w:lsdException w:name="Table Web 2" w:semiHidden="1" w:unhideWhenUsed="1"/>
+    <w:lsdException w:name="Table Web 3" w:semiHidden="1" w:unhideWhenUsed="1"/>
+    <w:lsdException w:name="Balloon Text" w:semiHidden="1" w:unhideWhenUsed="1"/>
+    <w:lsdException w:name="Table Grid" w:uiPriority="39"/>
+    <w:lsdException w:name="Table Theme" w:semiHidden="1" w:unhideWhenUsed="1"/>
+    <w:lsdException w:name="Placeholder Text" w:semiHidden="1"/>
+    <w:lsdException w:name="No Spacing" w:uiPriority="1" w:qFormat="1"/>
+    <w:lsdException w:name="Light Shading" w:uiPriority="60"/>
+    <w:lsdException w:name="Light List" w:uiPriority="61"/>
+    <w:lsdException w:name="Light Grid" w:uiPriority="62"/>
+    <w:lsdException w:name="Medium Shading 1" w:uiPriority="63"/>
+    <w:lsdException w:name="Medium Shading 2" w:uiPriority="64"/>
+    <w:lsdException w:name="Medium List 1" w:uiPriority="65"/>
+    <w:lsdException w:name="Medium List 2" w:uiPriority="66"/>
+    <w:lsdException w:name="Medium Grid 1" w:uiPriority="67"/>
+    <w:lsdException w:name="Medium Grid 2" w:uiPriority="68"/>
+    <w:lsdException w:name="Medium Grid 3" w:uiPriority="69"/>
+    <w:lsdException w:name="Dark List" w:uiPriority="70"/>
+    <w:lsdException w:name="Colorful Shading" w:uiPriority="71"/>
+    <w:lsdException w:name="Colorful List" w:uiPriority="72"/>
+    <w:lsdException w:name="Colorful Grid" w:uiPriority="73"/>
+    <w:lsdException w:name="Light Shading Accent 1" w:uiPriority="60"/>
+    <w:lsdException w:name="Light List Accent 1" w:uiPriority="61"/>
+    <w:lsdException w:name="Light Grid Accent 1" w:uiPriority="62"/>
+    <w:lsdException w:name="Medium Shading 1 Accent 1" w:uiPriority="63"/>
+    <w:lsdException w:name="Medium Shading 2 Accent 1" w:uiPriority="64"/>
+    <w:lsdException w:name="Medium List 1 Accent 1" w:uiPriority="65"/>
+    <w:lsdException w:name="Revision" w:semiHidden="1"/>
+    <w:lsdException w:name="List Paragraph" w:uiPriority="34" w:qFormat="1"/>
+    <w:lsdException w:name="Quote" w:uiPriority="29" w:qFormat="1"/>
+    <w:lsdException w:name="Intense Quote" w:uiPriority="30" w:qFormat="1"/>
+    <w:lsdException w:name="Medium List 2 Accent 1" w:uiPriority="66"/>
+    <w:lsdException w:name="Medium Grid 1 Accent 1" w:uiPriority="67"/>
+    <w:lsdException w:name="Medium Grid 2 Accent 1" w:uiPriority="68"/>
+    <w:lsdException w:name="Medium Grid 3 Accent 1" w:uiPriority="69"/>
+    <w:lsdException w:name="Dark List Accent 1" w:uiPriority="70"/>
+    <w:lsdException w:name="Colorful Shading Accent 1" w:uiPriority="71"/>
+    <w:lsdException w:name="Colorful List Accent 1" w:uiPriority="72"/>
+    <w:lsdException w:name="Colorful Grid Accent 1" w:uiPriority="73"/>
+    <w:lsdException w:name="Light Shading Accent 2" w:uiPriority="60"/>
+    <w:lsdException w:name="Light List Accent 2" w:uiPriority="61"/>
+    <w:lsdException w:name="Light Grid Accent 2" w:uiPriority="62"/>
+    <w:lsdException w:name="Medium Shading 1 Accent 2" w:uiPriority="63"/>
+    <w:lsdException w:name="Medium Shading 2 Accent 2" w:uiPriority="64"/>
+    <w:lsdException w:name="Medium List 1 Accent 2" w:uiPriority="65"/>
+    <w:lsdException w:name="Medium List 2 Accent 2" w:uiPriority="66"/>
+    <w:lsdException w:name="Medium Grid 1 Accent 2" w:uiPriority="67"/>
+    <w:lsdException w:name="Medium Grid 2 Accent 2" w:uiPriority="68"/>
+    <w:lsdException w:name="Medium Grid 3 Accent 2" w:uiPriority="69"/>
+    <w:lsdException w:name="Dark List Accent 2" w:uiPriority="70"/>
+    <w:lsdException w:name="Colorful Shading Accent 2" w:uiPriority="71"/>
+    <w:lsdException w:name="Colorful List Accent 2" w:uiPriority="72"/>
+    <w:lsdException w:name="Colorful Grid Accent 2" w:uiPriority="73"/>
+    <w:lsdException w:name="Light Shading Accent 3" w:uiPriority="60"/>
+    <w:lsdException w:name="Light List Accent 3" w:uiPriority="61"/>
+    <w:lsdException w:name="Light Grid Accent 3" w:uiPriority="62"/>
+    <w:lsdException w:name="Medium Shading 1 Accent 3" w:uiPriority="63"/>
+    <w:lsdException w:name="Medium Shading 2 Accent 3" w:uiPriority="64"/>
+    <w:lsdException w:name="Medium List 1 Accent 3" w:uiPriority="65"/>
+    <w:lsdException w:name="Medium List 2 Accent 3" w:uiPriority="66"/>
+    <w:lsdException w:name="Medium Grid 1 Accent 3" w:uiPriority="67"/>
+    <w:lsdException w:name="Medium Grid 2 Accent 3" w:uiPriority="68"/>
+    <w:lsdException w:name="Medium Grid 3 Accent 3" w:uiPriority="69"/>
+    <w:lsdException w:name="Dark List Accent 3" w:uiPriority="70"/>
+    <w:lsdException w:name="Colorful Shading Accent 3" w:uiPriority="71"/>
+    <w:lsdException w:name="Colorful List Accent 3" w:uiPriority="72"/>
+    <w:lsdException w:name="Colorful Grid Accent 3" w:uiPriority="73"/>
+    <w:lsdException w:name="Light Shading Accent 4" w:uiPriority="60"/>
+    <w:lsdException w:name="Light List Accent 4" w:uiPriority="61"/>
+    <w:lsdException w:name="Light Grid Accent 4" w:uiPriority="62"/>
+    <w:lsdException w:name="Medium Shading 1 Accent 4" w:uiPriority="63"/>
+    <w:lsdException w:name="Medium Shading 2 Accent 4" w:uiPriority="64"/>
+    <w:lsdException w:name="Medium List 1 Accent 4" w:uiPriority="65"/>
+    <w:lsdException w:name="Medium List 2 Accent 4" w:uiPriority="66"/>
+    <w:lsdException w:name="Medium Grid 1 Accent 4" w:uiPriority="67"/>
+    <w:lsdException w:name="Medium Grid 2 Accent 4" w:uiPriority="68"/>
+    <w:lsdException w:name="Medium Grid 3 Accent 4" w:uiPriority="69"/>
+    <w:lsdException w:name="Dark List Accent 4" w:uiPriority="70"/>
+    <w:lsdException w:name="Colorful Shading Accent 4" w:uiPriority="71"/>
+    <w:lsdException w:name="Colorful List Accent 4" w:uiPriority="72"/>
+    <w:lsdException w:name="Colorful Grid Accent 4" w:uiPriority="73"/>
+    <w:lsdException w:name="Light Shading Accent 5" w:uiPriority="60"/>
+    <w:lsdException w:name="Light List Accent 5" w:uiPriority="61"/>
+    <w:lsdException w:name="Light Grid Accent 5" w:uiPriority="62"/>
+    <w:lsdException w:name="Medium Shading 1 Accent 5" w:uiPriority="63"/>
+    <w:lsdException w:name="Medium Shading 2 Accent 5" w:uiPriority="64"/>
+    <w:lsdException w:name="Medium List 1 Accent 5" w:uiPriority="65"/>
+    <w:lsdException w:name="Medium List 2 Accent 5" w:uiPriority="66"/>
+    <w:lsdException w:name="Medium Grid 1 Accent 5" w:uiPriority="67"/>
+    <w:lsdException w:name="Medium Grid 2 Accent 5" w:uiPriority="68"/>
+    <w:lsdException w:name="Medium Grid 3 Accent 5" w:uiPriority="69"/>
+    <w:lsdException w:name="Dark List Accent 5" w:uiPriority="70"/>
+    <w:lsdException w:name="Colorful Shading Accent 5" w:uiPriority="71"/>
+    <w:lsdException w:name="Colorful List Accent 5" w:uiPriority="72"/>
+    <w:lsdException w:name="Colorful Grid Accent 5" w:uiPriority="73"/>
+    <w:lsdException w:name="Light Shading Accent 6" w:uiPriority="60"/>
+    <w:lsdException w:name="Light List Accent 6" w:uiPriority="61"/>
+    <w:lsdException w:name="Light Grid Accent 6" w:uiPriority="62"/>
+    <w:lsdException w:name="Medium Shading 1 Accent 6" w:uiPriority="63"/>
+    <w:lsdException w:name="Medium Shading 2 Accent 6" w:uiPriority="64"/>
+    <w:lsdException w:name="Medium List 1 Accent 6" w:uiPriority="65"/>
+    <w:lsdException w:name="Medium List 2 Accent 6" w:uiPriority="66"/>
+    <w:lsdException w:name="Medium Grid 1 Accent 6" w:uiPriority="67"/>
+    <w:lsdException w:name="Medium Grid 2 Accent 6" w:uiPriority="68"/>
+    <w:lsdException w:name="Medium Grid 3 Accent 6" w:uiPriority="69"/>
+    <w:lsdException w:name="Dark List Accent 6" w:uiPriority="70"/>
+    <w:lsdException w:name="Colorful Shading Accent 6" w:uiPriority="71"/>
+    <w:lsdException w:name="Colorful List Accent 6" w:uiPriority="72"/>
+    <w:lsdException w:name="Colorful Grid Accent 6" w:uiPriority="73"/>
+    <w:lsdException w:name="Subtle Emphasis" w:uiPriority="19" w:qFormat="1"/>
+    <w:lsdException w:name="Intense Emphasis" w:uiPriority="21" w:qFormat="1"/>
+    <w:lsdException w:name="Subtle Reference" w:uiPriority="31" w:qFormat="1"/>
+    <w:lsdException w:name="Intense Reference" w:uiPriority="32" w:qFormat="1"/>
+    <w:lsdException w:name="Book Title" w:uiPriority="33" w:qFormat="1"/>
+    <w:lsdException w:name="Bibliography" w:semiHidden="1" w:uiPriority="37" w:unhideWhenUsed="1"/>
+    <w:lsdException w:name="TOC Heading" w:semiHidden="1" w:uiPriority="39" w:unhideWhenUsed="1" w:qFormat="1"/>
+    <w:lsdException w:name="Plain Table 1" w:uiPriority="41"/>
+    <w:lsdException w:name="Plain Table 2" w:uiPriority="42"/>
+    <w:lsdException w:name="Plain Table 3" w:uiPriority="43"/>
+    <w:lsdException w:name="Plain Table 4" w:uiPriority="44"/>
+    <w:lsdException w:name="Plain Table 5" w:uiPriority="45"/>
+    <w:lsdException w:name="Grid Table Light" w:uiPriority="40"/>
+    <w:lsdException w:name="Grid Table 1 Light" w:uiPriority="46"/>
+    <w:lsdException w:name="Grid Table 2" w:uiPriority="47"/>
+    <w:lsdException w:name="Grid Table 3" w:uiPriority="48"/>
+    <w:lsdException w:name="Grid Table 4" w:uiPriority="49"/>
+    <w:lsdException w:name="Grid Table 5 Dark" w:uiPriority="50"/>
+    <w:lsdException w:name="Grid Table 6 Colorful" w:uiPriority="51"/>
+    <w:lsdException w:name="Grid Table 7 Colorful" w:uiPriority="52"/>
+    <w:lsdException w:name="Grid Table 1 Light Accent 1" w:uiPriority="46"/>
+    <w:lsdException w:name="Grid Table 2 Accent 1" w:uiPriority="47"/>
+    <w:lsdException w:name="Grid Table 3 Accent 1" w:uiPriority="48"/>
+    <w:lsdException w:name="Grid Table 4 Accent 1" w:uiPriority="49"/>
+    <w:lsdException w:name="Grid Table 5 Dark Accent 1" w:uiPriority="50"/>
+    <w:lsdException w:name="Grid Table 6 Colorful Accent 1" w:uiPriority="51"/>
+    <w:lsdException w:name="Grid Table 7 Colorful Accent 1" w:uiPriority="52"/>
+    <w:lsdException w:name="Grid Table 1 Light Accent 2" w:uiPriority="46"/>
+    <w:lsdException w:name="Grid Table 2 Accent 2" w:uiPriority="47"/>
+    <w:lsdException w:name="Grid Table 3 Accent 2" w:uiPriority="48"/>
+    <w:lsdException w:name="Grid Table 4 Accent 2" w:uiPriority="49"/>
+    <w:lsdException w:name="Grid Table 5 Dark Accent 2" w:uiPriority="50"/>
+    <w:lsdException w:name="Grid Table 6 Colorful Accent 2" w:uiPriority="51"/>
+    <w:lsdException w:name="Grid Table 7 Colorful Accent 2" w:uiPriority="52"/>
+    <w:lsdException w:name="Grid Table 1 Light Accent 3" w:uiPriority="46"/>
+    <w:lsdException w:name="Grid Table 2 Accent 3" w:uiPriority="47"/>
+    <w:lsdException w:name="Grid Table 3 Accent 3" w:uiPriority="48"/>
+    <w:lsdException w:name="Grid Table 4 Accent 3" w:uiPriority="49"/>
+    <w:lsdException w:name="Grid Table 5 Dark Accent 3" w:uiPriority="50"/>
+    <w:lsdException w:name="Grid Table 6 Colorful Accent 3" w:uiPriority="51"/>
+    <w:lsdException w:name="Grid Table 7 Colorful Accent 3" w:uiPriority="52"/>
+    <w:lsdException w:name="Grid Table 1 Light Accent 4" w:uiPriority="46"/>
+    <w:lsdException w:name="Grid Table 2 Accent 4" w:uiPriority="47"/>
+    <w:lsdException w:name="Grid Table 3 Accent 4" w:uiPriority="48"/>
+    <w:lsdException w:name="Grid Table 4 Accent 4" w:uiPriority="49"/>
+    <w:lsdException w:name="Grid Table 5 Dark Accent 4" w:uiPriority="50"/>
+    <w:lsdException w:name="Grid Table 6 Colorful Accent 4" w:uiPriority="51"/>
+    <w:lsdException w:name="Grid Table 7 Colorful Accent 4" w:uiPriority="52"/>
+    <w:lsdException w:name="Grid Table 1 Light Accent 5" w:uiPriority="46"/>
+    <w:lsdException w:name="Grid Table 2 Accent 5" w:uiPriority="47"/>
+    <w:lsdException w:name="Grid Table 3 Accent 5" w:uiPriority="48"/>
+    <w:lsdException w:name="Grid Table 4 Accent 5" w:uiPriority="49"/>
+    <w:lsdException w:name="Grid Table 5 Dark Accent 5" w:uiPriority="50"/>
+    <w:lsdException w:name="Grid Table 6 Colorful Accent 5" w:uiPriority="51"/>
+    <w:lsdException w:name="Grid Table 7 Colorful Accent 5" w:uiPriority="52"/>
+    <w:lsdException w:name="Grid Table 1 Light Accent 6" w:uiPriority="46"/>
+    <w:lsdException w:name="Grid Table 2 Accent 6" w:uiPriority="47"/>
+    <w:lsdException w:name="Grid Table 3 Accent 6" w:uiPriority="48"/>
+    <w:lsdException w:name="Grid Table 4 Accent 6" w:uiPriority="49"/>
+    <w:lsdException w:name="Grid Table 5 Dark Accent 6" w:uiPriority="50"/>
+    <w:lsdException w:name="Grid Table 6 Colorful Accent 6" w:uiPriority="51"/>
+    <w:lsdException w:name="Grid Table 7 Colorful Accent 6" w:uiPriority="52"/>
+    <w:lsdException w:name="List Table 1 Light" w:uiPriority="46"/>
+    <w:lsdException w:name="List Table 2" w:uiPriority="47"/>
+    <w:lsdException w:name="List Table 3" w:uiPriority="48"/>
+    <w:lsdException w:name="List Table 4" w:uiPriority="49"/>
+    <w:lsdException w:name="List Table 5 Dark" w:uiPriority="50"/>
+    <w:lsdException w:name="List Table 6 Colorful" w:uiPriority="51"/>
+    <w:lsdException w:name="List Table 7 Colorful" w:uiPriority="52"/>
+    <w:lsdException w:name="List Table 1 Light Accent 1" w:uiPriority="46"/>
+    <w:lsdException w:name="List Table 2 Accent 1" w:uiPriority="47"/>
+    <w:lsdException w:name="List Table 3 Accent 1" w:uiPriority="48"/>
+    <w:lsdException w:name="List Table 4 Accent 1" w:uiPriority="49"/>
+    <w:lsdException w:name="List Table 5 Dark Accent 1" w:uiPriority="50"/>
+    <w:lsdException w:name="List Table 6 Colorful Accent 1" w:uiPriority="51"/>
+    <w:lsdException w:name="List Table 7 Colorful Accent 1" w:uiPriority="52"/>
+    <w:lsdException w:name="List Table 1 Light Accent 2" w:uiPriority="46"/>
+    <w:lsdException w:name="List Table 2 Accent 2" w:uiPriority="47"/>
+    <w:lsdException w:name="List Table 3 Accent 2" w:uiPriority="48"/>
+    <w:lsdException w:name="List Table 4 Accent 2" w:uiPriority="49"/>
+    <w:lsdException w:name="List Table 5 Dark Accent 2" w:uiPriority="50"/>
+    <w:lsdException w:name="List Table 6 Colorful Accent 2" w:uiPriority="51"/>
+    <w:lsdException w:name="List Table 7 Colorful Accent 2" w:uiPriority="52"/>
+    <w:lsdException w:name="List Table 1 Light Accent 3" w:uiPriority="46"/>
+    <w:lsdException w:name="List Table 2 Accent 3" w:uiPriority="47"/>
+    <w:lsdException w:name="List Table 3 Accent 3" w:uiPriority="48"/>
+    <w:lsdException w:name="List Table 4 Accent 3" w:uiPriority="49"/>
+    <w:lsdException w:name="List Table 5 Dark Accent 3" w:uiPriority="50"/>
+    <w:lsdException w:name="List Table 6 Colorful Accent 3" w:uiPriority="51"/>
+    <w:lsdException w:name="List Table 7 Colorful Accent 3" w:uiPriority="52"/>
+    <w:lsdException w:name="List Table 1 Light Accent 4" w:uiPriority="46"/>
+    <w:lsdException w:name="List Table 2 Accent 4" w:uiPriority="47"/>
+    <w:lsdException w:name="List Table 3 Accent 4" w:uiPriority="48"/>
+    <w:lsdException w:name="List Table 4 Accent 4" w:uiPriority="49"/>
+    <w:lsdException w:name="List Table 5 Dark Accent 4" w:uiPriority="50"/>
+    <w:lsdException w:name="List Table 6 Colorful Accent 4" w:uiPriority="51"/>
+    <w:lsdException w:name="List Table 7 Colorful Accent 4" w:uiPriority="52"/>
+    <w:lsdException w:name="List Table 1 Light Accent 5" w:uiPriority="46"/>
+    <w:lsdException w:name="List Table 2 Accent 5" w:uiPriority="47"/>
+    <w:lsdException w:name="List Table 3 Accent 5" w:uiPriority="48"/>
+    <w:lsdException w:name="List Table 4 Accent 5" w:uiPriority="49"/>
+    <w:lsdException w:name="List Table 5 Dark Accent 5" w:uiPriority="50"/>
+    <w:lsdException w:name="List Table 6 Colorful Accent 5" w:uiPriority="51"/>
+    <w:lsdException w:name="List Table 7 Colorful Accent 5" w:uiPriority="52"/>
+    <w:lsdException w:name="List Table 1 Light Accent 6" w:uiPriority="46"/>
+    <w:lsdException w:name="List Table 2 Accent 6" w:uiPriority="47"/>
+    <w:lsdException w:name="List Table 3 Accent 6" w:uiPriority="48"/>
+    <w:lsdException w:name="List Table 4 Accent 6" w:uiPriority="49"/>
+    <w:lsdException w:name="List Table 5 Dark Accent 6" w:uiPriority="50"/>
+    <w:lsdException w:name="List Table 6 Colorful Accent 6" w:uiPriority="51"/>
+    <w:lsdException w:name="List Table 7 Colorful Accent 6" w:uiPriority="52"/>
   </w:latentStyles>
   <w:style w:type="paragraph" w:default="1" w:styleId="Normal">
     <w:name w:val="Normal"/>
@@ -9945,7 +8007,6 @@
     <w:uiPriority w:val="99"/>
     <w:semiHidden/>
     <w:unhideWhenUsed/>
-    <w:qFormat/>
     <w:tblPr>
       <w:tblInd w:w="0" w:type="dxa"/>
       <w:tblCellMar>
@@ -10137,7 +8198,6 @@
       <w:spacing w:after="0" w:line="240" w:lineRule="auto"/>
     </w:pPr>
     <w:tblPr>
-      <w:tblInd w:w="0" w:type="dxa"/>
       <w:tblBorders>
         <w:top w:val="single" w:sz="4" w:space="0" w:color="auto"/>
         <w:left w:val="single" w:sz="4" w:space="0" w:color="auto"/>
@@ -10146,12 +8206,6 @@
         <w:insideH w:val="single" w:sz="4" w:space="0" w:color="auto"/>
         <w:insideV w:val="single" w:sz="4" w:space="0" w:color="auto"/>
       </w:tblBorders>
-      <w:tblCellMar>
-        <w:top w:w="0" w:type="dxa"/>
-        <w:left w:w="108" w:type="dxa"/>
-        <w:bottom w:w="0" w:type="dxa"/>
-        <w:right w:w="108" w:type="dxa"/>
-      </w:tblCellMar>
     </w:tblPr>
   </w:style>
   <w:style w:type="character" w:styleId="CommentReference">
@@ -10272,7 +8326,7 @@
 </file>
 
 <file path=word/glossary/document.xml><?xml version="1.0" encoding="utf-8"?>
-<w:glossaryDocument xmlns:ve="http://schemas.openxmlformats.org/markup-compatibility/2006" xmlns:o="urn:schemas-microsoft-com:office:office" xmlns:r="http://schemas.openxmlformats.org/officeDocument/2006/relationships" xmlns:m="http://schemas.openxmlformats.org/officeDocument/2006/math" xmlns:v="urn:schemas-microsoft-com:vml" xmlns:wp="http://schemas.openxmlformats.org/drawingml/2006/wordprocessingDrawing" xmlns:w10="urn:schemas-microsoft-com:office:word" xmlns:w="http://schemas.openxmlformats.org/wordprocessingml/2006/main" xmlns:wne="http://schemas.microsoft.com/office/word/2006/wordml">
+<w:glossaryDocument xmlns:wpc="http://schemas.microsoft.com/office/word/2010/wordprocessingCanvas" xmlns:mc="http://schemas.openxmlformats.org/markup-compatibility/2006" xmlns:o="urn:schemas-microsoft-com:office:office" xmlns:r="http://schemas.openxmlformats.org/officeDocument/2006/relationships" xmlns:m="http://schemas.openxmlformats.org/officeDocument/2006/math" xmlns:v="urn:schemas-microsoft-com:vml" xmlns:wp14="http://schemas.microsoft.com/office/word/2010/wordprocessingDrawing" xmlns:wp="http://schemas.openxmlformats.org/drawingml/2006/wordprocessingDrawing" xmlns:w10="urn:schemas-microsoft-com:office:word" xmlns:w="http://schemas.openxmlformats.org/wordprocessingml/2006/main" xmlns:w14="http://schemas.microsoft.com/office/word/2010/wordml" xmlns:w15="http://schemas.microsoft.com/office/word/2012/wordml" xmlns:wpg="http://schemas.microsoft.com/office/word/2010/wordprocessingGroup" xmlns:wpi="http://schemas.microsoft.com/office/word/2010/wordprocessingInk" xmlns:wne="http://schemas.microsoft.com/office/word/2006/wordml" xmlns:wps="http://schemas.microsoft.com/office/word/2010/wordprocessingShape" mc:Ignorable="w14 w15 wp14">
   <w:docParts>
     <w:docPart>
       <w:docPartPr>
@@ -10297,7 +8351,7 @@
           <w:r>
             <w:rPr>
               <w:rFonts w:asciiTheme="majorHAnsi" w:eastAsiaTheme="majorEastAsia" w:hAnsiTheme="majorHAnsi" w:cstheme="majorBidi"/>
-              <w:color w:val="365F91" w:themeColor="accent1" w:themeShade="BF"/>
+              <w:color w:val="2E74B5" w:themeColor="accent1" w:themeShade="BF"/>
               <w:sz w:val="32"/>
               <w:szCs w:val="32"/>
             </w:rPr>
@@ -10337,13 +8391,13 @@
 </file>
 
 <file path=word/glossary/fontTable.xml><?xml version="1.0" encoding="utf-8"?>
-<w:fonts xmlns:r="http://schemas.openxmlformats.org/officeDocument/2006/relationships" xmlns:w="http://schemas.openxmlformats.org/wordprocessingml/2006/main">
+<w:fonts xmlns:mc="http://schemas.openxmlformats.org/markup-compatibility/2006" xmlns:r="http://schemas.openxmlformats.org/officeDocument/2006/relationships" xmlns:w="http://schemas.openxmlformats.org/wordprocessingml/2006/main" xmlns:w14="http://schemas.microsoft.com/office/word/2010/wordml" xmlns:w15="http://schemas.microsoft.com/office/word/2012/wordml" mc:Ignorable="w14 w15">
   <w:font w:name="Times New Roman">
     <w:panose1 w:val="02020603050405020304"/>
-    <w:charset w:val="CC"/>
+    <w:charset w:val="00"/>
     <w:family w:val="roman"/>
     <w:pitch w:val="variable"/>
-    <w:sig w:usb0="E0002EFF" w:usb1="C000785B" w:usb2="00000009" w:usb3="00000000" w:csb0="000001FF" w:csb1="00000000"/>
+    <w:sig w:usb0="E0002EFF" w:usb1="C0007843" w:usb2="00000009" w:usb3="00000000" w:csb0="000001FF" w:csb1="00000000"/>
   </w:font>
   <w:font w:name="Wingdings">
     <w:panose1 w:val="05000000000000000000"/>
@@ -10354,10 +8408,10 @@
   </w:font>
   <w:font w:name="Courier New">
     <w:panose1 w:val="02070309020205020404"/>
-    <w:charset w:val="CC"/>
+    <w:charset w:val="00"/>
     <w:family w:val="modern"/>
     <w:pitch w:val="fixed"/>
-    <w:sig w:usb0="E0002EFF" w:usb1="C0007843" w:usb2="00000009" w:usb3="00000000" w:csb0="000001FF" w:csb1="00000000"/>
+    <w:sig w:usb0="E0002AFF" w:usb1="C0007843" w:usb2="00000009" w:usb3="00000000" w:csb0="000001FF" w:csb1="00000000"/>
   </w:font>
   <w:font w:name="Symbol">
     <w:panose1 w:val="05050102010706020507"/>
@@ -10368,25 +8422,25 @@
   </w:font>
   <w:font w:name="Calibri">
     <w:panose1 w:val="020F0502020204030204"/>
-    <w:charset w:val="CC"/>
+    <w:charset w:val="00"/>
     <w:family w:val="swiss"/>
     <w:pitch w:val="variable"/>
-    <w:sig w:usb0="E0002AFF" w:usb1="C000247B" w:usb2="00000009" w:usb3="00000000" w:csb0="000001FF" w:csb1="00000000"/>
+    <w:sig w:usb0="E00002FF" w:usb1="4000ACFF" w:usb2="00000001" w:usb3="00000000" w:csb0="0000019F" w:csb1="00000000"/>
   </w:font>
   <w:font w:name="SimSun">
     <w:altName w:val="宋体"/>
     <w:panose1 w:val="02010600030101010101"/>
     <w:charset w:val="86"/>
     <w:family w:val="auto"/>
+    <w:notTrueType/>
     <w:pitch w:val="variable"/>
-    <w:sig w:usb0="00000003" w:usb1="288F0000" w:usb2="00000016" w:usb3="00000000" w:csb0="00040001" w:csb1="00000000"/>
+    <w:sig w:usb0="00000001" w:usb1="080E0000" w:usb2="00000010" w:usb3="00000000" w:csb0="00040000" w:csb1="00000000"/>
   </w:font>
   <w:font w:name="F">
     <w:altName w:val="Times New Roman"/>
     <w:charset w:val="00"/>
     <w:family w:val="auto"/>
     <w:pitch w:val="variable"/>
-    <w:sig w:usb0="00000000" w:usb1="00000000" w:usb2="00000000" w:usb3="00000000" w:csb0="00000000" w:csb1="00000000"/>
   </w:font>
   <w:font w:name="Tahoma">
     <w:panose1 w:val="020B0604030504040204"/>
@@ -10402,38 +8456,25 @@
     <w:pitch w:val="variable"/>
     <w:sig w:usb0="F7FFAFFF" w:usb1="E9DFFFFF" w:usb2="0000003F" w:usb3="00000000" w:csb0="003F01FF" w:csb1="00000000"/>
   </w:font>
-  <w:font w:name="Helvetica">
-    <w:panose1 w:val="020B0604020202020204"/>
-    <w:charset w:val="CC"/>
+  <w:font w:name="Calibri Light">
+    <w:panose1 w:val="020F0302020204030204"/>
+    <w:charset w:val="00"/>
     <w:family w:val="swiss"/>
     <w:pitch w:val="variable"/>
-    <w:sig w:usb0="E0002EFF" w:usb1="C0007843" w:usb2="00000009" w:usb3="00000000" w:csb0="000001FF" w:csb1="00000000"/>
-  </w:font>
-  <w:font w:name="Calibri Light">
-    <w:panose1 w:val="020F0302020204030204"/>
-    <w:charset w:val="CC"/>
-    <w:family w:val="swiss"/>
-    <w:pitch w:val="variable"/>
-    <w:sig w:usb0="E0002AFF" w:usb1="C000247B" w:usb2="00000009" w:usb3="00000000" w:csb0="000001FF" w:csb1="00000000"/>
-  </w:font>
-  <w:font w:name="Cambria">
-    <w:panose1 w:val="02040503050406030204"/>
-    <w:charset w:val="CC"/>
-    <w:family w:val="roman"/>
-    <w:pitch w:val="variable"/>
-    <w:sig w:usb0="E00002FF" w:usb1="400004FF" w:usb2="00000000" w:usb3="00000000" w:csb0="0000019F" w:csb1="00000000"/>
+    <w:sig w:usb0="A00002EF" w:usb1="4000207B" w:usb2="00000000" w:usb3="00000000" w:csb0="0000019F" w:csb1="00000000"/>
   </w:font>
 </w:fonts>
 </file>
 
 <file path=word/glossary/settings.xml><?xml version="1.0" encoding="utf-8"?>
-<w:settings xmlns:o="urn:schemas-microsoft-com:office:office" xmlns:r="http://schemas.openxmlformats.org/officeDocument/2006/relationships" xmlns:m="http://schemas.openxmlformats.org/officeDocument/2006/math" xmlns:v="urn:schemas-microsoft-com:vml" xmlns:w10="urn:schemas-microsoft-com:office:word" xmlns:w="http://schemas.openxmlformats.org/wordprocessingml/2006/main" xmlns:sl="http://schemas.openxmlformats.org/schemaLibrary/2006/main">
+<w:settings xmlns:mc="http://schemas.openxmlformats.org/markup-compatibility/2006" xmlns:o="urn:schemas-microsoft-com:office:office" xmlns:r="http://schemas.openxmlformats.org/officeDocument/2006/relationships" xmlns:m="http://schemas.openxmlformats.org/officeDocument/2006/math" xmlns:v="urn:schemas-microsoft-com:vml" xmlns:w10="urn:schemas-microsoft-com:office:word" xmlns:w="http://schemas.openxmlformats.org/wordprocessingml/2006/main" xmlns:w14="http://schemas.microsoft.com/office/word/2010/wordml" xmlns:w15="http://schemas.microsoft.com/office/word/2012/wordml" xmlns:sl="http://schemas.openxmlformats.org/schemaLibrary/2006/main" mc:Ignorable="w14 w15">
   <w:view w:val="normal"/>
   <w:defaultTabStop w:val="720"/>
   <w:hyphenationZone w:val="425"/>
   <w:characterSpacingControl w:val="doNotCompress"/>
   <w:compat>
     <w:useFELayout/>
+    <w:compatSetting w:name="compatibilityMode" w:uri="http://schemas.microsoft.com/office/word" w:val="12"/>
   </w:compat>
   <w:rsids>
     <w:rsidRoot w:val="00A44B79"/>
@@ -10449,6 +8490,7 @@
     <w:rsid w:val="003D7B6B"/>
     <w:rsid w:val="00423050"/>
     <w:rsid w:val="004C3419"/>
+    <w:rsid w:val="004F15EB"/>
     <w:rsid w:val="00540E81"/>
     <w:rsid w:val="00711823"/>
     <w:rsid w:val="007674DA"/>
@@ -10478,7 +8520,7 @@
     <m:mathFont m:val="Cambria Math"/>
     <m:brkBin m:val="before"/>
     <m:brkBinSub m:val="--"/>
-    <m:smallFrac m:val="off"/>
+    <m:smallFrac m:val="0"/>
     <m:dispDef/>
     <m:lMargin m:val="0"/>
     <m:rMargin m:val="0"/>
@@ -10495,7 +8537,7 @@
 </file>
 
 <file path=word/glossary/styles.xml><?xml version="1.0" encoding="utf-8"?>
-<w:styles xmlns:r="http://schemas.openxmlformats.org/officeDocument/2006/relationships" xmlns:w="http://schemas.openxmlformats.org/wordprocessingml/2006/main">
+<w:styles xmlns:mc="http://schemas.openxmlformats.org/markup-compatibility/2006" xmlns:r="http://schemas.openxmlformats.org/officeDocument/2006/relationships" xmlns:w="http://schemas.openxmlformats.org/wordprocessingml/2006/main" xmlns:w14="http://schemas.microsoft.com/office/word/2010/wordml" xmlns:w15="http://schemas.microsoft.com/office/word/2012/wordml" mc:Ignorable="w14 w15">
   <w:docDefaults>
     <w:rPrDefault>
       <w:rPr>
@@ -10511,144 +8553,378 @@
       </w:pPr>
     </w:pPrDefault>
   </w:docDefaults>
-  <w:latentStyles w:defLockedState="0" w:defUIPriority="99" w:defSemiHidden="1" w:defUnhideWhenUsed="1" w:defQFormat="0" w:count="267">
-    <w:lsdException w:name="Normal" w:semiHidden="0" w:uiPriority="0" w:unhideWhenUsed="0" w:qFormat="1"/>
-    <w:lsdException w:name="heading 1" w:semiHidden="0" w:uiPriority="9" w:unhideWhenUsed="0" w:qFormat="1"/>
-    <w:lsdException w:name="heading 2" w:uiPriority="9" w:qFormat="1"/>
-    <w:lsdException w:name="heading 3" w:uiPriority="9" w:qFormat="1"/>
-    <w:lsdException w:name="heading 4" w:uiPriority="9" w:qFormat="1"/>
-    <w:lsdException w:name="heading 5" w:uiPriority="9" w:qFormat="1"/>
-    <w:lsdException w:name="heading 6" w:uiPriority="9" w:qFormat="1"/>
-    <w:lsdException w:name="heading 7" w:uiPriority="9" w:qFormat="1"/>
-    <w:lsdException w:name="heading 8" w:uiPriority="9" w:qFormat="1"/>
-    <w:lsdException w:name="heading 9" w:uiPriority="9" w:qFormat="1"/>
-    <w:lsdException w:name="toc 1" w:uiPriority="39"/>
-    <w:lsdException w:name="toc 2" w:uiPriority="39"/>
-    <w:lsdException w:name="toc 3" w:uiPriority="39"/>
-    <w:lsdException w:name="toc 4" w:uiPriority="39"/>
-    <w:lsdException w:name="toc 5" w:uiPriority="39"/>
-    <w:lsdException w:name="toc 6" w:uiPriority="39"/>
-    <w:lsdException w:name="toc 7" w:uiPriority="39"/>
-    <w:lsdException w:name="toc 8" w:uiPriority="39"/>
-    <w:lsdException w:name="toc 9" w:uiPriority="39"/>
-    <w:lsdException w:name="caption" w:uiPriority="35" w:qFormat="1"/>
-    <w:lsdException w:name="Title" w:semiHidden="0" w:uiPriority="10" w:unhideWhenUsed="0" w:qFormat="1"/>
-    <w:lsdException w:name="Default Paragraph Font" w:uiPriority="1"/>
-    <w:lsdException w:name="Subtitle" w:semiHidden="0" w:uiPriority="11" w:unhideWhenUsed="0" w:qFormat="1"/>
-    <w:lsdException w:name="Strong" w:semiHidden="0" w:uiPriority="22" w:unhideWhenUsed="0" w:qFormat="1"/>
-    <w:lsdException w:name="Emphasis" w:semiHidden="0" w:uiPriority="20" w:unhideWhenUsed="0" w:qFormat="1"/>
-    <w:lsdException w:name="Table Grid" w:semiHidden="0" w:uiPriority="39" w:unhideWhenUsed="0"/>
-    <w:lsdException w:name="Placeholder Text" w:unhideWhenUsed="0"/>
-    <w:lsdException w:name="No Spacing" w:semiHidden="0" w:uiPriority="1" w:unhideWhenUsed="0" w:qFormat="1"/>
-    <w:lsdException w:name="Light Shading" w:semiHidden="0" w:uiPriority="60" w:unhideWhenUsed="0"/>
-    <w:lsdException w:name="Light List" w:semiHidden="0" w:uiPriority="61" w:unhideWhenUsed="0"/>
-    <w:lsdException w:name="Light Grid" w:semiHidden="0" w:uiPriority="62" w:unhideWhenUsed="0"/>
-    <w:lsdException w:name="Medium Shading 1" w:semiHidden="0" w:uiPriority="63" w:unhideWhenUsed="0"/>
-    <w:lsdException w:name="Medium Shading 2" w:semiHidden="0" w:uiPriority="64" w:unhideWhenUsed="0"/>
-    <w:lsdException w:name="Medium List 1" w:semiHidden="0" w:uiPriority="65" w:unhideWhenUsed="0"/>
-    <w:lsdException w:name="Medium List 2" w:semiHidden="0" w:uiPriority="66" w:unhideWhenUsed="0"/>
-    <w:lsdException w:name="Medium Grid 1" w:semiHidden="0" w:uiPriority="67" w:unhideWhenUsed="0"/>
-    <w:lsdException w:name="Medium Grid 2" w:semiHidden="0" w:uiPriority="68" w:unhideWhenUsed="0"/>
-    <w:lsdException w:name="Medium Grid 3" w:semiHidden="0" w:uiPriority="69" w:unhideWhenUsed="0"/>
-    <w:lsdException w:name="Dark List" w:semiHidden="0" w:uiPriority="70" w:unhideWhenUsed="0"/>
-    <w:lsdException w:name="Colorful Shading" w:semiHidden="0" w:uiPriority="71" w:unhideWhenUsed="0"/>
-    <w:lsdException w:name="Colorful List" w:semiHidden="0" w:uiPriority="72" w:unhideWhenUsed="0"/>
-    <w:lsdException w:name="Colorful Grid" w:semiHidden="0" w:uiPriority="73" w:unhideWhenUsed="0"/>
-    <w:lsdException w:name="Light Shading Accent 1" w:semiHidden="0" w:uiPriority="60" w:unhideWhenUsed="0"/>
-    <w:lsdException w:name="Light List Accent 1" w:semiHidden="0" w:uiPriority="61" w:unhideWhenUsed="0"/>
-    <w:lsdException w:name="Light Grid Accent 1" w:semiHidden="0" w:uiPriority="62" w:unhideWhenUsed="0"/>
-    <w:lsdException w:name="Medium Shading 1 Accent 1" w:semiHidden="0" w:uiPriority="63" w:unhideWhenUsed="0"/>
-    <w:lsdException w:name="Medium Shading 2 Accent 1" w:semiHidden="0" w:uiPriority="64" w:unhideWhenUsed="0"/>
-    <w:lsdException w:name="Medium List 1 Accent 1" w:semiHidden="0" w:uiPriority="65" w:unhideWhenUsed="0"/>
-    <w:lsdException w:name="Revision" w:unhideWhenUsed="0"/>
-    <w:lsdException w:name="List Paragraph" w:semiHidden="0" w:uiPriority="34" w:unhideWhenUsed="0" w:qFormat="1"/>
-    <w:lsdException w:name="Quote" w:semiHidden="0" w:uiPriority="29" w:unhideWhenUsed="0" w:qFormat="1"/>
-    <w:lsdException w:name="Intense Quote" w:semiHidden="0" w:uiPriority="30" w:unhideWhenUsed="0" w:qFormat="1"/>
-    <w:lsdException w:name="Medium List 2 Accent 1" w:semiHidden="0" w:uiPriority="66" w:unhideWhenUsed="0"/>
-    <w:lsdException w:name="Medium Grid 1 Accent 1" w:semiHidden="0" w:uiPriority="67" w:unhideWhenUsed="0"/>
-    <w:lsdException w:name="Medium Grid 2 Accent 1" w:semiHidden="0" w:uiPriority="68" w:unhideWhenUsed="0"/>
-    <w:lsdException w:name="Medium Grid 3 Accent 1" w:semiHidden="0" w:uiPriority="69" w:unhideWhenUsed="0"/>
-    <w:lsdException w:name="Dark List Accent 1" w:semiHidden="0" w:uiPriority="70" w:unhideWhenUsed="0"/>
-    <w:lsdException w:name="Colorful Shading Accent 1" w:semiHidden="0" w:uiPriority="71" w:unhideWhenUsed="0"/>
-    <w:lsdException w:name="Colorful List Accent 1" w:semiHidden="0" w:uiPriority="72" w:unhideWhenUsed="0"/>
-    <w:lsdException w:name="Colorful Grid Accent 1" w:semiHidden="0" w:uiPriority="73" w:unhideWhenUsed="0"/>
-    <w:lsdException w:name="Light Shading Accent 2" w:semiHidden="0" w:uiPriority="60" w:unhideWhenUsed="0"/>
-    <w:lsdException w:name="Light List Accent 2" w:semiHidden="0" w:uiPriority="61" w:unhideWhenUsed="0"/>
-    <w:lsdException w:name="Light Grid Accent 2" w:semiHidden="0" w:uiPriority="62" w:unhideWhenUsed="0"/>
-    <w:lsdException w:name="Medium Shading 1 Accent 2" w:semiHidden="0" w:uiPriority="63" w:unhideWhenUsed="0"/>
-    <w:lsdException w:name="Medium Shading 2 Accent 2" w:semiHidden="0" w:uiPriority="64" w:unhideWhenUsed="0"/>
-    <w:lsdException w:name="Medium List 1 Accent 2" w:semiHidden="0" w:uiPriority="65" w:unhideWhenUsed="0"/>
-    <w:lsdException w:name="Medium List 2 Accent 2" w:semiHidden="0" w:uiPriority="66" w:unhideWhenUsed="0"/>
-    <w:lsdException w:name="Medium Grid 1 Accent 2" w:semiHidden="0" w:uiPriority="67" w:unhideWhenUsed="0"/>
-    <w:lsdException w:name="Medium Grid 2 Accent 2" w:semiHidden="0" w:uiPriority="68" w:unhideWhenUsed="0"/>
-    <w:lsdException w:name="Medium Grid 3 Accent 2" w:semiHidden="0" w:uiPriority="69" w:unhideWhenUsed="0"/>
-    <w:lsdException w:name="Dark List Accent 2" w:semiHidden="0" w:uiPriority="70" w:unhideWhenUsed="0"/>
-    <w:lsdException w:name="Colorful Shading Accent 2" w:semiHidden="0" w:uiPriority="71" w:unhideWhenUsed="0"/>
-    <w:lsdException w:name="Colorful List Accent 2" w:semiHidden="0" w:uiPriority="72" w:unhideWhenUsed="0"/>
-    <w:lsdException w:name="Colorful Grid Accent 2" w:semiHidden="0" w:uiPriority="73" w:unhideWhenUsed="0"/>
-    <w:lsdException w:name="Light Shading Accent 3" w:semiHidden="0" w:uiPriority="60" w:unhideWhenUsed="0"/>
-    <w:lsdException w:name="Light List Accent 3" w:semiHidden="0" w:uiPriority="61" w:unhideWhenUsed="0"/>
-    <w:lsdException w:name="Light Grid Accent 3" w:semiHidden="0" w:uiPriority="62" w:unhideWhenUsed="0"/>
-    <w:lsdException w:name="Medium Shading 1 Accent 3" w:semiHidden="0" w:uiPriority="63" w:unhideWhenUsed="0"/>
-    <w:lsdException w:name="Medium Shading 2 Accent 3" w:semiHidden="0" w:uiPriority="64" w:unhideWhenUsed="0"/>
-    <w:lsdException w:name="Medium List 1 Accent 3" w:semiHidden="0" w:uiPriority="65" w:unhideWhenUsed="0"/>
-    <w:lsdException w:name="Medium List 2 Accent 3" w:semiHidden="0" w:uiPriority="66" w:unhideWhenUsed="0"/>
-    <w:lsdException w:name="Medium Grid 1 Accent 3" w:semiHidden="0" w:uiPriority="67" w:unhideWhenUsed="0"/>
-    <w:lsdException w:name="Medium Grid 2 Accent 3" w:semiHidden="0" w:uiPriority="68" w:unhideWhenUsed="0"/>
-    <w:lsdException w:name="Medium Grid 3 Accent 3" w:semiHidden="0" w:uiPriority="69" w:unhideWhenUsed="0"/>
-    <w:lsdException w:name="Dark List Accent 3" w:semiHidden="0" w:uiPriority="70" w:unhideWhenUsed="0"/>
-    <w:lsdException w:name="Colorful Shading Accent 3" w:semiHidden="0" w:uiPriority="71" w:unhideWhenUsed="0"/>
-    <w:lsdException w:name="Colorful List Accent 3" w:semiHidden="0" w:uiPriority="72" w:unhideWhenUsed="0"/>
-    <w:lsdException w:name="Colorful Grid Accent 3" w:semiHidden="0" w:uiPriority="73" w:unhideWhenUsed="0"/>
-    <w:lsdException w:name="Light Shading Accent 4" w:semiHidden="0" w:uiPriority="60" w:unhideWhenUsed="0"/>
-    <w:lsdException w:name="Light List Accent 4" w:semiHidden="0" w:uiPriority="61" w:unhideWhenUsed="0"/>
-    <w:lsdException w:name="Light Grid Accent 4" w:semiHidden="0" w:uiPriority="62" w:unhideWhenUsed="0"/>
-    <w:lsdException w:name="Medium Shading 1 Accent 4" w:semiHidden="0" w:uiPriority="63" w:unhideWhenUsed="0"/>
-    <w:lsdException w:name="Medium Shading 2 Accent 4" w:semiHidden="0" w:uiPriority="64" w:unhideWhenUsed="0"/>
-    <w:lsdException w:name="Medium List 1 Accent 4" w:semiHidden="0" w:uiPriority="65" w:unhideWhenUsed="0"/>
-    <w:lsdException w:name="Medium List 2 Accent 4" w:semiHidden="0" w:uiPriority="66" w:unhideWhenUsed="0"/>
-    <w:lsdException w:name="Medium Grid 1 Accent 4" w:semiHidden="0" w:uiPriority="67" w:unhideWhenUsed="0"/>
-    <w:lsdException w:name="Medium Grid 2 Accent 4" w:semiHidden="0" w:uiPriority="68" w:unhideWhenUsed="0"/>
-    <w:lsdException w:name="Medium Grid 3 Accent 4" w:semiHidden="0" w:uiPriority="69" w:unhideWhenUsed="0"/>
-    <w:lsdException w:name="Dark List Accent 4" w:semiHidden="0" w:uiPriority="70" w:unhideWhenUsed="0"/>
-    <w:lsdException w:name="Colorful Shading Accent 4" w:semiHidden="0" w:uiPriority="71" w:unhideWhenUsed="0"/>
-    <w:lsdException w:name="Colorful List Accent 4" w:semiHidden="0" w:uiPriority="72" w:unhideWhenUsed="0"/>
-    <w:lsdException w:name="Colorful Grid Accent 4" w:semiHidden="0" w:uiPriority="73" w:unhideWhenUsed="0"/>
-    <w:lsdException w:name="Light Shading Accent 5" w:semiHidden="0" w:uiPriority="60" w:unhideWhenUsed="0"/>
-    <w:lsdException w:name="Light List Accent 5" w:semiHidden="0" w:uiPriority="61" w:unhideWhenUsed="0"/>
-    <w:lsdException w:name="Light Grid Accent 5" w:semiHidden="0" w:uiPriority="62" w:unhideWhenUsed="0"/>
-    <w:lsdException w:name="Medium Shading 1 Accent 5" w:semiHidden="0" w:uiPriority="63" w:unhideWhenUsed="0"/>
-    <w:lsdException w:name="Medium Shading 2 Accent 5" w:semiHidden="0" w:uiPriority="64" w:unhideWhenUsed="0"/>
-    <w:lsdException w:name="Medium List 1 Accent 5" w:semiHidden="0" w:uiPriority="65" w:unhideWhenUsed="0"/>
-    <w:lsdException w:name="Medium List 2 Accent 5" w:semiHidden="0" w:uiPriority="66" w:unhideWhenUsed="0"/>
-    <w:lsdException w:name="Medium Grid 1 Accent 5" w:semiHidden="0" w:uiPriority="67" w:unhideWhenUsed="0"/>
-    <w:lsdException w:name="Medium Grid 2 Accent 5" w:semiHidden="0" w:uiPriority="68" w:unhideWhenUsed="0"/>
-    <w:lsdException w:name="Medium Grid 3 Accent 5" w:semiHidden="0" w:uiPriority="69" w:unhideWhenUsed="0"/>
-    <w:lsdException w:name="Dark List Accent 5" w:semiHidden="0" w:uiPriority="70" w:unhideWhenUsed="0"/>
-    <w:lsdException w:name="Colorful Shading Accent 5" w:semiHidden="0" w:uiPriority="71" w:unhideWhenUsed="0"/>
-    <w:lsdException w:name="Colorful List Accent 5" w:semiHidden="0" w:uiPriority="72" w:unhideWhenUsed="0"/>
-    <w:lsdException w:name="Colorful Grid Accent 5" w:semiHidden="0" w:uiPriority="73" w:unhideWhenUsed="0"/>
-    <w:lsdException w:name="Light Shading Accent 6" w:semiHidden="0" w:uiPriority="60" w:unhideWhenUsed="0"/>
-    <w:lsdException w:name="Light List Accent 6" w:semiHidden="0" w:uiPriority="61" w:unhideWhenUsed="0"/>
-    <w:lsdException w:name="Light Grid Accent 6" w:semiHidden="0" w:uiPriority="62" w:unhideWhenUsed="0"/>
-    <w:lsdException w:name="Medium Shading 1 Accent 6" w:semiHidden="0" w:uiPriority="63" w:unhideWhenUsed="0"/>
-    <w:lsdException w:name="Medium Shading 2 Accent 6" w:semiHidden="0" w:uiPriority="64" w:unhideWhenUsed="0"/>
-    <w:lsdException w:name="Medium List 1 Accent 6" w:semiHidden="0" w:uiPriority="65" w:unhideWhenUsed="0"/>
-    <w:lsdException w:name="Medium List 2 Accent 6" w:semiHidden="0" w:uiPriority="66" w:unhideWhenUsed="0"/>
-    <w:lsdException w:name="Medium Grid 1 Accent 6" w:semiHidden="0" w:uiPriority="67" w:unhideWhenUsed="0"/>
-    <w:lsdException w:name="Medium Grid 2 Accent 6" w:semiHidden="0" w:uiPriority="68" w:unhideWhenUsed="0"/>
-    <w:lsdException w:name="Medium Grid 3 Accent 6" w:semiHidden="0" w:uiPriority="69" w:unhideWhenUsed="0"/>
-    <w:lsdException w:name="Dark List Accent 6" w:semiHidden="0" w:uiPriority="70" w:unhideWhenUsed="0"/>
-    <w:lsdException w:name="Colorful Shading Accent 6" w:semiHidden="0" w:uiPriority="71" w:unhideWhenUsed="0"/>
-    <w:lsdException w:name="Colorful List Accent 6" w:semiHidden="0" w:uiPriority="72" w:unhideWhenUsed="0"/>
-    <w:lsdException w:name="Colorful Grid Accent 6" w:semiHidden="0" w:uiPriority="73" w:unhideWhenUsed="0"/>
-    <w:lsdException w:name="Subtle Emphasis" w:semiHidden="0" w:uiPriority="19" w:unhideWhenUsed="0" w:qFormat="1"/>
-    <w:lsdException w:name="Intense Emphasis" w:semiHidden="0" w:uiPriority="21" w:unhideWhenUsed="0" w:qFormat="1"/>
-    <w:lsdException w:name="Subtle Reference" w:semiHidden="0" w:uiPriority="31" w:unhideWhenUsed="0" w:qFormat="1"/>
-    <w:lsdException w:name="Intense Reference" w:semiHidden="0" w:uiPriority="32" w:unhideWhenUsed="0" w:qFormat="1"/>
-    <w:lsdException w:name="Book Title" w:semiHidden="0" w:uiPriority="33" w:unhideWhenUsed="0" w:qFormat="1"/>
-    <w:lsdException w:name="Bibliography" w:uiPriority="37"/>
-    <w:lsdException w:name="TOC Heading" w:uiPriority="39" w:qFormat="1"/>
+  <w:latentStyles w:defLockedState="0" w:defUIPriority="99" w:defSemiHidden="0" w:defUnhideWhenUsed="0" w:defQFormat="0" w:count="371">
+    <w:lsdException w:name="Normal" w:uiPriority="0" w:qFormat="1"/>
+    <w:lsdException w:name="heading 1" w:uiPriority="9" w:qFormat="1"/>
+    <w:lsdException w:name="heading 2" w:semiHidden="1" w:uiPriority="9" w:unhideWhenUsed="1" w:qFormat="1"/>
+    <w:lsdException w:name="heading 3" w:semiHidden="1" w:uiPriority="9" w:unhideWhenUsed="1" w:qFormat="1"/>
+    <w:lsdException w:name="heading 4" w:semiHidden="1" w:uiPriority="9" w:unhideWhenUsed="1" w:qFormat="1"/>
+    <w:lsdException w:name="heading 5" w:semiHidden="1" w:uiPriority="9" w:unhideWhenUsed="1" w:qFormat="1"/>
+    <w:lsdException w:name="heading 6" w:semiHidden="1" w:uiPriority="9" w:unhideWhenUsed="1" w:qFormat="1"/>
+    <w:lsdException w:name="heading 7" w:semiHidden="1" w:uiPriority="9" w:unhideWhenUsed="1" w:qFormat="1"/>
+    <w:lsdException w:name="heading 8" w:semiHidden="1" w:uiPriority="9" w:unhideWhenUsed="1" w:qFormat="1"/>
+    <w:lsdException w:name="heading 9" w:semiHidden="1" w:uiPriority="9" w:unhideWhenUsed="1" w:qFormat="1"/>
+    <w:lsdException w:name="index 1" w:semiHidden="1" w:unhideWhenUsed="1"/>
+    <w:lsdException w:name="index 2" w:semiHidden="1" w:unhideWhenUsed="1"/>
+    <w:lsdException w:name="index 3" w:semiHidden="1" w:unhideWhenUsed="1"/>
+    <w:lsdException w:name="index 4" w:semiHidden="1" w:unhideWhenUsed="1"/>
+    <w:lsdException w:name="index 5" w:semiHidden="1" w:unhideWhenUsed="1"/>
+    <w:lsdException w:name="index 6" w:semiHidden="1" w:unhideWhenUsed="1"/>
+    <w:lsdException w:name="index 7" w:semiHidden="1" w:unhideWhenUsed="1"/>
+    <w:lsdException w:name="index 8" w:semiHidden="1" w:unhideWhenUsed="1"/>
+    <w:lsdException w:name="index 9" w:semiHidden="1" w:unhideWhenUsed="1"/>
+    <w:lsdException w:name="toc 1" w:semiHidden="1" w:uiPriority="39" w:unhideWhenUsed="1"/>
+    <w:lsdException w:name="toc 2" w:semiHidden="1" w:uiPriority="39" w:unhideWhenUsed="1"/>
+    <w:lsdException w:name="toc 3" w:semiHidden="1" w:uiPriority="39" w:unhideWhenUsed="1"/>
+    <w:lsdException w:name="toc 4" w:semiHidden="1" w:uiPriority="39" w:unhideWhenUsed="1"/>
+    <w:lsdException w:name="toc 5" w:semiHidden="1" w:uiPriority="39" w:unhideWhenUsed="1"/>
+    <w:lsdException w:name="toc 6" w:semiHidden="1" w:uiPriority="39" w:unhideWhenUsed="1"/>
+    <w:lsdException w:name="toc 7" w:semiHidden="1" w:uiPriority="39" w:unhideWhenUsed="1"/>
+    <w:lsdException w:name="toc 8" w:semiHidden="1" w:uiPriority="39" w:unhideWhenUsed="1"/>
+    <w:lsdException w:name="toc 9" w:semiHidden="1" w:uiPriority="39" w:unhideWhenUsed="1"/>
+    <w:lsdException w:name="Normal Indent" w:semiHidden="1" w:unhideWhenUsed="1"/>
+    <w:lsdException w:name="footnote text" w:semiHidden="1" w:unhideWhenUsed="1"/>
+    <w:lsdException w:name="annotation text" w:semiHidden="1" w:unhideWhenUsed="1"/>
+    <w:lsdException w:name="header" w:semiHidden="1" w:unhideWhenUsed="1"/>
+    <w:lsdException w:name="footer" w:semiHidden="1" w:unhideWhenUsed="1"/>
+    <w:lsdException w:name="index heading" w:semiHidden="1" w:unhideWhenUsed="1"/>
+    <w:lsdException w:name="caption" w:semiHidden="1" w:uiPriority="35" w:unhideWhenUsed="1" w:qFormat="1"/>
+    <w:lsdException w:name="table of figures" w:semiHidden="1" w:unhideWhenUsed="1"/>
+    <w:lsdException w:name="envelope address" w:semiHidden="1" w:unhideWhenUsed="1"/>
+    <w:lsdException w:name="envelope return" w:semiHidden="1" w:unhideWhenUsed="1"/>
+    <w:lsdException w:name="footnote reference" w:semiHidden="1" w:unhideWhenUsed="1"/>
+    <w:lsdException w:name="annotation reference" w:semiHidden="1" w:unhideWhenUsed="1"/>
+    <w:lsdException w:name="line number" w:semiHidden="1" w:unhideWhenUsed="1"/>
+    <w:lsdException w:name="page number" w:semiHidden="1" w:unhideWhenUsed="1"/>
+    <w:lsdException w:name="endnote reference" w:semiHidden="1" w:unhideWhenUsed="1"/>
+    <w:lsdException w:name="endnote text" w:semiHidden="1" w:unhideWhenUsed="1"/>
+    <w:lsdException w:name="table of authorities" w:semiHidden="1" w:unhideWhenUsed="1"/>
+    <w:lsdException w:name="macro" w:semiHidden="1" w:unhideWhenUsed="1"/>
+    <w:lsdException w:name="toa heading" w:semiHidden="1" w:unhideWhenUsed="1"/>
+    <w:lsdException w:name="List" w:semiHidden="1" w:unhideWhenUsed="1"/>
+    <w:lsdException w:name="List Bullet" w:semiHidden="1" w:unhideWhenUsed="1"/>
+    <w:lsdException w:name="List Number" w:semiHidden="1" w:unhideWhenUsed="1"/>
+    <w:lsdException w:name="List 2" w:semiHidden="1" w:unhideWhenUsed="1"/>
+    <w:lsdException w:name="List 3" w:semiHidden="1" w:unhideWhenUsed="1"/>
+    <w:lsdException w:name="List 4" w:semiHidden="1" w:unhideWhenUsed="1"/>
+    <w:lsdException w:name="List 5" w:semiHidden="1" w:unhideWhenUsed="1"/>
+    <w:lsdException w:name="List Bullet 2" w:semiHidden="1" w:unhideWhenUsed="1"/>
+    <w:lsdException w:name="List Bullet 3" w:semiHidden="1" w:unhideWhenUsed="1"/>
+    <w:lsdException w:name="List Bullet 4" w:semiHidden="1" w:unhideWhenUsed="1"/>
+    <w:lsdException w:name="List Bullet 5" w:semiHidden="1" w:unhideWhenUsed="1"/>
+    <w:lsdException w:name="List Number 2" w:semiHidden="1" w:unhideWhenUsed="1"/>
+    <w:lsdException w:name="List Number 3" w:semiHidden="1" w:unhideWhenUsed="1"/>
+    <w:lsdException w:name="List Number 4" w:semiHidden="1" w:unhideWhenUsed="1"/>
+    <w:lsdException w:name="List Number 5" w:semiHidden="1" w:unhideWhenUsed="1"/>
+    <w:lsdException w:name="Title" w:uiPriority="10" w:qFormat="1"/>
+    <w:lsdException w:name="Closing" w:semiHidden="1" w:unhideWhenUsed="1"/>
+    <w:lsdException w:name="Signature" w:semiHidden="1" w:unhideWhenUsed="1"/>
+    <w:lsdException w:name="Default Paragraph Font" w:semiHidden="1" w:uiPriority="1" w:unhideWhenUsed="1"/>
+    <w:lsdException w:name="Body Text" w:semiHidden="1" w:unhideWhenUsed="1"/>
+    <w:lsdException w:name="Body Text Indent" w:semiHidden="1" w:unhideWhenUsed="1"/>
+    <w:lsdException w:name="List Continue" w:semiHidden="1" w:unhideWhenUsed="1"/>
+    <w:lsdException w:name="List Continue 2" w:semiHidden="1" w:unhideWhenUsed="1"/>
+    <w:lsdException w:name="List Continue 3" w:semiHidden="1" w:unhideWhenUsed="1"/>
+    <w:lsdException w:name="List Continue 4" w:semiHidden="1" w:unhideWhenUsed="1"/>
+    <w:lsdException w:name="List Continue 5" w:semiHidden="1" w:unhideWhenUsed="1"/>
+    <w:lsdException w:name="Message Header" w:semiHidden="1" w:unhideWhenUsed="1"/>
+    <w:lsdException w:name="Subtitle" w:uiPriority="11" w:qFormat="1"/>
+    <w:lsdException w:name="Salutation" w:semiHidden="1" w:unhideWhenUsed="1"/>
+    <w:lsdException w:name="Date" w:semiHidden="1" w:unhideWhenUsed="1"/>
+    <w:lsdException w:name="Body Text First Indent" w:semiHidden="1" w:unhideWhenUsed="1"/>
+    <w:lsdException w:name="Body Text First Indent 2" w:semiHidden="1" w:unhideWhenUsed="1"/>
+    <w:lsdException w:name="Note Heading" w:semiHidden="1" w:unhideWhenUsed="1"/>
+    <w:lsdException w:name="Body Text 2" w:semiHidden="1" w:unhideWhenUsed="1"/>
+    <w:lsdException w:name="Body Text 3" w:semiHidden="1" w:unhideWhenUsed="1"/>
+    <w:lsdException w:name="Body Text Indent 2" w:semiHidden="1" w:unhideWhenUsed="1"/>
+    <w:lsdException w:name="Body Text Indent 3" w:semiHidden="1" w:unhideWhenUsed="1"/>
+    <w:lsdException w:name="Block Text" w:semiHidden="1" w:unhideWhenUsed="1"/>
+    <w:lsdException w:name="Hyperlink" w:semiHidden="1" w:unhideWhenUsed="1"/>
+    <w:lsdException w:name="FollowedHyperlink" w:semiHidden="1" w:unhideWhenUsed="1"/>
+    <w:lsdException w:name="Strong" w:uiPriority="22" w:qFormat="1"/>
+    <w:lsdException w:name="Emphasis" w:uiPriority="20" w:qFormat="1"/>
+    <w:lsdException w:name="Document Map" w:semiHidden="1" w:unhideWhenUsed="1"/>
+    <w:lsdException w:name="Plain Text" w:semiHidden="1" w:unhideWhenUsed="1"/>
+    <w:lsdException w:name="E-mail Signature" w:semiHidden="1" w:unhideWhenUsed="1"/>
+    <w:lsdException w:name="HTML Top of Form" w:semiHidden="1" w:unhideWhenUsed="1"/>
+    <w:lsdException w:name="HTML Bottom of Form" w:semiHidden="1" w:unhideWhenUsed="1"/>
+    <w:lsdException w:name="Normal (Web)" w:semiHidden="1" w:unhideWhenUsed="1"/>
+    <w:lsdException w:name="HTML Acronym" w:semiHidden="1" w:unhideWhenUsed="1"/>
+    <w:lsdException w:name="HTML Address" w:semiHidden="1" w:unhideWhenUsed="1"/>
+    <w:lsdException w:name="HTML Cite" w:semiHidden="1" w:unhideWhenUsed="1"/>
+    <w:lsdException w:name="HTML Code" w:semiHidden="1" w:unhideWhenUsed="1"/>
+    <w:lsdException w:name="HTML Definition" w:semiHidden="1" w:unhideWhenUsed="1"/>
+    <w:lsdException w:name="HTML Keyboard" w:semiHidden="1" w:unhideWhenUsed="1"/>
+    <w:lsdException w:name="HTML Preformatted" w:semiHidden="1" w:unhideWhenUsed="1"/>
+    <w:lsdException w:name="HTML Sample" w:semiHidden="1" w:unhideWhenUsed="1"/>
+    <w:lsdException w:name="HTML Typewriter" w:semiHidden="1" w:unhideWhenUsed="1"/>
+    <w:lsdException w:name="HTML Variable" w:semiHidden="1" w:unhideWhenUsed="1"/>
+    <w:lsdException w:name="Normal Table" w:semiHidden="1" w:unhideWhenUsed="1"/>
+    <w:lsdException w:name="annotation subject" w:semiHidden="1" w:unhideWhenUsed="1"/>
+    <w:lsdException w:name="No List" w:semiHidden="1" w:unhideWhenUsed="1"/>
+    <w:lsdException w:name="Outline List 1" w:semiHidden="1" w:unhideWhenUsed="1"/>
+    <w:lsdException w:name="Outline List 2" w:semiHidden="1" w:unhideWhenUsed="1"/>
+    <w:lsdException w:name="Outline List 3" w:semiHidden="1" w:unhideWhenUsed="1"/>
+    <w:lsdException w:name="Table Simple 1" w:semiHidden="1" w:unhideWhenUsed="1"/>
+    <w:lsdException w:name="Table Simple 2" w:semiHidden="1" w:unhideWhenUsed="1"/>
+    <w:lsdException w:name="Table Simple 3" w:semiHidden="1" w:unhideWhenUsed="1"/>
+    <w:lsdException w:name="Table Classic 1" w:semiHidden="1" w:unhideWhenUsed="1"/>
+    <w:lsdException w:name="Table Classic 2" w:semiHidden="1" w:unhideWhenUsed="1"/>
+    <w:lsdException w:name="Table Classic 3" w:semiHidden="1" w:unhideWhenUsed="1"/>
+    <w:lsdException w:name="Table Classic 4" w:semiHidden="1" w:unhideWhenUsed="1"/>
+    <w:lsdException w:name="Table Colorful 1" w:semiHidden="1" w:unhideWhenUsed="1"/>
+    <w:lsdException w:name="Table Colorful 2" w:semiHidden="1" w:unhideWhenUsed="1"/>
+    <w:lsdException w:name="Table Colorful 3" w:semiHidden="1" w:unhideWhenUsed="1"/>
+    <w:lsdException w:name="Table Columns 1" w:semiHidden="1" w:unhideWhenUsed="1"/>
+    <w:lsdException w:name="Table Columns 2" w:semiHidden="1" w:unhideWhenUsed="1"/>
+    <w:lsdException w:name="Table Columns 3" w:semiHidden="1" w:unhideWhenUsed="1"/>
+    <w:lsdException w:name="Table Columns 4" w:semiHidden="1" w:unhideWhenUsed="1"/>
+    <w:lsdException w:name="Table Columns 5" w:semiHidden="1" w:unhideWhenUsed="1"/>
+    <w:lsdException w:name="Table Grid 1" w:semiHidden="1" w:unhideWhenUsed="1"/>
+    <w:lsdException w:name="Table Grid 2" w:semiHidden="1" w:unhideWhenUsed="1"/>
+    <w:lsdException w:name="Table Grid 3" w:semiHidden="1" w:unhideWhenUsed="1"/>
+    <w:lsdException w:name="Table Grid 4" w:semiHidden="1" w:unhideWhenUsed="1"/>
+    <w:lsdException w:name="Table Grid 5" w:semiHidden="1" w:unhideWhenUsed="1"/>
+    <w:lsdException w:name="Table Grid 6" w:semiHidden="1" w:unhideWhenUsed="1"/>
+    <w:lsdException w:name="Table Grid 7" w:semiHidden="1" w:unhideWhenUsed="1"/>
+    <w:lsdException w:name="Table Grid 8" w:semiHidden="1" w:unhideWhenUsed="1"/>
+    <w:lsdException w:name="Table List 1" w:semiHidden="1" w:unhideWhenUsed="1"/>
+    <w:lsdException w:name="Table List 2" w:semiHidden="1" w:unhideWhenUsed="1"/>
+    <w:lsdException w:name="Table List 3" w:semiHidden="1" w:unhideWhenUsed="1"/>
+    <w:lsdException w:name="Table List 4" w:semiHidden="1" w:unhideWhenUsed="1"/>
+    <w:lsdException w:name="Table List 5" w:semiHidden="1" w:unhideWhenUsed="1"/>
+    <w:lsdException w:name="Table List 6" w:semiHidden="1" w:unhideWhenUsed="1"/>
+    <w:lsdException w:name="Table List 7" w:semiHidden="1" w:unhideWhenUsed="1"/>
+    <w:lsdException w:name="Table List 8" w:semiHidden="1" w:unhideWhenUsed="1"/>
+    <w:lsdException w:name="Table 3D effects 1" w:semiHidden="1" w:unhideWhenUsed="1"/>
+    <w:lsdException w:name="Table 3D effects 2" w:semiHidden="1" w:unhideWhenUsed="1"/>
+    <w:lsdException w:name="Table 3D effects 3" w:semiHidden="1" w:unhideWhenUsed="1"/>
+    <w:lsdException w:name="Table Contemporary" w:semiHidden="1" w:unhideWhenUsed="1"/>
+    <w:lsdException w:name="Table Elegant" w:semiHidden="1" w:unhideWhenUsed="1"/>
+    <w:lsdException w:name="Table Professional" w:semiHidden="1" w:unhideWhenUsed="1"/>
+    <w:lsdException w:name="Table Subtle 1" w:semiHidden="1" w:unhideWhenUsed="1"/>
+    <w:lsdException w:name="Table Subtle 2" w:semiHidden="1" w:unhideWhenUsed="1"/>
+    <w:lsdException w:name="Table Web 1" w:semiHidden="1" w:unhideWhenUsed="1"/>
+    <w:lsdException w:name="Table Web 2" w:semiHidden="1" w:unhideWhenUsed="1"/>
+    <w:lsdException w:name="Table Web 3" w:semiHidden="1" w:unhideWhenUsed="1"/>
+    <w:lsdException w:name="Balloon Text" w:semiHidden="1" w:unhideWhenUsed="1"/>
+    <w:lsdException w:name="Table Grid" w:uiPriority="39"/>
+    <w:lsdException w:name="Table Theme" w:semiHidden="1" w:unhideWhenUsed="1"/>
+    <w:lsdException w:name="Placeholder Text" w:semiHidden="1"/>
+    <w:lsdException w:name="No Spacing" w:uiPriority="1" w:qFormat="1"/>
+    <w:lsdException w:name="Light Shading" w:uiPriority="60"/>
+    <w:lsdException w:name="Light List" w:uiPriority="61"/>
+    <w:lsdException w:name="Light Grid" w:uiPriority="62"/>
+    <w:lsdException w:name="Medium Shading 1" w:uiPriority="63"/>
+    <w:lsdException w:name="Medium Shading 2" w:uiPriority="64"/>
+    <w:lsdException w:name="Medium List 1" w:uiPriority="65"/>
+    <w:lsdException w:name="Medium List 2" w:uiPriority="66"/>
+    <w:lsdException w:name="Medium Grid 1" w:uiPriority="67"/>
+    <w:lsdException w:name="Medium Grid 2" w:uiPriority="68"/>
+    <w:lsdException w:name="Medium Grid 3" w:uiPriority="69"/>
+    <w:lsdException w:name="Dark List" w:uiPriority="70"/>
+    <w:lsdException w:name="Colorful Shading" w:uiPriority="71"/>
+    <w:lsdException w:name="Colorful List" w:uiPriority="72"/>
+    <w:lsdException w:name="Colorful Grid" w:uiPriority="73"/>
+    <w:lsdException w:name="Light Shading Accent 1" w:uiPriority="60"/>
+    <w:lsdException w:name="Light List Accent 1" w:uiPriority="61"/>
+    <w:lsdException w:name="Light Grid Accent 1" w:uiPriority="62"/>
+    <w:lsdException w:name="Medium Shading 1 Accent 1" w:uiPriority="63"/>
+    <w:lsdException w:name="Medium Shading 2 Accent 1" w:uiPriority="64"/>
+    <w:lsdException w:name="Medium List 1 Accent 1" w:uiPriority="65"/>
+    <w:lsdException w:name="Revision" w:semiHidden="1"/>
+    <w:lsdException w:name="List Paragraph" w:uiPriority="34" w:qFormat="1"/>
+    <w:lsdException w:name="Quote" w:uiPriority="29" w:qFormat="1"/>
+    <w:lsdException w:name="Intense Quote" w:uiPriority="30" w:qFormat="1"/>
+    <w:lsdException w:name="Medium List 2 Accent 1" w:uiPriority="66"/>
+    <w:lsdException w:name="Medium Grid 1 Accent 1" w:uiPriority="67"/>
+    <w:lsdException w:name="Medium Grid 2 Accent 1" w:uiPriority="68"/>
+    <w:lsdException w:name="Medium Grid 3 Accent 1" w:uiPriority="69"/>
+    <w:lsdException w:name="Dark List Accent 1" w:uiPriority="70"/>
+    <w:lsdException w:name="Colorful Shading Accent 1" w:uiPriority="71"/>
+    <w:lsdException w:name="Colorful List Accent 1" w:uiPriority="72"/>
+    <w:lsdException w:name="Colorful Grid Accent 1" w:uiPriority="73"/>
+    <w:lsdException w:name="Light Shading Accent 2" w:uiPriority="60"/>
+    <w:lsdException w:name="Light List Accent 2" w:uiPriority="61"/>
+    <w:lsdException w:name="Light Grid Accent 2" w:uiPriority="62"/>
+    <w:lsdException w:name="Medium Shading 1 Accent 2" w:uiPriority="63"/>
+    <w:lsdException w:name="Medium Shading 2 Accent 2" w:uiPriority="64"/>
+    <w:lsdException w:name="Medium List 1 Accent 2" w:uiPriority="65"/>
+    <w:lsdException w:name="Medium List 2 Accent 2" w:uiPriority="66"/>
+    <w:lsdException w:name="Medium Grid 1 Accent 2" w:uiPriority="67"/>
+    <w:lsdException w:name="Medium Grid 2 Accent 2" w:uiPriority="68"/>
+    <w:lsdException w:name="Medium Grid 3 Accent 2" w:uiPriority="69"/>
+    <w:lsdException w:name="Dark List Accent 2" w:uiPriority="70"/>
+    <w:lsdException w:name="Colorful Shading Accent 2" w:uiPriority="71"/>
+    <w:lsdException w:name="Colorful List Accent 2" w:uiPriority="72"/>
+    <w:lsdException w:name="Colorful Grid Accent 2" w:uiPriority="73"/>
+    <w:lsdException w:name="Light Shading Accent 3" w:uiPriority="60"/>
+    <w:lsdException w:name="Light List Accent 3" w:uiPriority="61"/>
+    <w:lsdException w:name="Light Grid Accent 3" w:uiPriority="62"/>
+    <w:lsdException w:name="Medium Shading 1 Accent 3" w:uiPriority="63"/>
+    <w:lsdException w:name="Medium Shading 2 Accent 3" w:uiPriority="64"/>
+    <w:lsdException w:name="Medium List 1 Accent 3" w:uiPriority="65"/>
+    <w:lsdException w:name="Medium List 2 Accent 3" w:uiPriority="66"/>
+    <w:lsdException w:name="Medium Grid 1 Accent 3" w:uiPriority="67"/>
+    <w:lsdException w:name="Medium Grid 2 Accent 3" w:uiPriority="68"/>
+    <w:lsdException w:name="Medium Grid 3 Accent 3" w:uiPriority="69"/>
+    <w:lsdException w:name="Dark List Accent 3" w:uiPriority="70"/>
+    <w:lsdException w:name="Colorful Shading Accent 3" w:uiPriority="71"/>
+    <w:lsdException w:name="Colorful List Accent 3" w:uiPriority="72"/>
+    <w:lsdException w:name="Colorful Grid Accent 3" w:uiPriority="73"/>
+    <w:lsdException w:name="Light Shading Accent 4" w:uiPriority="60"/>
+    <w:lsdException w:name="Light List Accent 4" w:uiPriority="61"/>
+    <w:lsdException w:name="Light Grid Accent 4" w:uiPriority="62"/>
+    <w:lsdException w:name="Medium Shading 1 Accent 4" w:uiPriority="63"/>
+    <w:lsdException w:name="Medium Shading 2 Accent 4" w:uiPriority="64"/>
+    <w:lsdException w:name="Medium List 1 Accent 4" w:uiPriority="65"/>
+    <w:lsdException w:name="Medium List 2 Accent 4" w:uiPriority="66"/>
+    <w:lsdException w:name="Medium Grid 1 Accent 4" w:uiPriority="67"/>
+    <w:lsdException w:name="Medium Grid 2 Accent 4" w:uiPriority="68"/>
+    <w:lsdException w:name="Medium Grid 3 Accent 4" w:uiPriority="69"/>
+    <w:lsdException w:name="Dark List Accent 4" w:uiPriority="70"/>
+    <w:lsdException w:name="Colorful Shading Accent 4" w:uiPriority="71"/>
+    <w:lsdException w:name="Colorful List Accent 4" w:uiPriority="72"/>
+    <w:lsdException w:name="Colorful Grid Accent 4" w:uiPriority="73"/>
+    <w:lsdException w:name="Light Shading Accent 5" w:uiPriority="60"/>
+    <w:lsdException w:name="Light List Accent 5" w:uiPriority="61"/>
+    <w:lsdException w:name="Light Grid Accent 5" w:uiPriority="62"/>
+    <w:lsdException w:name="Medium Shading 1 Accent 5" w:uiPriority="63"/>
+    <w:lsdException w:name="Medium Shading 2 Accent 5" w:uiPriority="64"/>
+    <w:lsdException w:name="Medium List 1 Accent 5" w:uiPriority="65"/>
+    <w:lsdException w:name="Medium List 2 Accent 5" w:uiPriority="66"/>
+    <w:lsdException w:name="Medium Grid 1 Accent 5" w:uiPriority="67"/>
+    <w:lsdException w:name="Medium Grid 2 Accent 5" w:uiPriority="68"/>
+    <w:lsdException w:name="Medium Grid 3 Accent 5" w:uiPriority="69"/>
+    <w:lsdException w:name="Dark List Accent 5" w:uiPriority="70"/>
+    <w:lsdException w:name="Colorful Shading Accent 5" w:uiPriority="71"/>
+    <w:lsdException w:name="Colorful List Accent 5" w:uiPriority="72"/>
+    <w:lsdException w:name="Colorful Grid Accent 5" w:uiPriority="73"/>
+    <w:lsdException w:name="Light Shading Accent 6" w:uiPriority="60"/>
+    <w:lsdException w:name="Light List Accent 6" w:uiPriority="61"/>
+    <w:lsdException w:name="Light Grid Accent 6" w:uiPriority="62"/>
+    <w:lsdException w:name="Medium Shading 1 Accent 6" w:uiPriority="63"/>
+    <w:lsdException w:name="Medium Shading 2 Accent 6" w:uiPriority="64"/>
+    <w:lsdException w:name="Medium List 1 Accent 6" w:uiPriority="65"/>
+    <w:lsdException w:name="Medium List 2 Accent 6" w:uiPriority="66"/>
+    <w:lsdException w:name="Medium Grid 1 Accent 6" w:uiPriority="67"/>
+    <w:lsdException w:name="Medium Grid 2 Accent 6" w:uiPriority="68"/>
+    <w:lsdException w:name="Medium Grid 3 Accent 6" w:uiPriority="69"/>
+    <w:lsdException w:name="Dark List Accent 6" w:uiPriority="70"/>
+    <w:lsdException w:name="Colorful Shading Accent 6" w:uiPriority="71"/>
+    <w:lsdException w:name="Colorful List Accent 6" w:uiPriority="72"/>
+    <w:lsdException w:name="Colorful Grid Accent 6" w:uiPriority="73"/>
+    <w:lsdException w:name="Subtle Emphasis" w:uiPriority="19" w:qFormat="1"/>
+    <w:lsdException w:name="Intense Emphasis" w:uiPriority="21" w:qFormat="1"/>
+    <w:lsdException w:name="Subtle Reference" w:uiPriority="31" w:qFormat="1"/>
+    <w:lsdException w:name="Intense Reference" w:uiPriority="32" w:qFormat="1"/>
+    <w:lsdException w:name="Book Title" w:uiPriority="33" w:qFormat="1"/>
+    <w:lsdException w:name="Bibliography" w:semiHidden="1" w:uiPriority="37" w:unhideWhenUsed="1"/>
+    <w:lsdException w:name="TOC Heading" w:semiHidden="1" w:uiPriority="39" w:unhideWhenUsed="1" w:qFormat="1"/>
+    <w:lsdException w:name="Plain Table 1" w:uiPriority="41"/>
+    <w:lsdException w:name="Plain Table 2" w:uiPriority="42"/>
+    <w:lsdException w:name="Plain Table 3" w:uiPriority="43"/>
+    <w:lsdException w:name="Plain Table 4" w:uiPriority="44"/>
+    <w:lsdException w:name="Plain Table 5" w:uiPriority="45"/>
+    <w:lsdException w:name="Grid Table Light" w:uiPriority="40"/>
+    <w:lsdException w:name="Grid Table 1 Light" w:uiPriority="46"/>
+    <w:lsdException w:name="Grid Table 2" w:uiPriority="47"/>
+    <w:lsdException w:name="Grid Table 3" w:uiPriority="48"/>
+    <w:lsdException w:name="Grid Table 4" w:uiPriority="49"/>
+    <w:lsdException w:name="Grid Table 5 Dark" w:uiPriority="50"/>
+    <w:lsdException w:name="Grid Table 6 Colorful" w:uiPriority="51"/>
+    <w:lsdException w:name="Grid Table 7 Colorful" w:uiPriority="52"/>
+    <w:lsdException w:name="Grid Table 1 Light Accent 1" w:uiPriority="46"/>
+    <w:lsdException w:name="Grid Table 2 Accent 1" w:uiPriority="47"/>
+    <w:lsdException w:name="Grid Table 3 Accent 1" w:uiPriority="48"/>
+    <w:lsdException w:name="Grid Table 4 Accent 1" w:uiPriority="49"/>
+    <w:lsdException w:name="Grid Table 5 Dark Accent 1" w:uiPriority="50"/>
+    <w:lsdException w:name="Grid Table 6 Colorful Accent 1" w:uiPriority="51"/>
+    <w:lsdException w:name="Grid Table 7 Colorful Accent 1" w:uiPriority="52"/>
+    <w:lsdException w:name="Grid Table 1 Light Accent 2" w:uiPriority="46"/>
+    <w:lsdException w:name="Grid Table 2 Accent 2" w:uiPriority="47"/>
+    <w:lsdException w:name="Grid Table 3 Accent 2" w:uiPriority="48"/>
+    <w:lsdException w:name="Grid Table 4 Accent 2" w:uiPriority="49"/>
+    <w:lsdException w:name="Grid Table 5 Dark Accent 2" w:uiPriority="50"/>
+    <w:lsdException w:name="Grid Table 6 Colorful Accent 2" w:uiPriority="51"/>
+    <w:lsdException w:name="Grid Table 7 Colorful Accent 2" w:uiPriority="52"/>
+    <w:lsdException w:name="Grid Table 1 Light Accent 3" w:uiPriority="46"/>
+    <w:lsdException w:name="Grid Table 2 Accent 3" w:uiPriority="47"/>
+    <w:lsdException w:name="Grid Table 3 Accent 3" w:uiPriority="48"/>
+    <w:lsdException w:name="Grid Table 4 Accent 3" w:uiPriority="49"/>
+    <w:lsdException w:name="Grid Table 5 Dark Accent 3" w:uiPriority="50"/>
+    <w:lsdException w:name="Grid Table 6 Colorful Accent 3" w:uiPriority="51"/>
+    <w:lsdException w:name="Grid Table 7 Colorful Accent 3" w:uiPriority="52"/>
+    <w:lsdException w:name="Grid Table 1 Light Accent 4" w:uiPriority="46"/>
+    <w:lsdException w:name="Grid Table 2 Accent 4" w:uiPriority="47"/>
+    <w:lsdException w:name="Grid Table 3 Accent 4" w:uiPriority="48"/>
+    <w:lsdException w:name="Grid Table 4 Accent 4" w:uiPriority="49"/>
+    <w:lsdException w:name="Grid Table 5 Dark Accent 4" w:uiPriority="50"/>
+    <w:lsdException w:name="Grid Table 6 Colorful Accent 4" w:uiPriority="51"/>
+    <w:lsdException w:name="Grid Table 7 Colorful Accent 4" w:uiPriority="52"/>
+    <w:lsdException w:name="Grid Table 1 Light Accent 5" w:uiPriority="46"/>
+    <w:lsdException w:name="Grid Table 2 Accent 5" w:uiPriority="47"/>
+    <w:lsdException w:name="Grid Table 3 Accent 5" w:uiPriority="48"/>
+    <w:lsdException w:name="Grid Table 4 Accent 5" w:uiPriority="49"/>
+    <w:lsdException w:name="Grid Table 5 Dark Accent 5" w:uiPriority="50"/>
+    <w:lsdException w:name="Grid Table 6 Colorful Accent 5" w:uiPriority="51"/>
+    <w:lsdException w:name="Grid Table 7 Colorful Accent 5" w:uiPriority="52"/>
+    <w:lsdException w:name="Grid Table 1 Light Accent 6" w:uiPriority="46"/>
+    <w:lsdException w:name="Grid Table 2 Accent 6" w:uiPriority="47"/>
+    <w:lsdException w:name="Grid Table 3 Accent 6" w:uiPriority="48"/>
+    <w:lsdException w:name="Grid Table 4 Accent 6" w:uiPriority="49"/>
+    <w:lsdException w:name="Grid Table 5 Dark Accent 6" w:uiPriority="50"/>
+    <w:lsdException w:name="Grid Table 6 Colorful Accent 6" w:uiPriority="51"/>
+    <w:lsdException w:name="Grid Table 7 Colorful Accent 6" w:uiPriority="52"/>
+    <w:lsdException w:name="List Table 1 Light" w:uiPriority="46"/>
+    <w:lsdException w:name="List Table 2" w:uiPriority="47"/>
+    <w:lsdException w:name="List Table 3" w:uiPriority="48"/>
+    <w:lsdException w:name="List Table 4" w:uiPriority="49"/>
+    <w:lsdException w:name="List Table 5 Dark" w:uiPriority="50"/>
+    <w:lsdException w:name="List Table 6 Colorful" w:uiPriority="51"/>
+    <w:lsdException w:name="List Table 7 Colorful" w:uiPriority="52"/>
+    <w:lsdException w:name="List Table 1 Light Accent 1" w:uiPriority="46"/>
+    <w:lsdException w:name="List Table 2 Accent 1" w:uiPriority="47"/>
+    <w:lsdException w:name="List Table 3 Accent 1" w:uiPriority="48"/>
+    <w:lsdException w:name="List Table 4 Accent 1" w:uiPriority="49"/>
+    <w:lsdException w:name="List Table 5 Dark Accent 1" w:uiPriority="50"/>
+    <w:lsdException w:name="List Table 6 Colorful Accent 1" w:uiPriority="51"/>
+    <w:lsdException w:name="List Table 7 Colorful Accent 1" w:uiPriority="52"/>
+    <w:lsdException w:name="List Table 1 Light Accent 2" w:uiPriority="46"/>
+    <w:lsdException w:name="List Table 2 Accent 2" w:uiPriority="47"/>
+    <w:lsdException w:name="List Table 3 Accent 2" w:uiPriority="48"/>
+    <w:lsdException w:name="List Table 4 Accent 2" w:uiPriority="49"/>
+    <w:lsdException w:name="List Table 5 Dark Accent 2" w:uiPriority="50"/>
+    <w:lsdException w:name="List Table 6 Colorful Accent 2" w:uiPriority="51"/>
+    <w:lsdException w:name="List Table 7 Colorful Accent 2" w:uiPriority="52"/>
+    <w:lsdException w:name="List Table 1 Light Accent 3" w:uiPriority="46"/>
+    <w:lsdException w:name="List Table 2 Accent 3" w:uiPriority="47"/>
+    <w:lsdException w:name="List Table 3 Accent 3" w:uiPriority="48"/>
+    <w:lsdException w:name="List Table 4 Accent 3" w:uiPriority="49"/>
+    <w:lsdException w:name="List Table 5 Dark Accent 3" w:uiPriority="50"/>
+    <w:lsdException w:name="List Table 6 Colorful Accent 3" w:uiPriority="51"/>
+    <w:lsdException w:name="List Table 7 Colorful Accent 3" w:uiPriority="52"/>
+    <w:lsdException w:name="List Table 1 Light Accent 4" w:uiPriority="46"/>
+    <w:lsdException w:name="List Table 2 Accent 4" w:uiPriority="47"/>
+    <w:lsdException w:name="List Table 3 Accent 4" w:uiPriority="48"/>
+    <w:lsdException w:name="List Table 4 Accent 4" w:uiPriority="49"/>
+    <w:lsdException w:name="List Table 5 Dark Accent 4" w:uiPriority="50"/>
+    <w:lsdException w:name="List Table 6 Colorful Accent 4" w:uiPriority="51"/>
+    <w:lsdException w:name="List Table 7 Colorful Accent 4" w:uiPriority="52"/>
+    <w:lsdException w:name="List Table 1 Light Accent 5" w:uiPriority="46"/>
+    <w:lsdException w:name="List Table 2 Accent 5" w:uiPriority="47"/>
+    <w:lsdException w:name="List Table 3 Accent 5" w:uiPriority="48"/>
+    <w:lsdException w:name="List Table 4 Accent 5" w:uiPriority="49"/>
+    <w:lsdException w:name="List Table 5 Dark Accent 5" w:uiPriority="50"/>
+    <w:lsdException w:name="List Table 6 Colorful Accent 5" w:uiPriority="51"/>
+    <w:lsdException w:name="List Table 7 Colorful Accent 5" w:uiPriority="52"/>
+    <w:lsdException w:name="List Table 1 Light Accent 6" w:uiPriority="46"/>
+    <w:lsdException w:name="List Table 2 Accent 6" w:uiPriority="47"/>
+    <w:lsdException w:name="List Table 3 Accent 6" w:uiPriority="48"/>
+    <w:lsdException w:name="List Table 4 Accent 6" w:uiPriority="49"/>
+    <w:lsdException w:name="List Table 5 Dark Accent 6" w:uiPriority="50"/>
+    <w:lsdException w:name="List Table 6 Colorful Accent 6" w:uiPriority="51"/>
+    <w:lsdException w:name="List Table 7 Colorful Accent 6" w:uiPriority="52"/>
   </w:latentStyles>
   <w:style w:type="paragraph" w:default="1" w:styleId="Normal">
     <w:name w:val="Normal"/>
@@ -10666,7 +8942,6 @@
     <w:uiPriority w:val="99"/>
     <w:semiHidden/>
     <w:unhideWhenUsed/>
-    <w:qFormat/>
     <w:tblPr>
       <w:tblInd w:w="0" w:type="dxa"/>
       <w:tblCellMar>
@@ -10713,7 +8988,7 @@
 </file>
 
 <file path=word/glossary/webSettings.xml><?xml version="1.0" encoding="utf-8"?>
-<w:webSettings xmlns:r="http://schemas.openxmlformats.org/officeDocument/2006/relationships" xmlns:w="http://schemas.openxmlformats.org/wordprocessingml/2006/main">
+<w:webSettings xmlns:mc="http://schemas.openxmlformats.org/markup-compatibility/2006" xmlns:r="http://schemas.openxmlformats.org/officeDocument/2006/relationships" xmlns:w="http://schemas.openxmlformats.org/wordprocessingml/2006/main" xmlns:w14="http://schemas.microsoft.com/office/word/2010/wordml" xmlns:w15="http://schemas.microsoft.com/office/word/2012/wordml" mc:Ignorable="w14 w15">
   <w:optimizeForBrowser/>
   <w:allowPNG/>
 </w:webSettings>
@@ -10974,7 +9249,7 @@
   <a:extraClrSchemeLst/>
   <a:extLst>
     <a:ext uri="{05A4C25C-085E-4340-85A3-A5531E510DB2}">
-      <thm15:themeFamily xmlns="" xmlns:thm15="http://schemas.microsoft.com/office/thememl/2012/main" name="Office Theme" id="{62F939B6-93AF-4DB8-9C6B-D6C7DFDC589F}" vid="{4A3C46E8-61CC-4603-A589-7422A47A8E4A}"/>
+      <thm15:themeFamily xmlns:thm15="http://schemas.microsoft.com/office/thememl/2012/main" name="Office Theme" id="{62F939B6-93AF-4DB8-9C6B-D6C7DFDC589F}" vid="{4A3C46E8-61CC-4603-A589-7422A47A8E4A}"/>
     </a:ext>
   </a:extLst>
 </a:theme>
@@ -11004,7 +9279,7 @@
 </file>
 
 <file path=customXml/itemProps2.xml><?xml version="1.0" encoding="utf-8"?>
-<ds:datastoreItem xmlns:ds="http://schemas.openxmlformats.org/officeDocument/2006/customXml" ds:itemID="{27A80E1D-CCF3-42BB-BBE8-9D513BBEE93D}">
+<ds:datastoreItem xmlns:ds="http://schemas.openxmlformats.org/officeDocument/2006/customXml" ds:itemID="{5E4D31AB-CE55-4807-8B68-382D2F9AB359}">
   <ds:schemaRefs>
     <ds:schemaRef ds:uri="http://schemas.openxmlformats.org/officeDocument/2006/bibliography"/>
   </ds:schemaRefs>

</xml_diff>